<commit_message>
Cambio en Nombre de Version
</commit_message>
<xml_diff>
--- a/Desarrollo/STV/Negocio/STV_DN.docx
+++ b/Desarrollo/STV/Negocio/STV_DN.docx
@@ -76,7 +76,7 @@
           <w:sz w:val="36"/>
           <w:szCs w:val="36"/>
         </w:rPr>
-        <w:t>Versión 1.0</w:t>
+        <w:t>Versión 1.2</w:t>
       </w:r>
     </w:p>
     <w:p>
@@ -289,7 +289,7 @@
               <w:jc w:val="both"/>
             </w:pPr>
             <w:r>
-              <w:t>1.0</w:t>
+              <w:t>1.1</w:t>
             </w:r>
           </w:p>
         </w:tc>
@@ -364,6 +364,9 @@
               <w:contextualSpacing w:val="0"/>
               <w:jc w:val="both"/>
             </w:pPr>
+            <w:r>
+              <w:t>14/09/2018</w:t>
+            </w:r>
           </w:p>
         </w:tc>
         <w:tc>
@@ -381,6 +384,9 @@
               <w:contextualSpacing w:val="0"/>
               <w:jc w:val="both"/>
             </w:pPr>
+            <w:r>
+              <w:t>1.2</w:t>
+            </w:r>
           </w:p>
         </w:tc>
         <w:tc>
@@ -409,6 +415,12 @@
                 <w:color w:val="000000"/>
               </w:rPr>
             </w:pPr>
+            <w:r>
+              <w:rPr>
+                <w:color w:val="000000"/>
+              </w:rPr>
+              <w:t>Elaboración del Proceso de Negocio “Despacho”</w:t>
+            </w:r>
           </w:p>
         </w:tc>
         <w:tc>
@@ -426,6 +438,19 @@
               <w:contextualSpacing w:val="0"/>
               <w:jc w:val="both"/>
             </w:pPr>
+            <w:proofErr w:type="spellStart"/>
+            <w:r>
+              <w:t>Angelo</w:t>
+            </w:r>
+            <w:proofErr w:type="spellEnd"/>
+            <w:r>
+              <w:t xml:space="preserve"> Rodas </w:t>
+            </w:r>
+            <w:proofErr w:type="spellStart"/>
+            <w:r>
+              <w:t>Pacco</w:t>
+            </w:r>
+            <w:proofErr w:type="spellEnd"/>
           </w:p>
         </w:tc>
       </w:tr>
@@ -500,6 +525,8 @@
               <w:contextualSpacing w:val="0"/>
               <w:jc w:val="both"/>
             </w:pPr>
+            <w:bookmarkStart w:id="2" w:name="_GoBack"/>
+            <w:bookmarkEnd w:id="2"/>
           </w:p>
         </w:tc>
       </w:tr>
@@ -1128,8 +1155,8 @@
       <w:pPr>
         <w:jc w:val="right"/>
       </w:pPr>
-      <w:bookmarkStart w:id="2" w:name="1fob9te" w:colFirst="0" w:colLast="0"/>
-      <w:bookmarkEnd w:id="2"/>
+      <w:bookmarkStart w:id="3" w:name="1fob9te" w:colFirst="0" w:colLast="0"/>
+      <w:bookmarkEnd w:id="3"/>
       <w:r>
         <w:rPr>
           <w:rFonts w:ascii="Arial" w:eastAsia="Arial" w:hAnsi="Arial" w:cs="Arial"/>
@@ -1150,8 +1177,8 @@
         <w:ind w:left="720" w:hanging="718"/>
         <w:jc w:val="both"/>
       </w:pPr>
-      <w:bookmarkStart w:id="3" w:name="3znysh7" w:colFirst="0" w:colLast="0"/>
-      <w:bookmarkEnd w:id="3"/>
+      <w:bookmarkStart w:id="4" w:name="3znysh7" w:colFirst="0" w:colLast="0"/>
+      <w:bookmarkEnd w:id="4"/>
       <w:r>
         <w:rPr>
           <w:rFonts w:ascii="Arial" w:eastAsia="Arial" w:hAnsi="Arial" w:cs="Arial"/>
@@ -1337,8 +1364,8 @@
         <w:ind w:left="720"/>
         <w:jc w:val="both"/>
       </w:pPr>
-      <w:bookmarkStart w:id="4" w:name="2et92p0" w:colFirst="0" w:colLast="0"/>
-      <w:bookmarkEnd w:id="4"/>
+      <w:bookmarkStart w:id="5" w:name="2et92p0" w:colFirst="0" w:colLast="0"/>
+      <w:bookmarkEnd w:id="5"/>
     </w:p>
     <w:p>
       <w:pPr>
@@ -1384,8 +1411,8 @@
     <w:p/>
     <w:p/>
     <w:p>
-      <w:bookmarkStart w:id="5" w:name="tyjcwt" w:colFirst="0" w:colLast="0"/>
-      <w:bookmarkEnd w:id="5"/>
+      <w:bookmarkStart w:id="6" w:name="tyjcwt" w:colFirst="0" w:colLast="0"/>
+      <w:bookmarkEnd w:id="6"/>
     </w:p>
     <w:p>
       <w:pPr>
@@ -1397,8 +1424,8 @@
         <w:ind w:left="720" w:hanging="718"/>
         <w:jc w:val="both"/>
       </w:pPr>
-      <w:bookmarkStart w:id="6" w:name="3dy6vkm" w:colFirst="0" w:colLast="0"/>
-      <w:bookmarkEnd w:id="6"/>
+      <w:bookmarkStart w:id="7" w:name="3dy6vkm" w:colFirst="0" w:colLast="0"/>
+      <w:bookmarkEnd w:id="7"/>
       <w:r>
         <w:rPr>
           <w:rFonts w:ascii="Arial" w:eastAsia="Arial" w:hAnsi="Arial" w:cs="Arial"/>
@@ -3435,8 +3462,8 @@
       <w:pPr>
         <w:jc w:val="both"/>
       </w:pPr>
-      <w:bookmarkStart w:id="7" w:name="1t3h5sf" w:colFirst="0" w:colLast="0"/>
-      <w:bookmarkEnd w:id="7"/>
+      <w:bookmarkStart w:id="8" w:name="1t3h5sf" w:colFirst="0" w:colLast="0"/>
+      <w:bookmarkEnd w:id="8"/>
     </w:p>
     <w:p>
       <w:pPr>
@@ -3448,8 +3475,8 @@
         <w:ind w:left="720" w:hanging="718"/>
         <w:jc w:val="both"/>
       </w:pPr>
-      <w:bookmarkStart w:id="8" w:name="4d34og8" w:colFirst="0" w:colLast="0"/>
-      <w:bookmarkEnd w:id="8"/>
+      <w:bookmarkStart w:id="9" w:name="4d34og8" w:colFirst="0" w:colLast="0"/>
+      <w:bookmarkEnd w:id="9"/>
       <w:r>
         <w:rPr>
           <w:rFonts w:ascii="Arial" w:eastAsia="Arial" w:hAnsi="Arial" w:cs="Arial"/>
@@ -3531,8 +3558,8 @@
         <w:ind w:left="720" w:hanging="718"/>
         <w:jc w:val="both"/>
       </w:pPr>
-      <w:bookmarkStart w:id="9" w:name="2s8eyo1" w:colFirst="0" w:colLast="0"/>
-      <w:bookmarkEnd w:id="9"/>
+      <w:bookmarkStart w:id="10" w:name="2s8eyo1" w:colFirst="0" w:colLast="0"/>
+      <w:bookmarkEnd w:id="10"/>
       <w:r>
         <w:rPr>
           <w:rFonts w:ascii="Arial" w:eastAsia="Arial" w:hAnsi="Arial" w:cs="Arial"/>
@@ -11227,8 +11254,6 @@
             </w:r>
           </w:p>
         </w:tc>
-        <w:bookmarkStart w:id="10" w:name="_GoBack"/>
-        <w:bookmarkEnd w:id="10"/>
       </w:tr>
       <w:tr>
         <w:trPr>

</xml_diff>

<commit_message>
elaboración del Proceso de Negocio Venta de entradas
</commit_message>
<xml_diff>
--- a/Desarrollo/STV/Negocio/STV_DN.docx
+++ b/Desarrollo/STV/Negocio/STV_DN.docx
@@ -1,6 +1,6 @@
 
 <file path=word/document.xml><?xml version="1.0" encoding="utf-8"?>
-<w:document xmlns:wpc="http://schemas.microsoft.com/office/word/2010/wordprocessingCanvas" xmlns:cx="http://schemas.microsoft.com/office/drawing/2014/chartex" xmlns:mc="http://schemas.openxmlformats.org/markup-compatibility/2006" xmlns:o="urn:schemas-microsoft-com:office:office" xmlns:r="http://schemas.openxmlformats.org/officeDocument/2006/relationships" xmlns:m="http://schemas.openxmlformats.org/officeDocument/2006/math" xmlns:v="urn:schemas-microsoft-com:vml" xmlns:wp14="http://schemas.microsoft.com/office/word/2010/wordprocessingDrawing" xmlns:wp="http://schemas.openxmlformats.org/drawingml/2006/wordprocessingDrawing" xmlns:w10="urn:schemas-microsoft-com:office:word" xmlns:w="http://schemas.openxmlformats.org/wordprocessingml/2006/main" xmlns:w14="http://schemas.microsoft.com/office/word/2010/wordml" xmlns:w15="http://schemas.microsoft.com/office/word/2012/wordml" xmlns:w16se="http://schemas.microsoft.com/office/word/2015/wordml/symex" xmlns:wpg="http://schemas.microsoft.com/office/word/2010/wordprocessingGroup" xmlns:wpi="http://schemas.microsoft.com/office/word/2010/wordprocessingInk" xmlns:wne="http://schemas.microsoft.com/office/word/2006/wordml" xmlns:wps="http://schemas.microsoft.com/office/word/2010/wordprocessingShape" mc:Ignorable="w14 w15 w16se wp14">
+<w:document xmlns:wpc="http://schemas.microsoft.com/office/word/2010/wordprocessingCanvas" xmlns:cx="http://schemas.microsoft.com/office/drawing/2014/chartex" xmlns:cx1="http://schemas.microsoft.com/office/drawing/2015/9/8/chartex" xmlns:cx2="http://schemas.microsoft.com/office/drawing/2015/10/21/chartex" xmlns:cx3="http://schemas.microsoft.com/office/drawing/2016/5/9/chartex" xmlns:cx4="http://schemas.microsoft.com/office/drawing/2016/5/10/chartex" xmlns:cx5="http://schemas.microsoft.com/office/drawing/2016/5/11/chartex" xmlns:cx6="http://schemas.microsoft.com/office/drawing/2016/5/12/chartex" xmlns:cx7="http://schemas.microsoft.com/office/drawing/2016/5/13/chartex" xmlns:cx8="http://schemas.microsoft.com/office/drawing/2016/5/14/chartex" xmlns:mc="http://schemas.openxmlformats.org/markup-compatibility/2006" xmlns:aink="http://schemas.microsoft.com/office/drawing/2016/ink" xmlns:am3d="http://schemas.microsoft.com/office/drawing/2017/model3d" xmlns:o="urn:schemas-microsoft-com:office:office" xmlns:r="http://schemas.openxmlformats.org/officeDocument/2006/relationships" xmlns:m="http://schemas.openxmlformats.org/officeDocument/2006/math" xmlns:v="urn:schemas-microsoft-com:vml" xmlns:wp14="http://schemas.microsoft.com/office/word/2010/wordprocessingDrawing" xmlns:wp="http://schemas.openxmlformats.org/drawingml/2006/wordprocessingDrawing" xmlns:w10="urn:schemas-microsoft-com:office:word" xmlns:w="http://schemas.openxmlformats.org/wordprocessingml/2006/main" xmlns:w14="http://schemas.microsoft.com/office/word/2010/wordml" xmlns:w15="http://schemas.microsoft.com/office/word/2012/wordml" xmlns:w16cid="http://schemas.microsoft.com/office/word/2016/wordml/cid" xmlns:w16se="http://schemas.microsoft.com/office/word/2015/wordml/symex" xmlns:wpg="http://schemas.microsoft.com/office/word/2010/wordprocessingGroup" xmlns:wpi="http://schemas.microsoft.com/office/word/2010/wordprocessingInk" xmlns:wne="http://schemas.microsoft.com/office/word/2006/wordml" xmlns:wps="http://schemas.microsoft.com/office/word/2010/wordprocessingShape" mc:Ignorable="w14 w15 w16se w16cid wp14">
   <w:background w:color="FFFFFF"/>
   <w:body>
     <w:p>
@@ -76,7 +76,16 @@
           <w:sz w:val="36"/>
           <w:szCs w:val="36"/>
         </w:rPr>
-        <w:t>Versión 1.2</w:t>
+        <w:t>Versión 1.</w:t>
+      </w:r>
+      <w:r>
+        <w:rPr>
+          <w:rFonts w:ascii="Arial" w:eastAsia="Arial" w:hAnsi="Arial" w:cs="Arial"/>
+          <w:b/>
+          <w:sz w:val="36"/>
+          <w:szCs w:val="36"/>
+        </w:rPr>
+        <w:t>3</w:t>
       </w:r>
     </w:p>
     <w:p>
@@ -307,7 +316,6 @@
             <w:pPr>
               <w:spacing w:after="120"/>
               <w:contextualSpacing w:val="0"/>
-              <w:jc w:val="both"/>
             </w:pPr>
             <w:bookmarkStart w:id="1" w:name="_30j0zll" w:colFirst="0" w:colLast="0"/>
             <w:bookmarkEnd w:id="1"/>
@@ -329,7 +337,6 @@
           <w:p>
             <w:pPr>
               <w:spacing w:after="120"/>
-              <w:ind w:left="285"/>
               <w:contextualSpacing w:val="0"/>
             </w:pPr>
             <w:proofErr w:type="spellStart"/>
@@ -410,7 +417,6 @@
               </w:pBdr>
               <w:ind w:left="720" w:hanging="720"/>
               <w:contextualSpacing w:val="0"/>
-              <w:jc w:val="both"/>
               <w:rPr>
                 <w:color w:val="000000"/>
               </w:rPr>
@@ -436,7 +442,6 @@
           <w:p>
             <w:pPr>
               <w:contextualSpacing w:val="0"/>
-              <w:jc w:val="both"/>
             </w:pPr>
             <w:proofErr w:type="spellStart"/>
             <w:r>
@@ -467,10 +472,12 @@
           </w:tcPr>
           <w:p>
             <w:pPr>
-              <w:spacing w:after="120"/>
               <w:contextualSpacing w:val="0"/>
               <w:jc w:val="both"/>
             </w:pPr>
+            <w:r>
+              <w:t>14/09/2018</w:t>
+            </w:r>
           </w:p>
         </w:tc>
         <w:tc>
@@ -485,10 +492,15 @@
           </w:tcPr>
           <w:p>
             <w:pPr>
-              <w:spacing w:after="120"/>
               <w:contextualSpacing w:val="0"/>
               <w:jc w:val="both"/>
             </w:pPr>
+            <w:r>
+              <w:t>1.</w:t>
+            </w:r>
+            <w:r>
+              <w:t>3</w:t>
+            </w:r>
           </w:p>
         </w:tc>
         <w:tc>
@@ -503,10 +515,37 @@
           </w:tcPr>
           <w:p>
             <w:pPr>
-              <w:spacing w:after="120"/>
-              <w:contextualSpacing w:val="0"/>
-              <w:jc w:val="both"/>
-            </w:pPr>
+              <w:pBdr>
+                <w:top w:val="nil"/>
+                <w:left w:val="nil"/>
+                <w:bottom w:val="nil"/>
+                <w:right w:val="nil"/>
+                <w:between w:val="nil"/>
+              </w:pBdr>
+              <w:ind w:left="720" w:hanging="720"/>
+              <w:contextualSpacing w:val="0"/>
+              <w:rPr>
+                <w:color w:val="000000"/>
+              </w:rPr>
+            </w:pPr>
+            <w:r>
+              <w:rPr>
+                <w:color w:val="000000"/>
+              </w:rPr>
+              <w:t>Elaboración del Proceso de Negocio “</w:t>
+            </w:r>
+            <w:r>
+              <w:rPr>
+                <w:color w:val="000000"/>
+              </w:rPr>
+              <w:t>Venta de entradas</w:t>
+            </w:r>
+            <w:r>
+              <w:rPr>
+                <w:color w:val="000000"/>
+              </w:rPr>
+              <w:t>”</w:t>
+            </w:r>
           </w:p>
         </w:tc>
         <w:tc>
@@ -521,12 +560,11 @@
           </w:tcPr>
           <w:p>
             <w:pPr>
-              <w:spacing w:after="120"/>
-              <w:contextualSpacing w:val="0"/>
-              <w:jc w:val="both"/>
-            </w:pPr>
-            <w:bookmarkStart w:id="2" w:name="_GoBack"/>
-            <w:bookmarkEnd w:id="2"/>
+              <w:contextualSpacing w:val="0"/>
+            </w:pPr>
+            <w:r>
+              <w:t>Juan Jhair Rodriguez Davila</w:t>
+            </w:r>
           </w:p>
         </w:tc>
       </w:tr>
@@ -1155,8 +1193,8 @@
       <w:pPr>
         <w:jc w:val="right"/>
       </w:pPr>
-      <w:bookmarkStart w:id="3" w:name="1fob9te" w:colFirst="0" w:colLast="0"/>
-      <w:bookmarkEnd w:id="3"/>
+      <w:bookmarkStart w:id="2" w:name="1fob9te" w:colFirst="0" w:colLast="0"/>
+      <w:bookmarkEnd w:id="2"/>
       <w:r>
         <w:rPr>
           <w:rFonts w:ascii="Arial" w:eastAsia="Arial" w:hAnsi="Arial" w:cs="Arial"/>
@@ -1177,8 +1215,8 @@
         <w:ind w:left="720" w:hanging="718"/>
         <w:jc w:val="both"/>
       </w:pPr>
-      <w:bookmarkStart w:id="4" w:name="3znysh7" w:colFirst="0" w:colLast="0"/>
-      <w:bookmarkEnd w:id="4"/>
+      <w:bookmarkStart w:id="3" w:name="3znysh7" w:colFirst="0" w:colLast="0"/>
+      <w:bookmarkEnd w:id="3"/>
       <w:r>
         <w:rPr>
           <w:rFonts w:ascii="Arial" w:eastAsia="Arial" w:hAnsi="Arial" w:cs="Arial"/>
@@ -1247,13 +1285,7 @@
         <w:rPr>
           <w:rFonts w:ascii="Arial" w:eastAsia="Arial" w:hAnsi="Arial" w:cs="Arial"/>
         </w:rPr>
-        <w:t>El propósito de este documento es detallar las actividades y procesos impactados y no impactados por nuestro s</w:t>
-      </w:r>
-      <w:r>
-        <w:rPr>
-          <w:rFonts w:ascii="Arial" w:eastAsia="Arial" w:hAnsi="Arial" w:cs="Arial"/>
-        </w:rPr>
-        <w:t>istema de taquilla.</w:t>
+        <w:t>El propósito de este documento es detallar las actividades y procesos impactados y no impactados por nuestro sistema de taquilla.</w:t>
       </w:r>
     </w:p>
     <w:p>
@@ -1288,14 +1320,12 @@
         </w:rPr>
         <w:t xml:space="preserve">Personal administrativo que es la cual se encarga de gestionar las ventas, realizar promociones y dar la información de las películas. </w:t>
       </w:r>
-      <w:proofErr w:type="gramStart"/>
       <w:r>
         <w:rPr>
           <w:rFonts w:ascii="Arial" w:eastAsia="Arial" w:hAnsi="Arial" w:cs="Arial"/>
         </w:rPr>
-        <w:t>Además</w:t>
+        <w:t>Además,</w:t>
       </w:r>
-      <w:proofErr w:type="gramEnd"/>
       <w:r>
         <w:rPr>
           <w:rFonts w:ascii="Arial" w:eastAsia="Arial" w:hAnsi="Arial" w:cs="Arial"/>
@@ -1317,13 +1347,7 @@
         <w:rPr>
           <w:rFonts w:ascii="Arial" w:eastAsia="Arial" w:hAnsi="Arial" w:cs="Arial"/>
         </w:rPr>
-        <w:t>El personal colaborat</w:t>
-      </w:r>
-      <w:r>
-        <w:rPr>
-          <w:rFonts w:ascii="Arial" w:eastAsia="Arial" w:hAnsi="Arial" w:cs="Arial"/>
-        </w:rPr>
-        <w:t>ivo que se encargan de tener trato directo con los clientes.</w:t>
+        <w:t>El personal colaborativo que se encargan de tener trato directo con los clientes.</w:t>
       </w:r>
     </w:p>
     <w:p>
@@ -1363,9 +1387,18 @@
         <w:spacing w:after="120"/>
         <w:ind w:left="720"/>
         <w:jc w:val="both"/>
-      </w:pPr>
-      <w:bookmarkStart w:id="5" w:name="2et92p0" w:colFirst="0" w:colLast="0"/>
-      <w:bookmarkEnd w:id="5"/>
+        <w:rPr>
+          <w:rFonts w:ascii="Arial" w:hAnsi="Arial" w:cs="Arial"/>
+        </w:rPr>
+      </w:pPr>
+      <w:bookmarkStart w:id="4" w:name="2et92p0" w:colFirst="0" w:colLast="0"/>
+      <w:bookmarkEnd w:id="4"/>
+      <w:r>
+        <w:rPr>
+          <w:rFonts w:ascii="Arial" w:hAnsi="Arial" w:cs="Arial"/>
+        </w:rPr>
+        <w:t>STV: Sistema de Taquilla Virtual</w:t>
+      </w:r>
     </w:p>
     <w:p>
       <w:pPr>
@@ -1397,6 +1430,34 @@
         <w:ind w:left="720"/>
         <w:jc w:val="both"/>
       </w:pPr>
+    </w:p>
+    <w:p>
+      <w:pPr>
+        <w:ind w:left="720"/>
+        <w:rPr>
+          <w:rFonts w:ascii="Arial" w:hAnsi="Arial" w:cs="Arial"/>
+        </w:rPr>
+      </w:pPr>
+      <w:r>
+        <w:rPr>
+          <w:rFonts w:ascii="Arial" w:hAnsi="Arial" w:cs="Arial"/>
+        </w:rPr>
+        <w:t>http://www.cinemark-peru.com/</w:t>
+      </w:r>
+    </w:p>
+    <w:p>
+      <w:pPr>
+        <w:ind w:left="720"/>
+        <w:rPr>
+          <w:rFonts w:ascii="Arial" w:hAnsi="Arial" w:cs="Arial"/>
+        </w:rPr>
+      </w:pPr>
+      <w:r>
+        <w:rPr>
+          <w:rFonts w:ascii="Arial" w:hAnsi="Arial" w:cs="Arial"/>
+        </w:rPr>
+        <w:t>https://www.cineplanet.com.pe/</w:t>
+      </w:r>
     </w:p>
     <w:p/>
     <w:p/>
@@ -1410,9 +1471,14 @@
     <w:p/>
     <w:p/>
     <w:p/>
-    <w:p>
-      <w:bookmarkStart w:id="6" w:name="tyjcwt" w:colFirst="0" w:colLast="0"/>
-      <w:bookmarkEnd w:id="6"/>
+    <w:p/>
+    <w:p/>
+    <w:p/>
+    <w:p/>
+    <w:p/>
+    <w:p>
+      <w:bookmarkStart w:id="5" w:name="tyjcwt" w:colFirst="0" w:colLast="0"/>
+      <w:bookmarkEnd w:id="5"/>
     </w:p>
     <w:p>
       <w:pPr>
@@ -1424,8 +1490,8 @@
         <w:ind w:left="720" w:hanging="718"/>
         <w:jc w:val="both"/>
       </w:pPr>
-      <w:bookmarkStart w:id="7" w:name="3dy6vkm" w:colFirst="0" w:colLast="0"/>
-      <w:bookmarkEnd w:id="7"/>
+      <w:bookmarkStart w:id="6" w:name="3dy6vkm" w:colFirst="0" w:colLast="0"/>
+      <w:bookmarkEnd w:id="6"/>
       <w:r>
         <w:rPr>
           <w:rFonts w:ascii="Arial" w:eastAsia="Arial" w:hAnsi="Arial" w:cs="Arial"/>
@@ -1530,7 +1596,6 @@
                 <w:rFonts w:ascii="Arial" w:eastAsia="Arial" w:hAnsi="Arial" w:cs="Arial"/>
                 <w:b/>
               </w:rPr>
-              <w:lastRenderedPageBreak/>
               <w:t>Número o código</w:t>
             </w:r>
             <w:r>
@@ -1899,14 +1964,12 @@
               </w:rPr>
               <w:t xml:space="preserve">Registrar nuevos Clientes en el Sistema, </w:t>
             </w:r>
-            <w:proofErr w:type="spellStart"/>
-            <w:r>
-              <w:rPr>
-                <w:rFonts w:ascii="Arial" w:eastAsia="Arial" w:hAnsi="Arial" w:cs="Arial"/>
-              </w:rPr>
-              <w:t>creandoles</w:t>
-            </w:r>
-            <w:proofErr w:type="spellEnd"/>
+            <w:r>
+              <w:rPr>
+                <w:rFonts w:ascii="Arial" w:eastAsia="Arial" w:hAnsi="Arial" w:cs="Arial"/>
+              </w:rPr>
+              <w:t>creándoles</w:t>
+            </w:r>
             <w:r>
               <w:rPr>
                 <w:rFonts w:ascii="Arial" w:eastAsia="Arial" w:hAnsi="Arial" w:cs="Arial"/>
@@ -2414,7 +2477,6 @@
                 <w:rFonts w:ascii="Arial" w:eastAsia="Arial" w:hAnsi="Arial" w:cs="Arial"/>
                 <w:b/>
               </w:rPr>
-              <w:lastRenderedPageBreak/>
               <w:t>Identificador</w:t>
             </w:r>
           </w:p>
@@ -3036,14 +3098,12 @@
               </w:rPr>
               <w:t xml:space="preserve">Enviar e-mail para la </w:t>
             </w:r>
-            <w:proofErr w:type="spellStart"/>
-            <w:r>
-              <w:rPr>
-                <w:rFonts w:ascii="Arial" w:eastAsia="Arial" w:hAnsi="Arial" w:cs="Arial"/>
-              </w:rPr>
-              <w:t>verificacion</w:t>
-            </w:r>
-            <w:proofErr w:type="spellEnd"/>
+            <w:r>
+              <w:rPr>
+                <w:rFonts w:ascii="Arial" w:eastAsia="Arial" w:hAnsi="Arial" w:cs="Arial"/>
+              </w:rPr>
+              <w:t>verificación</w:t>
+            </w:r>
           </w:p>
         </w:tc>
         <w:tc>
@@ -3103,15 +3163,13 @@
                 <w:szCs w:val="24"/>
               </w:rPr>
             </w:pPr>
-            <w:proofErr w:type="spellStart"/>
             <w:r>
               <w:rPr>
                 <w:sz w:val="24"/>
                 <w:szCs w:val="24"/>
               </w:rPr>
-              <w:t>Envio</w:t>
-            </w:r>
-            <w:proofErr w:type="spellEnd"/>
+              <w:t>Envió</w:t>
+            </w:r>
             <w:r>
               <w:rPr>
                 <w:sz w:val="24"/>
@@ -3119,15 +3177,13 @@
               </w:rPr>
               <w:t xml:space="preserve"> del correo </w:t>
             </w:r>
-            <w:proofErr w:type="spellStart"/>
             <w:r>
               <w:rPr>
                 <w:sz w:val="24"/>
                 <w:szCs w:val="24"/>
               </w:rPr>
-              <w:t>electronico</w:t>
-            </w:r>
-            <w:proofErr w:type="spellEnd"/>
+              <w:t>electrónico</w:t>
+            </w:r>
           </w:p>
         </w:tc>
       </w:tr>
@@ -3229,14 +3285,12 @@
               </w:rPr>
               <w:t xml:space="preserve">Correo electrónico con espera de </w:t>
             </w:r>
-            <w:proofErr w:type="spellStart"/>
-            <w:r>
-              <w:rPr>
-                <w:rFonts w:ascii="Arial" w:eastAsia="Arial" w:hAnsi="Arial" w:cs="Arial"/>
-              </w:rPr>
-              <w:t>confirmacion</w:t>
-            </w:r>
-            <w:proofErr w:type="spellEnd"/>
+            <w:r>
+              <w:rPr>
+                <w:rFonts w:ascii="Arial" w:eastAsia="Arial" w:hAnsi="Arial" w:cs="Arial"/>
+              </w:rPr>
+              <w:t>confirmación</w:t>
+            </w:r>
           </w:p>
         </w:tc>
         <w:tc>
@@ -3375,28 +3429,24 @@
                 <w:rFonts w:ascii="Arial" w:eastAsia="Arial" w:hAnsi="Arial" w:cs="Arial"/>
               </w:rPr>
             </w:pPr>
-            <w:proofErr w:type="spellStart"/>
-            <w:r>
-              <w:rPr>
-                <w:rFonts w:ascii="Arial" w:eastAsia="Arial" w:hAnsi="Arial" w:cs="Arial"/>
-              </w:rPr>
-              <w:t>Confirmacion</w:t>
-            </w:r>
-            <w:proofErr w:type="spellEnd"/>
+            <w:r>
+              <w:rPr>
+                <w:rFonts w:ascii="Arial" w:eastAsia="Arial" w:hAnsi="Arial" w:cs="Arial"/>
+              </w:rPr>
+              <w:t>Confirmación</w:t>
+            </w:r>
             <w:r>
               <w:rPr>
                 <w:rFonts w:ascii="Arial" w:eastAsia="Arial" w:hAnsi="Arial" w:cs="Arial"/>
               </w:rPr>
               <w:t xml:space="preserve"> de correo </w:t>
             </w:r>
-            <w:proofErr w:type="spellStart"/>
-            <w:r>
-              <w:rPr>
-                <w:rFonts w:ascii="Arial" w:eastAsia="Arial" w:hAnsi="Arial" w:cs="Arial"/>
-              </w:rPr>
-              <w:t>electronico</w:t>
-            </w:r>
-            <w:proofErr w:type="spellEnd"/>
+            <w:r>
+              <w:rPr>
+                <w:rFonts w:ascii="Arial" w:eastAsia="Arial" w:hAnsi="Arial" w:cs="Arial"/>
+              </w:rPr>
+              <w:t>electrónico</w:t>
+            </w:r>
             <w:r>
               <w:rPr>
                 <w:rFonts w:ascii="Arial" w:eastAsia="Arial" w:hAnsi="Arial" w:cs="Arial"/>
@@ -3462,8 +3512,8 @@
       <w:pPr>
         <w:jc w:val="both"/>
       </w:pPr>
-      <w:bookmarkStart w:id="8" w:name="1t3h5sf" w:colFirst="0" w:colLast="0"/>
-      <w:bookmarkEnd w:id="8"/>
+      <w:bookmarkStart w:id="7" w:name="1t3h5sf" w:colFirst="0" w:colLast="0"/>
+      <w:bookmarkEnd w:id="7"/>
     </w:p>
     <w:p>
       <w:pPr>
@@ -3475,8 +3525,8 @@
         <w:ind w:left="720" w:hanging="718"/>
         <w:jc w:val="both"/>
       </w:pPr>
-      <w:bookmarkStart w:id="9" w:name="4d34og8" w:colFirst="0" w:colLast="0"/>
-      <w:bookmarkEnd w:id="9"/>
+      <w:bookmarkStart w:id="8" w:name="4d34og8" w:colFirst="0" w:colLast="0"/>
+      <w:bookmarkEnd w:id="8"/>
       <w:r>
         <w:rPr>
           <w:rFonts w:ascii="Arial" w:eastAsia="Arial" w:hAnsi="Arial" w:cs="Arial"/>
@@ -3558,8 +3608,8 @@
         <w:ind w:left="720" w:hanging="718"/>
         <w:jc w:val="both"/>
       </w:pPr>
-      <w:bookmarkStart w:id="10" w:name="2s8eyo1" w:colFirst="0" w:colLast="0"/>
-      <w:bookmarkEnd w:id="10"/>
+      <w:bookmarkStart w:id="9" w:name="2s8eyo1" w:colFirst="0" w:colLast="0"/>
+      <w:bookmarkEnd w:id="9"/>
       <w:r>
         <w:rPr>
           <w:rFonts w:ascii="Arial" w:eastAsia="Arial" w:hAnsi="Arial" w:cs="Arial"/>
@@ -3582,14 +3632,12 @@
         </w:rPr>
         <w:t xml:space="preserve">A </w:t>
       </w:r>
-      <w:proofErr w:type="gramStart"/>
       <w:r>
         <w:rPr>
           <w:rFonts w:ascii="Arial" w:eastAsia="Arial" w:hAnsi="Arial" w:cs="Arial"/>
         </w:rPr>
-        <w:t>continuación</w:t>
+        <w:t>continuación,</w:t>
       </w:r>
-      <w:proofErr w:type="gramEnd"/>
       <w:r>
         <w:rPr>
           <w:rFonts w:ascii="Arial" w:eastAsia="Arial" w:hAnsi="Arial" w:cs="Arial"/>
@@ -3615,8 +3663,8 @@
         <w:tblLook w:val="0600" w:firstRow="0" w:lastRow="0" w:firstColumn="0" w:lastColumn="0" w:noHBand="1" w:noVBand="1"/>
       </w:tblPr>
       <w:tblGrid>
-        <w:gridCol w:w="405"/>
-        <w:gridCol w:w="1545"/>
+        <w:gridCol w:w="541"/>
+        <w:gridCol w:w="1409"/>
         <w:gridCol w:w="5354"/>
         <w:gridCol w:w="1291"/>
         <w:gridCol w:w="872"/>
@@ -3627,7 +3675,7 @@
         </w:trPr>
         <w:tc>
           <w:tcPr>
-            <w:tcW w:w="405" w:type="dxa"/>
+            <w:tcW w:w="541" w:type="dxa"/>
             <w:shd w:val="clear" w:color="auto" w:fill="FFFFFF"/>
             <w:tcMar>
               <w:top w:w="100" w:type="dxa"/>
@@ -3641,6 +3689,8 @@
               <w:contextualSpacing w:val="0"/>
               <w:jc w:val="center"/>
             </w:pPr>
+            <w:bookmarkStart w:id="10" w:name="_GoBack"/>
+            <w:bookmarkEnd w:id="10"/>
             <w:r>
               <w:rPr>
                 <w:rFonts w:ascii="Arial" w:eastAsia="Arial" w:hAnsi="Arial" w:cs="Arial"/>
@@ -3652,7 +3702,7 @@
         </w:tc>
         <w:tc>
           <w:tcPr>
-            <w:tcW w:w="1545" w:type="dxa"/>
+            <w:tcW w:w="1409" w:type="dxa"/>
             <w:shd w:val="clear" w:color="auto" w:fill="FFFFFF"/>
             <w:tcMar>
               <w:top w:w="100" w:type="dxa"/>
@@ -3757,7 +3807,7 @@
         </w:trPr>
         <w:tc>
           <w:tcPr>
-            <w:tcW w:w="405" w:type="dxa"/>
+            <w:tcW w:w="541" w:type="dxa"/>
             <w:shd w:val="clear" w:color="auto" w:fill="FFFFFF"/>
             <w:tcMar>
               <w:top w:w="100" w:type="dxa"/>
@@ -3780,7 +3830,7 @@
         </w:tc>
         <w:tc>
           <w:tcPr>
-            <w:tcW w:w="1545" w:type="dxa"/>
+            <w:tcW w:w="1409" w:type="dxa"/>
             <w:tcMar>
               <w:top w:w="100" w:type="dxa"/>
               <w:left w:w="108" w:type="dxa"/>
@@ -3877,7 +3927,7 @@
         </w:trPr>
         <w:tc>
           <w:tcPr>
-            <w:tcW w:w="405" w:type="dxa"/>
+            <w:tcW w:w="541" w:type="dxa"/>
             <w:shd w:val="clear" w:color="auto" w:fill="FFFFFF"/>
             <w:tcMar>
               <w:top w:w="100" w:type="dxa"/>
@@ -3903,7 +3953,7 @@
         </w:tc>
         <w:tc>
           <w:tcPr>
-            <w:tcW w:w="1545" w:type="dxa"/>
+            <w:tcW w:w="1409" w:type="dxa"/>
             <w:tcMar>
               <w:top w:w="100" w:type="dxa"/>
               <w:left w:w="108" w:type="dxa"/>
@@ -4012,7 +4062,7 @@
         </w:trPr>
         <w:tc>
           <w:tcPr>
-            <w:tcW w:w="405" w:type="dxa"/>
+            <w:tcW w:w="541" w:type="dxa"/>
             <w:shd w:val="clear" w:color="auto" w:fill="FFFFFF"/>
             <w:tcMar>
               <w:top w:w="100" w:type="dxa"/>
@@ -4035,7 +4085,7 @@
         </w:tc>
         <w:tc>
           <w:tcPr>
-            <w:tcW w:w="1545" w:type="dxa"/>
+            <w:tcW w:w="1409" w:type="dxa"/>
             <w:tcMar>
               <w:top w:w="100" w:type="dxa"/>
               <w:left w:w="108" w:type="dxa"/>
@@ -4135,7 +4185,7 @@
         </w:trPr>
         <w:tc>
           <w:tcPr>
-            <w:tcW w:w="405" w:type="dxa"/>
+            <w:tcW w:w="541" w:type="dxa"/>
             <w:shd w:val="clear" w:color="auto" w:fill="FFFFFF"/>
             <w:tcMar>
               <w:top w:w="100" w:type="dxa"/>
@@ -4162,7 +4212,7 @@
         </w:tc>
         <w:tc>
           <w:tcPr>
-            <w:tcW w:w="1545" w:type="dxa"/>
+            <w:tcW w:w="1409" w:type="dxa"/>
             <w:tcBorders>
               <w:top w:val="single" w:sz="6" w:space="0" w:color="000001"/>
               <w:left w:val="single" w:sz="6" w:space="0" w:color="000001"/>
@@ -4274,7 +4324,7 @@
         </w:trPr>
         <w:tc>
           <w:tcPr>
-            <w:tcW w:w="405" w:type="dxa"/>
+            <w:tcW w:w="541" w:type="dxa"/>
             <w:shd w:val="clear" w:color="auto" w:fill="FFFFFF"/>
             <w:tcMar>
               <w:top w:w="100" w:type="dxa"/>
@@ -4300,7 +4350,7 @@
         </w:tc>
         <w:tc>
           <w:tcPr>
-            <w:tcW w:w="1545" w:type="dxa"/>
+            <w:tcW w:w="1409" w:type="dxa"/>
             <w:tcBorders>
               <w:top w:val="single" w:sz="6" w:space="0" w:color="000001"/>
               <w:left w:val="single" w:sz="6" w:space="0" w:color="000001"/>
@@ -4415,7 +4465,7 @@
         </w:trPr>
         <w:tc>
           <w:tcPr>
-            <w:tcW w:w="405" w:type="dxa"/>
+            <w:tcW w:w="541" w:type="dxa"/>
             <w:shd w:val="clear" w:color="auto" w:fill="FFFFFF"/>
             <w:tcMar>
               <w:top w:w="100" w:type="dxa"/>
@@ -4441,7 +4491,7 @@
         </w:tc>
         <w:tc>
           <w:tcPr>
-            <w:tcW w:w="1545" w:type="dxa"/>
+            <w:tcW w:w="1409" w:type="dxa"/>
             <w:tcBorders>
               <w:top w:val="single" w:sz="6" w:space="0" w:color="000001"/>
               <w:left w:val="single" w:sz="6" w:space="0" w:color="000001"/>
@@ -4505,13 +4555,7 @@
               <w:rPr>
                 <w:rFonts w:ascii="Arial" w:eastAsia="Arial" w:hAnsi="Arial" w:cs="Arial"/>
               </w:rPr>
-              <w:t>Realizadas la validación de datos personales y verificación del correo electrónico por</w:t>
-            </w:r>
-            <w:r>
-              <w:rPr>
-                <w:rFonts w:ascii="Arial" w:eastAsia="Arial" w:hAnsi="Arial" w:cs="Arial"/>
-              </w:rPr>
-              <w:t xml:space="preserve"> parte del usuario, el estado del usuario cambia automáticamente a “Activo”</w:t>
+              <w:t>Realizadas la validación de datos personales y verificación del correo electrónico por parte del usuario, el estado del usuario cambia automáticamente a “Activo”</w:t>
             </w:r>
           </w:p>
         </w:tc>
@@ -4870,7 +4914,6 @@
             <w:pPr>
               <w:spacing w:before="120" w:after="60"/>
               <w:ind w:left="100"/>
-              <w:contextualSpacing w:val="0"/>
               <w:jc w:val="both"/>
               <w:rPr>
                 <w:rFonts w:ascii="Arial" w:eastAsia="Arial" w:hAnsi="Arial" w:cs="Arial"/>
@@ -4902,7 +4945,6 @@
             <w:pPr>
               <w:spacing w:before="120" w:after="60"/>
               <w:ind w:left="100"/>
-              <w:contextualSpacing w:val="0"/>
               <w:jc w:val="both"/>
               <w:rPr>
                 <w:rFonts w:ascii="Arial" w:eastAsia="Arial" w:hAnsi="Arial" w:cs="Arial"/>
@@ -4934,7 +4976,6 @@
             <w:pPr>
               <w:spacing w:before="120" w:after="60"/>
               <w:ind w:left="100"/>
-              <w:contextualSpacing w:val="0"/>
               <w:jc w:val="both"/>
               <w:rPr>
                 <w:rFonts w:ascii="Arial" w:eastAsia="Arial" w:hAnsi="Arial" w:cs="Arial"/>
@@ -4966,23 +5007,21 @@
             <w:pPr>
               <w:spacing w:before="120" w:after="60"/>
               <w:ind w:left="100"/>
-              <w:contextualSpacing w:val="0"/>
-              <w:rPr>
-                <w:rFonts w:ascii="Arial" w:eastAsia="Arial" w:hAnsi="Arial" w:cs="Arial"/>
-              </w:rPr>
-            </w:pPr>
-            <w:r>
-              <w:rPr>
-                <w:rFonts w:ascii="Arial" w:eastAsia="Arial" w:hAnsi="Arial" w:cs="Arial"/>
-              </w:rPr>
-              <w:t>Personal colaborativo.</w:t>
-            </w:r>
-          </w:p>
-          <w:p>
-            <w:pPr>
-              <w:spacing w:before="120" w:after="60"/>
-              <w:ind w:left="100"/>
-              <w:contextualSpacing w:val="0"/>
+              <w:rPr>
+                <w:rFonts w:ascii="Arial" w:eastAsia="Arial" w:hAnsi="Arial" w:cs="Arial"/>
+              </w:rPr>
+            </w:pPr>
+            <w:r>
+              <w:rPr>
+                <w:rFonts w:ascii="Arial" w:eastAsia="Arial" w:hAnsi="Arial" w:cs="Arial"/>
+              </w:rPr>
+              <w:t>Empleado de ventas.</w:t>
+            </w:r>
+          </w:p>
+          <w:p>
+            <w:pPr>
+              <w:spacing w:before="120" w:after="60"/>
+              <w:ind w:left="100"/>
               <w:jc w:val="both"/>
               <w:rPr>
                 <w:rFonts w:ascii="Arial" w:eastAsia="Arial" w:hAnsi="Arial" w:cs="Arial"/>
@@ -5020,7 +5059,6 @@
             <w:pPr>
               <w:spacing w:before="120" w:after="60"/>
               <w:ind w:left="100"/>
-              <w:contextualSpacing w:val="0"/>
               <w:jc w:val="both"/>
               <w:rPr>
                 <w:rFonts w:ascii="Arial" w:eastAsia="Arial" w:hAnsi="Arial" w:cs="Arial"/>
@@ -5037,18 +5075,19 @@
             <w:pPr>
               <w:spacing w:before="120" w:after="60"/>
               <w:ind w:left="100"/>
-              <w:contextualSpacing w:val="0"/>
               <w:jc w:val="both"/>
               <w:rPr>
                 <w:rFonts w:ascii="Arial" w:eastAsia="Arial" w:hAnsi="Arial" w:cs="Arial"/>
               </w:rPr>
             </w:pPr>
+            <w:proofErr w:type="gramStart"/>
             <w:r>
               <w:rPr>
                 <w:rFonts w:ascii="Arial" w:eastAsia="Arial" w:hAnsi="Arial" w:cs="Arial"/>
               </w:rPr>
               <w:t>Objetivo  Propósito</w:t>
             </w:r>
+            <w:proofErr w:type="gramEnd"/>
           </w:p>
         </w:tc>
         <w:tc>
@@ -5069,12 +5108,17 @@
             <w:pPr>
               <w:spacing w:before="120" w:after="60"/>
               <w:ind w:left="100"/>
-              <w:contextualSpacing w:val="0"/>
               <w:jc w:val="both"/>
               <w:rPr>
                 <w:rFonts w:ascii="Arial" w:eastAsia="Arial" w:hAnsi="Arial" w:cs="Arial"/>
               </w:rPr>
             </w:pPr>
+            <w:r>
+              <w:rPr>
+                <w:rFonts w:ascii="Arial" w:eastAsia="Arial" w:hAnsi="Arial" w:cs="Arial"/>
+              </w:rPr>
+              <w:t>Darle a conocer al cliente precio, películas y horarios disponibles, así como también las entradas según lo seleccionado por el cliente.</w:t>
+            </w:r>
           </w:p>
         </w:tc>
         <w:tc>
@@ -5095,7 +5139,6 @@
             <w:pPr>
               <w:spacing w:before="120" w:after="200" w:line="276" w:lineRule="auto"/>
               <w:ind w:left="100"/>
-              <w:contextualSpacing w:val="0"/>
               <w:jc w:val="both"/>
               <w:rPr>
                 <w:rFonts w:ascii="Arial" w:eastAsia="Arial" w:hAnsi="Arial" w:cs="Arial"/>
@@ -5127,7 +5170,6 @@
             <w:pPr>
               <w:spacing w:before="120" w:after="200" w:line="276" w:lineRule="auto"/>
               <w:ind w:left="100"/>
-              <w:contextualSpacing w:val="0"/>
               <w:jc w:val="both"/>
               <w:rPr>
                 <w:rFonts w:ascii="Arial" w:eastAsia="Arial" w:hAnsi="Arial" w:cs="Arial"/>
@@ -5165,7 +5207,6 @@
             <w:pPr>
               <w:spacing w:before="120" w:after="60"/>
               <w:ind w:left="100"/>
-              <w:contextualSpacing w:val="0"/>
               <w:jc w:val="both"/>
               <w:rPr>
                 <w:rFonts w:ascii="Arial" w:eastAsia="Arial" w:hAnsi="Arial" w:cs="Arial"/>
@@ -5198,12 +5239,17 @@
             <w:pPr>
               <w:spacing w:before="120" w:after="60"/>
               <w:ind w:left="100"/>
-              <w:contextualSpacing w:val="0"/>
               <w:jc w:val="both"/>
               <w:rPr>
                 <w:rFonts w:ascii="Arial" w:eastAsia="Arial" w:hAnsi="Arial" w:cs="Arial"/>
               </w:rPr>
             </w:pPr>
+            <w:r>
+              <w:rPr>
+                <w:rFonts w:ascii="Arial" w:eastAsia="Arial" w:hAnsi="Arial" w:cs="Arial"/>
+              </w:rPr>
+              <w:t>Este proceso se realiza cada vez que el cliente realice la compra de su entrada en el cine de su preferencia.</w:t>
+            </w:r>
           </w:p>
         </w:tc>
         <w:tc>
@@ -5224,7 +5270,6 @@
             <w:pPr>
               <w:spacing w:before="120" w:after="200" w:line="276" w:lineRule="auto"/>
               <w:ind w:left="100"/>
-              <w:contextualSpacing w:val="0"/>
               <w:jc w:val="both"/>
               <w:rPr>
                 <w:rFonts w:ascii="Arial" w:eastAsia="Arial" w:hAnsi="Arial" w:cs="Arial"/>
@@ -5256,7 +5301,6 @@
             <w:pPr>
               <w:spacing w:before="120" w:after="200" w:line="276" w:lineRule="auto"/>
               <w:ind w:left="100"/>
-              <w:contextualSpacing w:val="0"/>
               <w:jc w:val="both"/>
               <w:rPr>
                 <w:rFonts w:ascii="Arial" w:eastAsia="Arial" w:hAnsi="Arial" w:cs="Arial"/>
@@ -5487,12 +5531,17 @@
             <w:pPr>
               <w:spacing w:before="120" w:after="60"/>
               <w:ind w:left="100"/>
-              <w:contextualSpacing w:val="0"/>
               <w:jc w:val="center"/>
               <w:rPr>
                 <w:rFonts w:ascii="Arial" w:eastAsia="Arial" w:hAnsi="Arial" w:cs="Arial"/>
               </w:rPr>
             </w:pPr>
+            <w:r>
+              <w:rPr>
+                <w:rFonts w:ascii="Arial" w:eastAsia="Arial" w:hAnsi="Arial" w:cs="Arial"/>
+              </w:rPr>
+              <w:t>1</w:t>
+            </w:r>
           </w:p>
         </w:tc>
         <w:tc>
@@ -5513,7 +5562,22 @@
             <w:pPr>
               <w:spacing w:before="120" w:after="60"/>
               <w:ind w:left="100"/>
-              <w:contextualSpacing w:val="0"/>
+              <w:jc w:val="both"/>
+              <w:rPr>
+                <w:rFonts w:ascii="Arial" w:eastAsia="Arial" w:hAnsi="Arial" w:cs="Arial"/>
+              </w:rPr>
+            </w:pPr>
+            <w:r>
+              <w:rPr>
+                <w:rFonts w:ascii="Arial" w:eastAsia="Arial" w:hAnsi="Arial" w:cs="Arial"/>
+              </w:rPr>
+              <w:t>Determinar Tipo de Cliente</w:t>
+            </w:r>
+          </w:p>
+          <w:p>
+            <w:pPr>
+              <w:spacing w:before="120" w:after="60"/>
+              <w:ind w:left="100"/>
               <w:jc w:val="both"/>
               <w:rPr>
                 <w:rFonts w:ascii="Arial" w:eastAsia="Arial" w:hAnsi="Arial" w:cs="Arial"/>
@@ -5539,12 +5603,17 @@
             <w:pPr>
               <w:spacing w:before="120" w:after="60"/>
               <w:ind w:left="100"/>
-              <w:contextualSpacing w:val="0"/>
               <w:jc w:val="both"/>
               <w:rPr>
                 <w:rFonts w:ascii="Arial" w:eastAsia="Arial" w:hAnsi="Arial" w:cs="Arial"/>
               </w:rPr>
             </w:pPr>
+            <w:r>
+              <w:rPr>
+                <w:rFonts w:ascii="Arial" w:eastAsia="Arial" w:hAnsi="Arial" w:cs="Arial"/>
+              </w:rPr>
+              <w:t>Información del Cliente para saber si es socio o no.</w:t>
+            </w:r>
           </w:p>
         </w:tc>
         <w:tc>
@@ -5565,12 +5634,17 @@
             <w:pPr>
               <w:spacing w:before="120" w:after="60"/>
               <w:ind w:left="100"/>
-              <w:contextualSpacing w:val="0"/>
               <w:jc w:val="both"/>
               <w:rPr>
                 <w:rFonts w:ascii="Arial" w:eastAsia="Arial" w:hAnsi="Arial" w:cs="Arial"/>
               </w:rPr>
             </w:pPr>
+            <w:r>
+              <w:rPr>
+                <w:rFonts w:ascii="Arial" w:eastAsia="Arial" w:hAnsi="Arial" w:cs="Arial"/>
+              </w:rPr>
+              <w:t>Tipo de Cliente</w:t>
+            </w:r>
           </w:p>
         </w:tc>
       </w:tr>
@@ -5597,12 +5671,17 @@
             <w:pPr>
               <w:spacing w:before="120" w:after="60"/>
               <w:ind w:left="100"/>
-              <w:contextualSpacing w:val="0"/>
               <w:jc w:val="center"/>
               <w:rPr>
                 <w:rFonts w:ascii="Arial" w:eastAsia="Arial" w:hAnsi="Arial" w:cs="Arial"/>
               </w:rPr>
             </w:pPr>
+            <w:r>
+              <w:rPr>
+                <w:rFonts w:ascii="Arial" w:eastAsia="Arial" w:hAnsi="Arial" w:cs="Arial"/>
+              </w:rPr>
+              <w:t>2</w:t>
+            </w:r>
           </w:p>
         </w:tc>
         <w:tc>
@@ -5623,12 +5702,17 @@
             <w:pPr>
               <w:spacing w:before="120" w:after="60"/>
               <w:ind w:left="100"/>
-              <w:contextualSpacing w:val="0"/>
               <w:jc w:val="both"/>
               <w:rPr>
                 <w:rFonts w:ascii="Arial" w:eastAsia="Arial" w:hAnsi="Arial" w:cs="Arial"/>
               </w:rPr>
             </w:pPr>
+            <w:r>
+              <w:rPr>
+                <w:rFonts w:ascii="Arial" w:eastAsia="Arial" w:hAnsi="Arial" w:cs="Arial"/>
+              </w:rPr>
+              <w:t>Brindar información de películas disponibles</w:t>
+            </w:r>
           </w:p>
         </w:tc>
         <w:tc>
@@ -5649,12 +5733,17 @@
             <w:pPr>
               <w:spacing w:before="120" w:after="60"/>
               <w:ind w:left="100"/>
-              <w:contextualSpacing w:val="0"/>
               <w:jc w:val="both"/>
               <w:rPr>
                 <w:rFonts w:ascii="Arial" w:eastAsia="Arial" w:hAnsi="Arial" w:cs="Arial"/>
               </w:rPr>
             </w:pPr>
+            <w:r>
+              <w:rPr>
+                <w:rFonts w:ascii="Arial" w:eastAsia="Arial" w:hAnsi="Arial" w:cs="Arial"/>
+              </w:rPr>
+              <w:t>Películas disponibles escogidas por el cliente por fecha (obtenido de la base de datos)</w:t>
+            </w:r>
           </w:p>
         </w:tc>
         <w:tc>
@@ -5675,12 +5764,17 @@
             <w:pPr>
               <w:spacing w:before="120" w:after="60"/>
               <w:ind w:left="100"/>
-              <w:contextualSpacing w:val="0"/>
               <w:jc w:val="both"/>
               <w:rPr>
                 <w:rFonts w:ascii="Arial" w:eastAsia="Arial" w:hAnsi="Arial" w:cs="Arial"/>
               </w:rPr>
             </w:pPr>
+            <w:r>
+              <w:rPr>
+                <w:rFonts w:ascii="Arial" w:eastAsia="Arial" w:hAnsi="Arial" w:cs="Arial"/>
+              </w:rPr>
+              <w:t>Información de las películas disponibles.</w:t>
+            </w:r>
           </w:p>
         </w:tc>
       </w:tr>
@@ -5707,12 +5801,17 @@
             <w:pPr>
               <w:spacing w:before="120" w:after="60"/>
               <w:ind w:left="100"/>
-              <w:contextualSpacing w:val="0"/>
               <w:jc w:val="center"/>
               <w:rPr>
                 <w:rFonts w:ascii="Arial" w:eastAsia="Arial" w:hAnsi="Arial" w:cs="Arial"/>
               </w:rPr>
             </w:pPr>
+            <w:r>
+              <w:rPr>
+                <w:rFonts w:ascii="Arial" w:eastAsia="Arial" w:hAnsi="Arial" w:cs="Arial"/>
+              </w:rPr>
+              <w:t>3</w:t>
+            </w:r>
           </w:p>
         </w:tc>
         <w:tc>
@@ -5733,11 +5832,16 @@
             <w:pPr>
               <w:spacing w:before="120" w:after="60"/>
               <w:ind w:left="100"/>
-              <w:contextualSpacing w:val="0"/>
-              <w:rPr>
-                <w:rFonts w:ascii="Arial" w:eastAsia="Arial" w:hAnsi="Arial" w:cs="Arial"/>
-              </w:rPr>
-            </w:pPr>
+              <w:rPr>
+                <w:rFonts w:ascii="Arial" w:eastAsia="Arial" w:hAnsi="Arial" w:cs="Arial"/>
+              </w:rPr>
+            </w:pPr>
+            <w:r>
+              <w:rPr>
+                <w:rFonts w:ascii="Arial" w:eastAsia="Arial" w:hAnsi="Arial" w:cs="Arial"/>
+              </w:rPr>
+              <w:t>Brindar horarios disponibles</w:t>
+            </w:r>
           </w:p>
         </w:tc>
         <w:tc>
@@ -5758,11 +5862,16 @@
             <w:pPr>
               <w:spacing w:before="120" w:after="60"/>
               <w:ind w:left="100"/>
-              <w:contextualSpacing w:val="0"/>
-              <w:rPr>
-                <w:rFonts w:ascii="Arial" w:eastAsia="Arial" w:hAnsi="Arial" w:cs="Arial"/>
-              </w:rPr>
-            </w:pPr>
+              <w:rPr>
+                <w:rFonts w:ascii="Arial" w:eastAsia="Arial" w:hAnsi="Arial" w:cs="Arial"/>
+              </w:rPr>
+            </w:pPr>
+            <w:r>
+              <w:rPr>
+                <w:rFonts w:ascii="Arial" w:eastAsia="Arial" w:hAnsi="Arial" w:cs="Arial"/>
+              </w:rPr>
+              <w:t>Película seleccionada por el cliente.</w:t>
+            </w:r>
           </w:p>
         </w:tc>
         <w:tc>
@@ -5783,11 +5892,16 @@
             <w:pPr>
               <w:spacing w:before="120" w:after="60"/>
               <w:ind w:left="100"/>
-              <w:contextualSpacing w:val="0"/>
-              <w:rPr>
-                <w:rFonts w:ascii="Arial" w:eastAsia="Arial" w:hAnsi="Arial" w:cs="Arial"/>
-              </w:rPr>
-            </w:pPr>
+              <w:rPr>
+                <w:rFonts w:ascii="Arial" w:eastAsia="Arial" w:hAnsi="Arial" w:cs="Arial"/>
+              </w:rPr>
+            </w:pPr>
+            <w:r>
+              <w:rPr>
+                <w:rFonts w:ascii="Arial" w:eastAsia="Arial" w:hAnsi="Arial" w:cs="Arial"/>
+              </w:rPr>
+              <w:t xml:space="preserve">Horario disponible de la película escogida. </w:t>
+            </w:r>
           </w:p>
         </w:tc>
       </w:tr>
@@ -5814,12 +5928,17 @@
             <w:pPr>
               <w:spacing w:before="120" w:after="60"/>
               <w:ind w:left="100"/>
-              <w:contextualSpacing w:val="0"/>
               <w:jc w:val="center"/>
               <w:rPr>
                 <w:rFonts w:ascii="Arial" w:eastAsia="Arial" w:hAnsi="Arial" w:cs="Arial"/>
               </w:rPr>
             </w:pPr>
+            <w:r>
+              <w:rPr>
+                <w:rFonts w:ascii="Arial" w:eastAsia="Arial" w:hAnsi="Arial" w:cs="Arial"/>
+              </w:rPr>
+              <w:t>4</w:t>
+            </w:r>
           </w:p>
         </w:tc>
         <w:tc>
@@ -5840,11 +5959,16 @@
             <w:pPr>
               <w:spacing w:before="120" w:after="60"/>
               <w:ind w:left="100"/>
-              <w:contextualSpacing w:val="0"/>
-              <w:rPr>
-                <w:rFonts w:ascii="Arial" w:eastAsia="Arial" w:hAnsi="Arial" w:cs="Arial"/>
-              </w:rPr>
-            </w:pPr>
+              <w:rPr>
+                <w:rFonts w:ascii="Arial" w:eastAsia="Arial" w:hAnsi="Arial" w:cs="Arial"/>
+              </w:rPr>
+            </w:pPr>
+            <w:r>
+              <w:rPr>
+                <w:rFonts w:ascii="Arial" w:eastAsia="Arial" w:hAnsi="Arial" w:cs="Arial"/>
+              </w:rPr>
+              <w:t>Solicitar asiento o cantidad de asientos</w:t>
+            </w:r>
           </w:p>
         </w:tc>
         <w:tc>
@@ -5865,11 +5989,16 @@
             <w:pPr>
               <w:spacing w:before="120" w:after="60"/>
               <w:ind w:left="100"/>
-              <w:contextualSpacing w:val="0"/>
-              <w:rPr>
-                <w:rFonts w:ascii="Arial" w:eastAsia="Arial" w:hAnsi="Arial" w:cs="Arial"/>
-              </w:rPr>
-            </w:pPr>
+              <w:rPr>
+                <w:rFonts w:ascii="Arial" w:eastAsia="Arial" w:hAnsi="Arial" w:cs="Arial"/>
+              </w:rPr>
+            </w:pPr>
+            <w:r>
+              <w:rPr>
+                <w:rFonts w:ascii="Arial" w:eastAsia="Arial" w:hAnsi="Arial" w:cs="Arial"/>
+              </w:rPr>
+              <w:t>Información del cliente para saber que asiento o asientos ocupará.</w:t>
+            </w:r>
           </w:p>
         </w:tc>
         <w:tc>
@@ -5890,11 +6019,16 @@
             <w:pPr>
               <w:spacing w:before="120" w:after="60"/>
               <w:ind w:left="100"/>
-              <w:contextualSpacing w:val="0"/>
-              <w:rPr>
-                <w:rFonts w:ascii="Arial" w:eastAsia="Arial" w:hAnsi="Arial" w:cs="Arial"/>
-              </w:rPr>
-            </w:pPr>
+              <w:rPr>
+                <w:rFonts w:ascii="Arial" w:eastAsia="Arial" w:hAnsi="Arial" w:cs="Arial"/>
+              </w:rPr>
+            </w:pPr>
+            <w:r>
+              <w:rPr>
+                <w:rFonts w:ascii="Arial" w:eastAsia="Arial" w:hAnsi="Arial" w:cs="Arial"/>
+              </w:rPr>
+              <w:t>Cantidad de asientos escogidos.</w:t>
+            </w:r>
           </w:p>
         </w:tc>
       </w:tr>
@@ -5921,12 +6055,17 @@
             <w:pPr>
               <w:spacing w:before="120" w:after="60"/>
               <w:ind w:left="100"/>
-              <w:contextualSpacing w:val="0"/>
               <w:jc w:val="center"/>
               <w:rPr>
                 <w:rFonts w:ascii="Arial" w:eastAsia="Arial" w:hAnsi="Arial" w:cs="Arial"/>
               </w:rPr>
             </w:pPr>
+            <w:r>
+              <w:rPr>
+                <w:rFonts w:ascii="Arial" w:eastAsia="Arial" w:hAnsi="Arial" w:cs="Arial"/>
+              </w:rPr>
+              <w:t>5</w:t>
+            </w:r>
           </w:p>
         </w:tc>
         <w:tc>
@@ -5947,11 +6086,16 @@
             <w:pPr>
               <w:spacing w:before="120" w:after="60"/>
               <w:ind w:left="100"/>
-              <w:contextualSpacing w:val="0"/>
-              <w:rPr>
-                <w:rFonts w:ascii="Arial" w:eastAsia="Arial" w:hAnsi="Arial" w:cs="Arial"/>
-              </w:rPr>
-            </w:pPr>
+              <w:rPr>
+                <w:rFonts w:ascii="Arial" w:eastAsia="Arial" w:hAnsi="Arial" w:cs="Arial"/>
+              </w:rPr>
+            </w:pPr>
+            <w:r>
+              <w:rPr>
+                <w:rFonts w:ascii="Arial" w:eastAsia="Arial" w:hAnsi="Arial" w:cs="Arial"/>
+              </w:rPr>
+              <w:t xml:space="preserve">Determinar monto total </w:t>
+            </w:r>
           </w:p>
         </w:tc>
         <w:tc>
@@ -5972,11 +6116,31 @@
             <w:pPr>
               <w:spacing w:before="120" w:after="60"/>
               <w:ind w:left="100"/>
-              <w:contextualSpacing w:val="0"/>
-              <w:rPr>
-                <w:rFonts w:ascii="Arial" w:eastAsia="Arial" w:hAnsi="Arial" w:cs="Arial"/>
-              </w:rPr>
-            </w:pPr>
+              <w:rPr>
+                <w:rFonts w:ascii="Arial" w:eastAsia="Arial" w:hAnsi="Arial" w:cs="Arial"/>
+              </w:rPr>
+            </w:pPr>
+            <w:r>
+              <w:rPr>
+                <w:rFonts w:ascii="Arial" w:eastAsia="Arial" w:hAnsi="Arial" w:cs="Arial"/>
+              </w:rPr>
+              <w:t>Película escogida y cantidad de asientos.</w:t>
+            </w:r>
+          </w:p>
+          <w:p>
+            <w:pPr>
+              <w:spacing w:before="120" w:after="60"/>
+              <w:ind w:left="100"/>
+              <w:rPr>
+                <w:rFonts w:ascii="Arial" w:eastAsia="Arial" w:hAnsi="Arial" w:cs="Arial"/>
+              </w:rPr>
+            </w:pPr>
+            <w:r>
+              <w:rPr>
+                <w:rFonts w:ascii="Arial" w:eastAsia="Arial" w:hAnsi="Arial" w:cs="Arial"/>
+              </w:rPr>
+              <w:t xml:space="preserve"> </w:t>
+            </w:r>
           </w:p>
         </w:tc>
         <w:tc>
@@ -5997,11 +6161,140 @@
             <w:pPr>
               <w:spacing w:before="120" w:after="60"/>
               <w:ind w:left="100"/>
-              <w:contextualSpacing w:val="0"/>
-              <w:rPr>
-                <w:rFonts w:ascii="Arial" w:eastAsia="Arial" w:hAnsi="Arial" w:cs="Arial"/>
-              </w:rPr>
-            </w:pPr>
+              <w:rPr>
+                <w:rFonts w:ascii="Arial" w:eastAsia="Arial" w:hAnsi="Arial" w:cs="Arial"/>
+              </w:rPr>
+            </w:pPr>
+            <w:r>
+              <w:rPr>
+                <w:rFonts w:ascii="Arial" w:eastAsia="Arial" w:hAnsi="Arial" w:cs="Arial"/>
+              </w:rPr>
+              <w:t>Monto total por la compra.</w:t>
+            </w:r>
+          </w:p>
+        </w:tc>
+      </w:tr>
+      <w:tr>
+        <w:trPr>
+          <w:trHeight w:val="740"/>
+        </w:trPr>
+        <w:tc>
+          <w:tcPr>
+            <w:tcW w:w="1665" w:type="dxa"/>
+            <w:tcBorders>
+              <w:left w:val="single" w:sz="8" w:space="0" w:color="000000"/>
+              <w:right w:val="single" w:sz="8" w:space="0" w:color="000000"/>
+            </w:tcBorders>
+            <w:tcMar>
+              <w:top w:w="100" w:type="dxa"/>
+              <w:left w:w="100" w:type="dxa"/>
+              <w:bottom w:w="100" w:type="dxa"/>
+              <w:right w:w="100" w:type="dxa"/>
+            </w:tcMar>
+          </w:tcPr>
+          <w:p>
+            <w:pPr>
+              <w:spacing w:before="120" w:after="60"/>
+              <w:ind w:left="100"/>
+              <w:jc w:val="center"/>
+              <w:rPr>
+                <w:rFonts w:ascii="Arial" w:eastAsia="Arial" w:hAnsi="Arial" w:cs="Arial"/>
+              </w:rPr>
+            </w:pPr>
+            <w:r>
+              <w:rPr>
+                <w:rFonts w:ascii="Arial" w:eastAsia="Arial" w:hAnsi="Arial" w:cs="Arial"/>
+              </w:rPr>
+              <w:lastRenderedPageBreak/>
+              <w:t>6</w:t>
+            </w:r>
+          </w:p>
+        </w:tc>
+        <w:tc>
+          <w:tcPr>
+            <w:tcW w:w="1990" w:type="dxa"/>
+            <w:tcBorders>
+              <w:right w:val="single" w:sz="8" w:space="0" w:color="000000"/>
+            </w:tcBorders>
+            <w:tcMar>
+              <w:top w:w="100" w:type="dxa"/>
+              <w:left w:w="100" w:type="dxa"/>
+              <w:bottom w:w="100" w:type="dxa"/>
+              <w:right w:w="100" w:type="dxa"/>
+            </w:tcMar>
+          </w:tcPr>
+          <w:p>
+            <w:pPr>
+              <w:spacing w:before="120" w:after="60"/>
+              <w:ind w:left="100"/>
+              <w:rPr>
+                <w:rFonts w:ascii="Arial" w:eastAsia="Arial" w:hAnsi="Arial" w:cs="Arial"/>
+              </w:rPr>
+            </w:pPr>
+            <w:r>
+              <w:rPr>
+                <w:rFonts w:ascii="Arial" w:eastAsia="Arial" w:hAnsi="Arial" w:cs="Arial"/>
+              </w:rPr>
+              <w:t>Registrar venta</w:t>
+            </w:r>
+          </w:p>
+        </w:tc>
+        <w:tc>
+          <w:tcPr>
+            <w:tcW w:w="3893" w:type="dxa"/>
+            <w:tcBorders>
+              <w:right w:val="single" w:sz="8" w:space="0" w:color="000000"/>
+            </w:tcBorders>
+            <w:tcMar>
+              <w:top w:w="100" w:type="dxa"/>
+              <w:left w:w="100" w:type="dxa"/>
+              <w:bottom w:w="100" w:type="dxa"/>
+              <w:right w:w="100" w:type="dxa"/>
+            </w:tcMar>
+          </w:tcPr>
+          <w:p>
+            <w:pPr>
+              <w:spacing w:before="120" w:after="60"/>
+              <w:ind w:left="100"/>
+              <w:rPr>
+                <w:rFonts w:ascii="Arial" w:eastAsia="Arial" w:hAnsi="Arial" w:cs="Arial"/>
+              </w:rPr>
+            </w:pPr>
+            <w:r>
+              <w:rPr>
+                <w:rFonts w:ascii="Arial" w:eastAsia="Arial" w:hAnsi="Arial" w:cs="Arial"/>
+              </w:rPr>
+              <w:t>Monto total e información validada de la película y asientos seleccionados</w:t>
+            </w:r>
+          </w:p>
+        </w:tc>
+        <w:tc>
+          <w:tcPr>
+            <w:tcW w:w="1812" w:type="dxa"/>
+            <w:tcBorders>
+              <w:right w:val="single" w:sz="8" w:space="0" w:color="000000"/>
+            </w:tcBorders>
+            <w:tcMar>
+              <w:top w:w="100" w:type="dxa"/>
+              <w:left w:w="100" w:type="dxa"/>
+              <w:bottom w:w="100" w:type="dxa"/>
+              <w:right w:w="100" w:type="dxa"/>
+            </w:tcMar>
+          </w:tcPr>
+          <w:p>
+            <w:pPr>
+              <w:spacing w:before="120" w:after="60"/>
+              <w:ind w:left="100"/>
+              <w:rPr>
+                <w:rFonts w:ascii="Arial" w:eastAsia="Arial" w:hAnsi="Arial" w:cs="Arial"/>
+              </w:rPr>
+            </w:pPr>
+            <w:r>
+              <w:rPr>
+                <w:rFonts w:ascii="Arial" w:eastAsia="Arial" w:hAnsi="Arial" w:cs="Arial"/>
+              </w:rPr>
+              <w:t>Código de confirmación</w:t>
+            </w:r>
           </w:p>
         </w:tc>
       </w:tr>
@@ -6028,12 +6321,17 @@
             <w:pPr>
               <w:spacing w:before="120" w:after="60"/>
               <w:ind w:left="100"/>
-              <w:contextualSpacing w:val="0"/>
               <w:jc w:val="center"/>
               <w:rPr>
                 <w:rFonts w:ascii="Arial" w:eastAsia="Arial" w:hAnsi="Arial" w:cs="Arial"/>
               </w:rPr>
             </w:pPr>
+            <w:r>
+              <w:rPr>
+                <w:rFonts w:ascii="Arial" w:eastAsia="Arial" w:hAnsi="Arial" w:cs="Arial"/>
+              </w:rPr>
+              <w:t>7</w:t>
+            </w:r>
           </w:p>
         </w:tc>
         <w:tc>
@@ -6054,11 +6352,16 @@
             <w:pPr>
               <w:spacing w:before="120" w:after="60"/>
               <w:ind w:left="100"/>
-              <w:contextualSpacing w:val="0"/>
-              <w:rPr>
-                <w:rFonts w:ascii="Arial" w:eastAsia="Arial" w:hAnsi="Arial" w:cs="Arial"/>
-              </w:rPr>
-            </w:pPr>
+              <w:rPr>
+                <w:rFonts w:ascii="Arial" w:eastAsia="Arial" w:hAnsi="Arial" w:cs="Arial"/>
+              </w:rPr>
+            </w:pPr>
+            <w:r>
+              <w:rPr>
+                <w:rFonts w:ascii="Arial" w:eastAsia="Arial" w:hAnsi="Arial" w:cs="Arial"/>
+              </w:rPr>
+              <w:t>Generar entrada o Boucher de compra</w:t>
+            </w:r>
           </w:p>
         </w:tc>
         <w:tc>
@@ -6079,11 +6382,16 @@
             <w:pPr>
               <w:spacing w:before="120" w:after="60"/>
               <w:ind w:left="100"/>
-              <w:contextualSpacing w:val="0"/>
-              <w:rPr>
-                <w:rFonts w:ascii="Arial" w:eastAsia="Arial" w:hAnsi="Arial" w:cs="Arial"/>
-              </w:rPr>
-            </w:pPr>
+              <w:rPr>
+                <w:rFonts w:ascii="Arial" w:eastAsia="Arial" w:hAnsi="Arial" w:cs="Arial"/>
+              </w:rPr>
+            </w:pPr>
+            <w:r>
+              <w:rPr>
+                <w:rFonts w:ascii="Arial" w:eastAsia="Arial" w:hAnsi="Arial" w:cs="Arial"/>
+              </w:rPr>
+              <w:t>Película escogida, cantidad de asientos con su numeración y monto total.</w:t>
+            </w:r>
           </w:p>
         </w:tc>
         <w:tc>
@@ -6104,11 +6412,16 @@
             <w:pPr>
               <w:spacing w:before="120" w:after="60"/>
               <w:ind w:left="100"/>
-              <w:contextualSpacing w:val="0"/>
-              <w:rPr>
-                <w:rFonts w:ascii="Arial" w:eastAsia="Arial" w:hAnsi="Arial" w:cs="Arial"/>
-              </w:rPr>
-            </w:pPr>
+              <w:rPr>
+                <w:rFonts w:ascii="Arial" w:eastAsia="Arial" w:hAnsi="Arial" w:cs="Arial"/>
+              </w:rPr>
+            </w:pPr>
+            <w:r>
+              <w:rPr>
+                <w:rFonts w:ascii="Arial" w:eastAsia="Arial" w:hAnsi="Arial" w:cs="Arial"/>
+              </w:rPr>
+              <w:t>Entrada o Boucher.</w:t>
+            </w:r>
           </w:p>
         </w:tc>
       </w:tr>
@@ -6166,6 +6479,203 @@
           <w:rFonts w:ascii="Arial" w:eastAsia="Arial" w:hAnsi="Arial" w:cs="Arial"/>
         </w:rPr>
       </w:pPr>
+      <w:r>
+        <w:rPr>
+          <w:noProof/>
+        </w:rPr>
+        <w:drawing>
+          <wp:anchor distT="0" distB="0" distL="114300" distR="114300" simplePos="0" relativeHeight="251658752" behindDoc="1" locked="0" layoutInCell="1" allowOverlap="1">
+            <wp:simplePos x="0" y="0"/>
+            <wp:positionH relativeFrom="column">
+              <wp:posOffset>-1</wp:posOffset>
+            </wp:positionH>
+            <wp:positionV relativeFrom="paragraph">
+              <wp:posOffset>50800</wp:posOffset>
+            </wp:positionV>
+            <wp:extent cx="5934075" cy="3333750"/>
+            <wp:effectExtent l="0" t="0" r="9525" b="0"/>
+            <wp:wrapNone/>
+            <wp:docPr id="3" name="Imagen 3"/>
+            <wp:cNvGraphicFramePr>
+              <a:graphicFrameLocks xmlns:a="http://schemas.openxmlformats.org/drawingml/2006/main" noChangeAspect="1"/>
+            </wp:cNvGraphicFramePr>
+            <a:graphic xmlns:a="http://schemas.openxmlformats.org/drawingml/2006/main">
+              <a:graphicData uri="http://schemas.openxmlformats.org/drawingml/2006/picture">
+                <pic:pic xmlns:pic="http://schemas.openxmlformats.org/drawingml/2006/picture">
+                  <pic:nvPicPr>
+                    <pic:cNvPr id="0" name="Picture 1"/>
+                    <pic:cNvPicPr>
+                      <a:picLocks noChangeAspect="1" noChangeArrowheads="1"/>
+                    </pic:cNvPicPr>
+                  </pic:nvPicPr>
+                  <pic:blipFill>
+                    <a:blip r:embed="rId8">
+                      <a:extLst>
+                        <a:ext uri="{28A0092B-C50C-407E-A947-70E740481C1C}">
+                          <a14:useLocalDpi xmlns:a14="http://schemas.microsoft.com/office/drawing/2010/main" val="0"/>
+                        </a:ext>
+                      </a:extLst>
+                    </a:blip>
+                    <a:srcRect/>
+                    <a:stretch>
+                      <a:fillRect/>
+                    </a:stretch>
+                  </pic:blipFill>
+                  <pic:spPr bwMode="auto">
+                    <a:xfrm>
+                      <a:off x="0" y="0"/>
+                      <a:ext cx="5934075" cy="3333750"/>
+                    </a:xfrm>
+                    <a:prstGeom prst="rect">
+                      <a:avLst/>
+                    </a:prstGeom>
+                    <a:noFill/>
+                    <a:ln>
+                      <a:noFill/>
+                    </a:ln>
+                  </pic:spPr>
+                </pic:pic>
+              </a:graphicData>
+            </a:graphic>
+            <wp14:sizeRelH relativeFrom="margin">
+              <wp14:pctWidth>0</wp14:pctWidth>
+            </wp14:sizeRelH>
+            <wp14:sizeRelV relativeFrom="margin">
+              <wp14:pctHeight>0</wp14:pctHeight>
+            </wp14:sizeRelV>
+          </wp:anchor>
+        </w:drawing>
+      </w:r>
+    </w:p>
+    <w:p>
+      <w:pPr>
+        <w:spacing w:before="120" w:after="60"/>
+        <w:ind w:left="720"/>
+        <w:jc w:val="both"/>
+        <w:rPr>
+          <w:rFonts w:ascii="Arial" w:eastAsia="Arial" w:hAnsi="Arial" w:cs="Arial"/>
+        </w:rPr>
+      </w:pPr>
+    </w:p>
+    <w:p>
+      <w:pPr>
+        <w:spacing w:before="120" w:after="60"/>
+        <w:ind w:left="720"/>
+        <w:jc w:val="both"/>
+        <w:rPr>
+          <w:rFonts w:ascii="Arial" w:eastAsia="Arial" w:hAnsi="Arial" w:cs="Arial"/>
+        </w:rPr>
+      </w:pPr>
+    </w:p>
+    <w:p>
+      <w:pPr>
+        <w:spacing w:before="120" w:after="60"/>
+        <w:ind w:left="720"/>
+        <w:jc w:val="both"/>
+        <w:rPr>
+          <w:rFonts w:ascii="Arial" w:eastAsia="Arial" w:hAnsi="Arial" w:cs="Arial"/>
+        </w:rPr>
+      </w:pPr>
+    </w:p>
+    <w:p>
+      <w:pPr>
+        <w:spacing w:before="120" w:after="60"/>
+        <w:ind w:left="720"/>
+        <w:jc w:val="both"/>
+        <w:rPr>
+          <w:rFonts w:ascii="Arial" w:eastAsia="Arial" w:hAnsi="Arial" w:cs="Arial"/>
+        </w:rPr>
+      </w:pPr>
+    </w:p>
+    <w:p>
+      <w:pPr>
+        <w:spacing w:before="120" w:after="60"/>
+        <w:ind w:left="720"/>
+        <w:jc w:val="both"/>
+        <w:rPr>
+          <w:rFonts w:ascii="Arial" w:eastAsia="Arial" w:hAnsi="Arial" w:cs="Arial"/>
+        </w:rPr>
+      </w:pPr>
+    </w:p>
+    <w:p>
+      <w:pPr>
+        <w:spacing w:before="120" w:after="60"/>
+        <w:ind w:left="720"/>
+        <w:jc w:val="both"/>
+        <w:rPr>
+          <w:rFonts w:ascii="Arial" w:eastAsia="Arial" w:hAnsi="Arial" w:cs="Arial"/>
+        </w:rPr>
+      </w:pPr>
+    </w:p>
+    <w:p>
+      <w:pPr>
+        <w:spacing w:before="120" w:after="60"/>
+        <w:ind w:left="720"/>
+        <w:jc w:val="both"/>
+        <w:rPr>
+          <w:rFonts w:ascii="Arial" w:eastAsia="Arial" w:hAnsi="Arial" w:cs="Arial"/>
+        </w:rPr>
+      </w:pPr>
+    </w:p>
+    <w:p>
+      <w:pPr>
+        <w:spacing w:before="120" w:after="60"/>
+        <w:ind w:left="720"/>
+        <w:jc w:val="both"/>
+        <w:rPr>
+          <w:rFonts w:ascii="Arial" w:eastAsia="Arial" w:hAnsi="Arial" w:cs="Arial"/>
+        </w:rPr>
+      </w:pPr>
+    </w:p>
+    <w:p>
+      <w:pPr>
+        <w:spacing w:before="120" w:after="60"/>
+        <w:ind w:left="720"/>
+        <w:jc w:val="both"/>
+        <w:rPr>
+          <w:rFonts w:ascii="Arial" w:eastAsia="Arial" w:hAnsi="Arial" w:cs="Arial"/>
+        </w:rPr>
+      </w:pPr>
+    </w:p>
+    <w:p>
+      <w:pPr>
+        <w:spacing w:before="120" w:after="60"/>
+        <w:ind w:left="720"/>
+        <w:jc w:val="both"/>
+        <w:rPr>
+          <w:rFonts w:ascii="Arial" w:eastAsia="Arial" w:hAnsi="Arial" w:cs="Arial"/>
+        </w:rPr>
+      </w:pPr>
+    </w:p>
+    <w:p>
+      <w:pPr>
+        <w:spacing w:before="120" w:after="60"/>
+        <w:ind w:left="720"/>
+        <w:jc w:val="both"/>
+        <w:rPr>
+          <w:rFonts w:ascii="Arial" w:eastAsia="Arial" w:hAnsi="Arial" w:cs="Arial"/>
+        </w:rPr>
+      </w:pPr>
+    </w:p>
+    <w:p>
+      <w:pPr>
+        <w:spacing w:before="120" w:after="60"/>
+        <w:ind w:left="720"/>
+        <w:jc w:val="both"/>
+        <w:rPr>
+          <w:rFonts w:ascii="Arial" w:eastAsia="Arial" w:hAnsi="Arial" w:cs="Arial"/>
+        </w:rPr>
+      </w:pPr>
+    </w:p>
+    <w:p>
+      <w:pPr>
+        <w:spacing w:before="120" w:after="60"/>
+        <w:ind w:left="720"/>
+        <w:jc w:val="both"/>
+        <w:rPr>
+          <w:rFonts w:ascii="Arial" w:eastAsia="Arial" w:hAnsi="Arial" w:cs="Arial"/>
+        </w:rPr>
+      </w:pPr>
     </w:p>
     <w:p>
       <w:pPr>
@@ -6217,6 +6727,30 @@
           <w:rFonts w:ascii="Arial" w:eastAsia="Arial" w:hAnsi="Arial" w:cs="Arial"/>
         </w:rPr>
       </w:pPr>
+      <w:r>
+        <w:rPr>
+          <w:rFonts w:ascii="Arial" w:eastAsia="Arial" w:hAnsi="Arial" w:cs="Arial"/>
+        </w:rPr>
+        <w:t xml:space="preserve">A </w:t>
+      </w:r>
+      <w:r>
+        <w:rPr>
+          <w:rFonts w:ascii="Arial" w:eastAsia="Arial" w:hAnsi="Arial" w:cs="Arial"/>
+        </w:rPr>
+        <w:t>continuación,</w:t>
+      </w:r>
+      <w:r>
+        <w:rPr>
+          <w:rFonts w:ascii="Arial" w:eastAsia="Arial" w:hAnsi="Arial" w:cs="Arial"/>
+        </w:rPr>
+        <w:t xml:space="preserve"> se procederá a describir las actividades, el rol que realiza la cada una de ellas y el tipo a la que pertenecen</w:t>
+      </w:r>
+      <w:r>
+        <w:rPr>
+          <w:rFonts w:ascii="Arial" w:eastAsia="Arial" w:hAnsi="Arial" w:cs="Arial"/>
+        </w:rPr>
+        <w:t>.</w:t>
+      </w:r>
     </w:p>
     <w:p>
       <w:pPr>
@@ -6442,6 +6976,7 @@
                 <w:rFonts w:ascii="Arial" w:eastAsia="Arial" w:hAnsi="Arial" w:cs="Arial"/>
                 <w:highlight w:val="white"/>
               </w:rPr>
+              <w:lastRenderedPageBreak/>
               <w:t>1</w:t>
             </w:r>
           </w:p>
@@ -6461,10 +6996,25 @@
             <w:pPr>
               <w:spacing w:before="120" w:after="60"/>
               <w:ind w:left="100"/>
-              <w:contextualSpacing w:val="0"/>
-              <w:rPr>
-                <w:rFonts w:ascii="Arial" w:eastAsia="Arial" w:hAnsi="Arial" w:cs="Arial"/>
-                <w:highlight w:val="white"/>
+              <w:jc w:val="both"/>
+              <w:rPr>
+                <w:rFonts w:ascii="Arial" w:eastAsia="Arial" w:hAnsi="Arial" w:cs="Arial"/>
+              </w:rPr>
+            </w:pPr>
+            <w:r>
+              <w:rPr>
+                <w:rFonts w:ascii="Arial" w:eastAsia="Arial" w:hAnsi="Arial" w:cs="Arial"/>
+              </w:rPr>
+              <w:t>Determinar Tipo de Cliente</w:t>
+            </w:r>
+          </w:p>
+          <w:p>
+            <w:pPr>
+              <w:spacing w:before="120" w:after="60"/>
+              <w:ind w:left="100"/>
+              <w:jc w:val="both"/>
+              <w:rPr>
+                <w:rFonts w:ascii="Arial" w:eastAsia="Arial" w:hAnsi="Arial" w:cs="Arial"/>
               </w:rPr>
             </w:pPr>
           </w:p>
@@ -6484,13 +7034,35 @@
             <w:pPr>
               <w:spacing w:before="120" w:after="60"/>
               <w:ind w:left="100"/>
-              <w:contextualSpacing w:val="0"/>
               <w:jc w:val="both"/>
               <w:rPr>
                 <w:rFonts w:ascii="Arial" w:eastAsia="Arial" w:hAnsi="Arial" w:cs="Arial"/>
                 <w:highlight w:val="white"/>
               </w:rPr>
             </w:pPr>
+            <w:r>
+              <w:rPr>
+                <w:rFonts w:ascii="Arial" w:eastAsia="Arial" w:hAnsi="Arial" w:cs="Arial"/>
+                <w:highlight w:val="white"/>
+              </w:rPr>
+              <w:t xml:space="preserve">Esta actividad se realiza cuando el personal del cine necesita saber </w:t>
+            </w:r>
+            <w:proofErr w:type="spellStart"/>
+            <w:r>
+              <w:rPr>
+                <w:rFonts w:ascii="Arial" w:eastAsia="Arial" w:hAnsi="Arial" w:cs="Arial"/>
+                <w:highlight w:val="white"/>
+              </w:rPr>
+              <w:t>que</w:t>
+            </w:r>
+            <w:proofErr w:type="spellEnd"/>
+            <w:r>
+              <w:rPr>
+                <w:rFonts w:ascii="Arial" w:eastAsia="Arial" w:hAnsi="Arial" w:cs="Arial"/>
+                <w:highlight w:val="white"/>
+              </w:rPr>
+              <w:t xml:space="preserve"> tipo de cliente es, socio o normal, puesto que a veces cliente socios son beneficiados con promociones.</w:t>
+            </w:r>
           </w:p>
         </w:tc>
         <w:tc>
@@ -6508,13 +7080,19 @@
             <w:pPr>
               <w:spacing w:before="120" w:after="60"/>
               <w:ind w:left="100"/>
-              <w:contextualSpacing w:val="0"/>
               <w:jc w:val="both"/>
               <w:rPr>
                 <w:rFonts w:ascii="Arial" w:eastAsia="Arial" w:hAnsi="Arial" w:cs="Arial"/>
                 <w:highlight w:val="white"/>
               </w:rPr>
             </w:pPr>
+            <w:r>
+              <w:rPr>
+                <w:rFonts w:ascii="Arial" w:eastAsia="Arial" w:hAnsi="Arial" w:cs="Arial"/>
+                <w:highlight w:val="white"/>
+              </w:rPr>
+              <w:t>Empleado de ventas</w:t>
+            </w:r>
           </w:p>
         </w:tc>
         <w:tc>
@@ -6532,13 +7110,19 @@
             <w:pPr>
               <w:spacing w:before="120" w:after="60"/>
               <w:ind w:left="100"/>
-              <w:contextualSpacing w:val="0"/>
               <w:jc w:val="both"/>
               <w:rPr>
                 <w:rFonts w:ascii="Arial" w:eastAsia="Arial" w:hAnsi="Arial" w:cs="Arial"/>
                 <w:highlight w:val="white"/>
               </w:rPr>
             </w:pPr>
+            <w:r>
+              <w:rPr>
+                <w:rFonts w:ascii="Arial" w:eastAsia="Arial" w:hAnsi="Arial" w:cs="Arial"/>
+                <w:highlight w:val="white"/>
+              </w:rPr>
+              <w:t>Manual</w:t>
+            </w:r>
           </w:p>
         </w:tc>
       </w:tr>
@@ -6592,12 +7176,17 @@
             <w:pPr>
               <w:spacing w:before="120" w:after="60"/>
               <w:ind w:left="100"/>
-              <w:contextualSpacing w:val="0"/>
-              <w:rPr>
-                <w:rFonts w:ascii="Arial" w:eastAsia="Arial" w:hAnsi="Arial" w:cs="Arial"/>
-                <w:highlight w:val="white"/>
-              </w:rPr>
-            </w:pPr>
+              <w:jc w:val="both"/>
+              <w:rPr>
+                <w:rFonts w:ascii="Arial" w:eastAsia="Arial" w:hAnsi="Arial" w:cs="Arial"/>
+              </w:rPr>
+            </w:pPr>
+            <w:r>
+              <w:rPr>
+                <w:rFonts w:ascii="Arial" w:eastAsia="Arial" w:hAnsi="Arial" w:cs="Arial"/>
+              </w:rPr>
+              <w:t>Brindar información de películas disponibles</w:t>
+            </w:r>
           </w:p>
         </w:tc>
         <w:tc>
@@ -6615,13 +7204,37 @@
             <w:pPr>
               <w:spacing w:before="120" w:after="60"/>
               <w:ind w:left="100"/>
-              <w:contextualSpacing w:val="0"/>
               <w:jc w:val="both"/>
               <w:rPr>
                 <w:rFonts w:ascii="Arial" w:eastAsia="Arial" w:hAnsi="Arial" w:cs="Arial"/>
                 <w:highlight w:val="white"/>
               </w:rPr>
             </w:pPr>
+            <w:r>
+              <w:rPr>
+                <w:rFonts w:ascii="Arial" w:eastAsia="Arial" w:hAnsi="Arial" w:cs="Arial"/>
+                <w:highlight w:val="white"/>
+              </w:rPr>
+              <w:t>Es realizada al momento que el cliente solicita cuales son las películas que están disponibles ese día.</w:t>
+            </w:r>
+          </w:p>
+          <w:p>
+            <w:pPr>
+              <w:spacing w:before="120" w:after="60"/>
+              <w:ind w:left="100"/>
+              <w:jc w:val="both"/>
+              <w:rPr>
+                <w:rFonts w:ascii="Arial" w:eastAsia="Arial" w:hAnsi="Arial" w:cs="Arial"/>
+                <w:highlight w:val="white"/>
+              </w:rPr>
+            </w:pPr>
+            <w:r>
+              <w:rPr>
+                <w:rFonts w:ascii="Arial" w:eastAsia="Arial" w:hAnsi="Arial" w:cs="Arial"/>
+                <w:highlight w:val="white"/>
+              </w:rPr>
+              <w:t xml:space="preserve">El personal de ventas brinda información como nombre, género y edad mínima para verla. </w:t>
+            </w:r>
           </w:p>
         </w:tc>
         <w:tc>
@@ -6639,13 +7252,19 @@
             <w:pPr>
               <w:spacing w:before="120" w:after="60"/>
               <w:ind w:left="100"/>
-              <w:contextualSpacing w:val="0"/>
               <w:jc w:val="both"/>
               <w:rPr>
                 <w:rFonts w:ascii="Arial" w:eastAsia="Arial" w:hAnsi="Arial" w:cs="Arial"/>
                 <w:highlight w:val="white"/>
               </w:rPr>
             </w:pPr>
+            <w:r>
+              <w:rPr>
+                <w:rFonts w:ascii="Arial" w:eastAsia="Arial" w:hAnsi="Arial" w:cs="Arial"/>
+                <w:highlight w:val="white"/>
+              </w:rPr>
+              <w:t>Empleado de ventas</w:t>
+            </w:r>
           </w:p>
         </w:tc>
         <w:tc>
@@ -6663,13 +7282,19 @@
             <w:pPr>
               <w:spacing w:before="120" w:after="60"/>
               <w:ind w:left="100" w:right="-225"/>
-              <w:contextualSpacing w:val="0"/>
               <w:jc w:val="both"/>
               <w:rPr>
                 <w:rFonts w:ascii="Arial" w:eastAsia="Arial" w:hAnsi="Arial" w:cs="Arial"/>
                 <w:highlight w:val="white"/>
               </w:rPr>
             </w:pPr>
+            <w:r>
+              <w:rPr>
+                <w:rFonts w:ascii="Arial" w:eastAsia="Arial" w:hAnsi="Arial" w:cs="Arial"/>
+                <w:highlight w:val="white"/>
+              </w:rPr>
+              <w:t>Manual</w:t>
+            </w:r>
           </w:p>
         </w:tc>
       </w:tr>
@@ -6723,12 +7348,16 @@
             <w:pPr>
               <w:spacing w:before="120" w:after="60"/>
               <w:ind w:left="100"/>
-              <w:contextualSpacing w:val="0"/>
-              <w:rPr>
-                <w:rFonts w:ascii="Arial" w:eastAsia="Arial" w:hAnsi="Arial" w:cs="Arial"/>
-                <w:highlight w:val="white"/>
-              </w:rPr>
-            </w:pPr>
+              <w:rPr>
+                <w:rFonts w:ascii="Arial" w:eastAsia="Arial" w:hAnsi="Arial" w:cs="Arial"/>
+              </w:rPr>
+            </w:pPr>
+            <w:r>
+              <w:rPr>
+                <w:rFonts w:ascii="Arial" w:eastAsia="Arial" w:hAnsi="Arial" w:cs="Arial"/>
+              </w:rPr>
+              <w:t>Brindar horarios disponibles</w:t>
+            </w:r>
           </w:p>
         </w:tc>
         <w:tc>
@@ -6746,13 +7375,19 @@
             <w:pPr>
               <w:spacing w:before="120" w:after="60"/>
               <w:ind w:left="100"/>
-              <w:contextualSpacing w:val="0"/>
               <w:jc w:val="both"/>
               <w:rPr>
                 <w:rFonts w:ascii="Arial" w:eastAsia="Arial" w:hAnsi="Arial" w:cs="Arial"/>
                 <w:highlight w:val="white"/>
               </w:rPr>
             </w:pPr>
+            <w:r>
+              <w:rPr>
+                <w:rFonts w:ascii="Arial" w:eastAsia="Arial" w:hAnsi="Arial" w:cs="Arial"/>
+                <w:highlight w:val="white"/>
+              </w:rPr>
+              <w:t>Se realiza esta actividad una vez se haya seleccionado una película. Acá es donde el cliente tiene la opción de escoger el horario disponible de su preferencia.</w:t>
+            </w:r>
           </w:p>
         </w:tc>
         <w:tc>
@@ -6770,13 +7405,19 @@
             <w:pPr>
               <w:spacing w:before="120" w:after="60"/>
               <w:ind w:left="100"/>
-              <w:contextualSpacing w:val="0"/>
               <w:jc w:val="both"/>
               <w:rPr>
                 <w:rFonts w:ascii="Arial" w:eastAsia="Arial" w:hAnsi="Arial" w:cs="Arial"/>
                 <w:highlight w:val="white"/>
               </w:rPr>
             </w:pPr>
+            <w:r>
+              <w:rPr>
+                <w:rFonts w:ascii="Arial" w:eastAsia="Arial" w:hAnsi="Arial" w:cs="Arial"/>
+                <w:highlight w:val="white"/>
+              </w:rPr>
+              <w:t>Empleado de ventas</w:t>
+            </w:r>
           </w:p>
         </w:tc>
         <w:tc>
@@ -6794,13 +7435,19 @@
             <w:pPr>
               <w:spacing w:before="120" w:after="60"/>
               <w:ind w:left="100"/>
-              <w:contextualSpacing w:val="0"/>
               <w:jc w:val="both"/>
               <w:rPr>
                 <w:rFonts w:ascii="Arial" w:eastAsia="Arial" w:hAnsi="Arial" w:cs="Arial"/>
                 <w:highlight w:val="white"/>
               </w:rPr>
             </w:pPr>
+            <w:r>
+              <w:rPr>
+                <w:rFonts w:ascii="Arial" w:eastAsia="Arial" w:hAnsi="Arial" w:cs="Arial"/>
+                <w:highlight w:val="white"/>
+              </w:rPr>
+              <w:t>Manual</w:t>
+            </w:r>
           </w:p>
         </w:tc>
       </w:tr>
@@ -6835,7 +7482,6 @@
                 <w:rFonts w:ascii="Arial" w:eastAsia="Arial" w:hAnsi="Arial" w:cs="Arial"/>
                 <w:highlight w:val="white"/>
               </w:rPr>
-              <w:lastRenderedPageBreak/>
               <w:t>4</w:t>
             </w:r>
           </w:p>
@@ -6855,12 +7501,16 @@
             <w:pPr>
               <w:spacing w:before="120" w:after="60"/>
               <w:ind w:left="100"/>
-              <w:contextualSpacing w:val="0"/>
-              <w:rPr>
-                <w:rFonts w:ascii="Arial" w:eastAsia="Arial" w:hAnsi="Arial" w:cs="Arial"/>
-                <w:highlight w:val="white"/>
-              </w:rPr>
-            </w:pPr>
+              <w:rPr>
+                <w:rFonts w:ascii="Arial" w:eastAsia="Arial" w:hAnsi="Arial" w:cs="Arial"/>
+              </w:rPr>
+            </w:pPr>
+            <w:r>
+              <w:rPr>
+                <w:rFonts w:ascii="Arial" w:eastAsia="Arial" w:hAnsi="Arial" w:cs="Arial"/>
+              </w:rPr>
+              <w:t>Solicitar asiento o asientos</w:t>
+            </w:r>
           </w:p>
         </w:tc>
         <w:tc>
@@ -6878,13 +7528,37 @@
             <w:pPr>
               <w:spacing w:before="120" w:after="60"/>
               <w:ind w:left="100"/>
-              <w:contextualSpacing w:val="0"/>
               <w:jc w:val="both"/>
               <w:rPr>
                 <w:rFonts w:ascii="Arial" w:eastAsia="Arial" w:hAnsi="Arial" w:cs="Arial"/>
                 <w:highlight w:val="white"/>
               </w:rPr>
             </w:pPr>
+            <w:r>
+              <w:rPr>
+                <w:rFonts w:ascii="Arial" w:eastAsia="Arial" w:hAnsi="Arial" w:cs="Arial"/>
+                <w:highlight w:val="white"/>
+              </w:rPr>
+              <w:t xml:space="preserve">Se realiza esta actividad una vez que se tenga seleccionado la película y horario en que se desea ver. </w:t>
+            </w:r>
+          </w:p>
+          <w:p>
+            <w:pPr>
+              <w:spacing w:before="120" w:after="60"/>
+              <w:ind w:left="100"/>
+              <w:jc w:val="both"/>
+              <w:rPr>
+                <w:rFonts w:ascii="Arial" w:eastAsia="Arial" w:hAnsi="Arial" w:cs="Arial"/>
+                <w:highlight w:val="white"/>
+              </w:rPr>
+            </w:pPr>
+            <w:r>
+              <w:rPr>
+                <w:rFonts w:ascii="Arial" w:eastAsia="Arial" w:hAnsi="Arial" w:cs="Arial"/>
+                <w:highlight w:val="white"/>
+              </w:rPr>
+              <w:t>El cliente brindara la cantidad de asientos que desea y seleccionar la numeración en la que le gustaría estar.</w:t>
+            </w:r>
           </w:p>
         </w:tc>
         <w:tc>
@@ -6902,13 +7576,19 @@
             <w:pPr>
               <w:spacing w:before="120" w:after="60"/>
               <w:ind w:left="100"/>
-              <w:contextualSpacing w:val="0"/>
               <w:jc w:val="both"/>
               <w:rPr>
                 <w:rFonts w:ascii="Arial" w:eastAsia="Arial" w:hAnsi="Arial" w:cs="Arial"/>
                 <w:highlight w:val="white"/>
               </w:rPr>
             </w:pPr>
+            <w:r>
+              <w:rPr>
+                <w:rFonts w:ascii="Arial" w:eastAsia="Arial" w:hAnsi="Arial" w:cs="Arial"/>
+                <w:highlight w:val="white"/>
+              </w:rPr>
+              <w:t>Empleado de ventas</w:t>
+            </w:r>
           </w:p>
         </w:tc>
         <w:tc>
@@ -6926,13 +7606,19 @@
             <w:pPr>
               <w:spacing w:before="120" w:after="60"/>
               <w:ind w:left="100"/>
-              <w:contextualSpacing w:val="0"/>
               <w:jc w:val="both"/>
               <w:rPr>
                 <w:rFonts w:ascii="Arial" w:eastAsia="Arial" w:hAnsi="Arial" w:cs="Arial"/>
                 <w:highlight w:val="white"/>
               </w:rPr>
             </w:pPr>
+            <w:r>
+              <w:rPr>
+                <w:rFonts w:ascii="Arial" w:eastAsia="Arial" w:hAnsi="Arial" w:cs="Arial"/>
+                <w:highlight w:val="white"/>
+              </w:rPr>
+              <w:t>Manual</w:t>
+            </w:r>
           </w:p>
         </w:tc>
       </w:tr>
@@ -6986,12 +7672,16 @@
             <w:pPr>
               <w:spacing w:before="120" w:after="60"/>
               <w:ind w:left="100"/>
-              <w:contextualSpacing w:val="0"/>
-              <w:rPr>
-                <w:rFonts w:ascii="Arial" w:eastAsia="Arial" w:hAnsi="Arial" w:cs="Arial"/>
-                <w:highlight w:val="white"/>
-              </w:rPr>
-            </w:pPr>
+              <w:rPr>
+                <w:rFonts w:ascii="Arial" w:eastAsia="Arial" w:hAnsi="Arial" w:cs="Arial"/>
+              </w:rPr>
+            </w:pPr>
+            <w:r>
+              <w:rPr>
+                <w:rFonts w:ascii="Arial" w:eastAsia="Arial" w:hAnsi="Arial" w:cs="Arial"/>
+              </w:rPr>
+              <w:t xml:space="preserve">Determinar monto total </w:t>
+            </w:r>
           </w:p>
         </w:tc>
         <w:tc>
@@ -7008,8 +7698,76 @@
           <w:p>
             <w:pPr>
               <w:spacing w:before="120" w:after="60"/>
-              <w:ind w:left="100"/>
-              <w:contextualSpacing w:val="0"/>
+              <w:rPr>
+                <w:rFonts w:ascii="Arial" w:eastAsia="Arial" w:hAnsi="Arial" w:cs="Arial"/>
+              </w:rPr>
+            </w:pPr>
+            <w:r>
+              <w:rPr>
+                <w:rFonts w:ascii="Arial" w:eastAsia="Arial" w:hAnsi="Arial" w:cs="Arial"/>
+              </w:rPr>
+              <w:t>Una vez ingresado los datos de entrada para</w:t>
+            </w:r>
+          </w:p>
+          <w:p>
+            <w:pPr>
+              <w:spacing w:before="120" w:after="60"/>
+              <w:rPr>
+                <w:rFonts w:ascii="Arial" w:eastAsia="Arial" w:hAnsi="Arial" w:cs="Arial"/>
+              </w:rPr>
+            </w:pPr>
+            <w:r>
+              <w:rPr>
+                <w:rFonts w:ascii="Arial" w:eastAsia="Arial" w:hAnsi="Arial" w:cs="Arial"/>
+              </w:rPr>
+              <w:t>esta actividad, se realiza un cálculo matemático</w:t>
+            </w:r>
+          </w:p>
+          <w:p>
+            <w:pPr>
+              <w:spacing w:before="120" w:after="60"/>
+              <w:rPr>
+                <w:rFonts w:ascii="Arial" w:eastAsia="Arial" w:hAnsi="Arial" w:cs="Arial"/>
+              </w:rPr>
+            </w:pPr>
+            <w:r>
+              <w:rPr>
+                <w:rFonts w:ascii="Arial" w:eastAsia="Arial" w:hAnsi="Arial" w:cs="Arial"/>
+              </w:rPr>
+              <w:t xml:space="preserve">para la obtención del </w:t>
+            </w:r>
+            <w:r>
+              <w:rPr>
+                <w:rFonts w:ascii="Arial" w:eastAsia="Arial" w:hAnsi="Arial" w:cs="Arial"/>
+              </w:rPr>
+              <w:t>monto total.</w:t>
+            </w:r>
+          </w:p>
+          <w:p>
+            <w:pPr>
+              <w:spacing w:before="120" w:after="60"/>
+              <w:rPr>
+                <w:rFonts w:ascii="Arial" w:eastAsia="Arial" w:hAnsi="Arial" w:cs="Arial"/>
+              </w:rPr>
+            </w:pPr>
+          </w:p>
+          <w:p>
+            <w:pPr>
+              <w:spacing w:before="120" w:after="60"/>
+              <w:rPr>
+                <w:rFonts w:ascii="Arial" w:eastAsia="Arial" w:hAnsi="Arial" w:cs="Arial"/>
+              </w:rPr>
+            </w:pPr>
+            <w:r>
+              <w:rPr>
+                <w:rFonts w:ascii="Arial" w:eastAsia="Arial" w:hAnsi="Arial" w:cs="Arial"/>
+              </w:rPr>
+              <w:t>Monto total = Cantidad de entradas * precio</w:t>
+            </w:r>
+          </w:p>
+          <w:p>
+            <w:pPr>
+              <w:spacing w:before="120" w:after="60"/>
               <w:jc w:val="both"/>
               <w:rPr>
                 <w:rFonts w:ascii="Arial" w:eastAsia="Arial" w:hAnsi="Arial" w:cs="Arial"/>
@@ -7033,13 +7791,19 @@
             <w:pPr>
               <w:spacing w:before="120" w:after="60"/>
               <w:ind w:left="100"/>
-              <w:contextualSpacing w:val="0"/>
               <w:jc w:val="both"/>
               <w:rPr>
                 <w:rFonts w:ascii="Arial" w:eastAsia="Arial" w:hAnsi="Arial" w:cs="Arial"/>
                 <w:highlight w:val="white"/>
               </w:rPr>
             </w:pPr>
+            <w:r>
+              <w:rPr>
+                <w:rFonts w:ascii="Arial" w:eastAsia="Arial" w:hAnsi="Arial" w:cs="Arial"/>
+                <w:highlight w:val="white"/>
+              </w:rPr>
+              <w:t>Empleado de ventas</w:t>
+            </w:r>
           </w:p>
         </w:tc>
         <w:tc>
@@ -7057,13 +7821,19 @@
             <w:pPr>
               <w:spacing w:before="120" w:after="60"/>
               <w:ind w:left="100"/>
-              <w:contextualSpacing w:val="0"/>
               <w:jc w:val="both"/>
               <w:rPr>
                 <w:rFonts w:ascii="Arial" w:eastAsia="Arial" w:hAnsi="Arial" w:cs="Arial"/>
                 <w:highlight w:val="white"/>
               </w:rPr>
             </w:pPr>
+            <w:r>
+              <w:rPr>
+                <w:rFonts w:ascii="Arial" w:eastAsia="Arial" w:hAnsi="Arial" w:cs="Arial"/>
+                <w:highlight w:val="white"/>
+              </w:rPr>
+              <w:t>Automático</w:t>
+            </w:r>
           </w:p>
         </w:tc>
       </w:tr>
@@ -7098,6 +7868,7 @@
                 <w:rFonts w:ascii="Arial" w:eastAsia="Arial" w:hAnsi="Arial" w:cs="Arial"/>
                 <w:highlight w:val="white"/>
               </w:rPr>
+              <w:lastRenderedPageBreak/>
               <w:t>6</w:t>
             </w:r>
           </w:p>
@@ -7117,13 +7888,16 @@
             <w:pPr>
               <w:spacing w:before="120" w:after="60"/>
               <w:ind w:left="100"/>
-              <w:contextualSpacing w:val="0"/>
-              <w:jc w:val="both"/>
-              <w:rPr>
-                <w:rFonts w:ascii="Arial" w:eastAsia="Arial" w:hAnsi="Arial" w:cs="Arial"/>
-                <w:highlight w:val="white"/>
-              </w:rPr>
-            </w:pPr>
+              <w:rPr>
+                <w:rFonts w:ascii="Arial" w:eastAsia="Arial" w:hAnsi="Arial" w:cs="Arial"/>
+              </w:rPr>
+            </w:pPr>
+            <w:r>
+              <w:rPr>
+                <w:rFonts w:ascii="Arial" w:eastAsia="Arial" w:hAnsi="Arial" w:cs="Arial"/>
+              </w:rPr>
+              <w:t>Registrar venta</w:t>
+            </w:r>
           </w:p>
         </w:tc>
         <w:tc>
@@ -7141,13 +7915,18 @@
             <w:pPr>
               <w:spacing w:before="120" w:after="60"/>
               <w:ind w:left="100"/>
-              <w:contextualSpacing w:val="0"/>
-              <w:jc w:val="both"/>
               <w:rPr>
                 <w:rFonts w:ascii="Arial" w:eastAsia="Arial" w:hAnsi="Arial" w:cs="Arial"/>
                 <w:highlight w:val="white"/>
               </w:rPr>
             </w:pPr>
+            <w:r>
+              <w:rPr>
+                <w:rFonts w:ascii="Arial" w:eastAsia="Arial" w:hAnsi="Arial" w:cs="Arial"/>
+                <w:highlight w:val="white"/>
+              </w:rPr>
+              <w:t>Es realizada una vez confirmada la información de la película, horario, asientos escogidos por el cliente y monto total, generando así un código de confirmación de proceso exitoso.</w:t>
+            </w:r>
           </w:p>
         </w:tc>
         <w:tc>
@@ -7165,13 +7944,19 @@
             <w:pPr>
               <w:spacing w:before="120" w:after="60"/>
               <w:ind w:left="100"/>
-              <w:contextualSpacing w:val="0"/>
               <w:jc w:val="both"/>
               <w:rPr>
                 <w:rFonts w:ascii="Arial" w:eastAsia="Arial" w:hAnsi="Arial" w:cs="Arial"/>
                 <w:highlight w:val="white"/>
               </w:rPr>
             </w:pPr>
+            <w:r>
+              <w:rPr>
+                <w:rFonts w:ascii="Arial" w:eastAsia="Arial" w:hAnsi="Arial" w:cs="Arial"/>
+                <w:highlight w:val="white"/>
+              </w:rPr>
+              <w:t>Empleado de venta</w:t>
+            </w:r>
           </w:p>
         </w:tc>
         <w:tc>
@@ -7189,13 +7974,19 @@
             <w:pPr>
               <w:spacing w:before="120" w:after="60"/>
               <w:ind w:left="100"/>
-              <w:contextualSpacing w:val="0"/>
               <w:jc w:val="both"/>
               <w:rPr>
                 <w:rFonts w:ascii="Arial" w:eastAsia="Arial" w:hAnsi="Arial" w:cs="Arial"/>
                 <w:highlight w:val="white"/>
               </w:rPr>
             </w:pPr>
+            <w:r>
+              <w:rPr>
+                <w:rFonts w:ascii="Arial" w:eastAsia="Arial" w:hAnsi="Arial" w:cs="Arial"/>
+                <w:highlight w:val="white"/>
+              </w:rPr>
+              <w:t>Manual</w:t>
+            </w:r>
           </w:p>
         </w:tc>
       </w:tr>
@@ -7249,12 +8040,16 @@
             <w:pPr>
               <w:spacing w:before="120" w:after="60"/>
               <w:ind w:left="100"/>
-              <w:contextualSpacing w:val="0"/>
-              <w:jc w:val="both"/>
-              <w:rPr>
-                <w:rFonts w:ascii="Arial" w:eastAsia="Arial" w:hAnsi="Arial" w:cs="Arial"/>
-              </w:rPr>
-            </w:pPr>
+              <w:rPr>
+                <w:rFonts w:ascii="Arial" w:eastAsia="Arial" w:hAnsi="Arial" w:cs="Arial"/>
+              </w:rPr>
+            </w:pPr>
+            <w:r>
+              <w:rPr>
+                <w:rFonts w:ascii="Arial" w:eastAsia="Arial" w:hAnsi="Arial" w:cs="Arial"/>
+              </w:rPr>
+              <w:t>Generar entrada o Boucher de compra</w:t>
+            </w:r>
           </w:p>
         </w:tc>
         <w:tc>
@@ -7272,13 +8067,18 @@
             <w:pPr>
               <w:spacing w:before="120" w:after="60"/>
               <w:ind w:left="100"/>
-              <w:contextualSpacing w:val="0"/>
-              <w:jc w:val="both"/>
               <w:rPr>
                 <w:rFonts w:ascii="Arial" w:eastAsia="Arial" w:hAnsi="Arial" w:cs="Arial"/>
                 <w:highlight w:val="white"/>
               </w:rPr>
             </w:pPr>
+            <w:r>
+              <w:rPr>
+                <w:rFonts w:ascii="Arial" w:eastAsia="Arial" w:hAnsi="Arial" w:cs="Arial"/>
+                <w:highlight w:val="white"/>
+              </w:rPr>
+              <w:t>Se realiza al final del todo el proceso, se genera un comprobante exitoso de compra y venta, con el monto total, nombre de película, horario escogido, asientos numerados y código de confirmación.</w:t>
+            </w:r>
           </w:p>
         </w:tc>
         <w:tc>
@@ -7296,13 +8096,19 @@
             <w:pPr>
               <w:spacing w:before="120" w:after="60"/>
               <w:ind w:left="100"/>
-              <w:contextualSpacing w:val="0"/>
               <w:jc w:val="both"/>
               <w:rPr>
                 <w:rFonts w:ascii="Arial" w:eastAsia="Arial" w:hAnsi="Arial" w:cs="Arial"/>
                 <w:highlight w:val="white"/>
               </w:rPr>
             </w:pPr>
+            <w:r>
+              <w:rPr>
+                <w:rFonts w:ascii="Arial" w:eastAsia="Arial" w:hAnsi="Arial" w:cs="Arial"/>
+                <w:highlight w:val="white"/>
+              </w:rPr>
+              <w:t>Empleado de venta</w:t>
+            </w:r>
           </w:p>
         </w:tc>
         <w:tc>
@@ -7320,145 +8126,19 @@
             <w:pPr>
               <w:spacing w:before="120" w:after="60"/>
               <w:ind w:left="100"/>
-              <w:contextualSpacing w:val="0"/>
               <w:jc w:val="both"/>
               <w:rPr>
                 <w:rFonts w:ascii="Arial" w:eastAsia="Arial" w:hAnsi="Arial" w:cs="Arial"/>
                 <w:highlight w:val="white"/>
               </w:rPr>
             </w:pPr>
-          </w:p>
-        </w:tc>
-      </w:tr>
-      <w:tr>
-        <w:trPr>
-          <w:trHeight w:val="2120"/>
-        </w:trPr>
-        <w:tc>
-          <w:tcPr>
-            <w:tcW w:w="570" w:type="dxa"/>
-            <w:shd w:val="clear" w:color="auto" w:fill="FFFFFF"/>
-            <w:tcMar>
-              <w:top w:w="100" w:type="dxa"/>
-              <w:left w:w="100" w:type="dxa"/>
-              <w:bottom w:w="100" w:type="dxa"/>
-              <w:right w:w="100" w:type="dxa"/>
-            </w:tcMar>
-          </w:tcPr>
-          <w:p>
-            <w:pPr>
-              <w:spacing w:before="120" w:after="60"/>
-              <w:ind w:left="100"/>
-              <w:contextualSpacing w:val="0"/>
-              <w:jc w:val="both"/>
+            <w:r>
               <w:rPr>
                 <w:rFonts w:ascii="Arial" w:eastAsia="Arial" w:hAnsi="Arial" w:cs="Arial"/>
                 <w:highlight w:val="white"/>
               </w:rPr>
-            </w:pPr>
-            <w:r>
-              <w:rPr>
-                <w:rFonts w:ascii="Arial" w:eastAsia="Arial" w:hAnsi="Arial" w:cs="Arial"/>
-                <w:highlight w:val="white"/>
-              </w:rPr>
-              <w:lastRenderedPageBreak/>
-              <w:t>8</w:t>
-            </w:r>
-          </w:p>
-        </w:tc>
-        <w:tc>
-          <w:tcPr>
-            <w:tcW w:w="1650" w:type="dxa"/>
-            <w:shd w:val="clear" w:color="auto" w:fill="FFFFFF"/>
-            <w:tcMar>
-              <w:top w:w="100" w:type="dxa"/>
-              <w:left w:w="100" w:type="dxa"/>
-              <w:bottom w:w="100" w:type="dxa"/>
-              <w:right w:w="100" w:type="dxa"/>
-            </w:tcMar>
-          </w:tcPr>
-          <w:p>
-            <w:pPr>
-              <w:spacing w:before="120" w:after="60"/>
-              <w:ind w:left="100"/>
-              <w:contextualSpacing w:val="0"/>
-              <w:jc w:val="both"/>
-              <w:rPr>
-                <w:rFonts w:ascii="Arial" w:eastAsia="Arial" w:hAnsi="Arial" w:cs="Arial"/>
-              </w:rPr>
-            </w:pPr>
-          </w:p>
-        </w:tc>
-        <w:tc>
-          <w:tcPr>
-            <w:tcW w:w="4650" w:type="dxa"/>
-            <w:shd w:val="clear" w:color="auto" w:fill="FFFFFF"/>
-            <w:tcMar>
-              <w:top w:w="100" w:type="dxa"/>
-              <w:left w:w="100" w:type="dxa"/>
-              <w:bottom w:w="100" w:type="dxa"/>
-              <w:right w:w="100" w:type="dxa"/>
-            </w:tcMar>
-          </w:tcPr>
-          <w:p>
-            <w:pPr>
-              <w:spacing w:before="120" w:after="60"/>
-              <w:ind w:left="100"/>
-              <w:contextualSpacing w:val="0"/>
-              <w:jc w:val="both"/>
-              <w:rPr>
-                <w:rFonts w:ascii="Arial" w:eastAsia="Arial" w:hAnsi="Arial" w:cs="Arial"/>
-                <w:highlight w:val="white"/>
-              </w:rPr>
-            </w:pPr>
-          </w:p>
-        </w:tc>
-        <w:tc>
-          <w:tcPr>
-            <w:tcW w:w="1440" w:type="dxa"/>
-            <w:shd w:val="clear" w:color="auto" w:fill="FFFFFF"/>
-            <w:tcMar>
-              <w:top w:w="100" w:type="dxa"/>
-              <w:left w:w="100" w:type="dxa"/>
-              <w:bottom w:w="100" w:type="dxa"/>
-              <w:right w:w="100" w:type="dxa"/>
-            </w:tcMar>
-          </w:tcPr>
-          <w:p>
-            <w:pPr>
-              <w:spacing w:before="120" w:after="60"/>
-              <w:ind w:left="100"/>
-              <w:contextualSpacing w:val="0"/>
-              <w:jc w:val="both"/>
-              <w:rPr>
-                <w:rFonts w:ascii="Arial" w:eastAsia="Arial" w:hAnsi="Arial" w:cs="Arial"/>
-                <w:highlight w:val="white"/>
-              </w:rPr>
-            </w:pPr>
-          </w:p>
-        </w:tc>
-        <w:tc>
-          <w:tcPr>
-            <w:tcW w:w="1365" w:type="dxa"/>
-            <w:shd w:val="clear" w:color="auto" w:fill="FFFFFF"/>
-            <w:tcMar>
-              <w:top w:w="100" w:type="dxa"/>
-              <w:left w:w="100" w:type="dxa"/>
-              <w:bottom w:w="100" w:type="dxa"/>
-              <w:right w:w="100" w:type="dxa"/>
-            </w:tcMar>
-          </w:tcPr>
-          <w:p>
-            <w:pPr>
-              <w:spacing w:before="120" w:after="60"/>
-              <w:ind w:left="100"/>
-              <w:contextualSpacing w:val="0"/>
-              <w:jc w:val="both"/>
-              <w:rPr>
-                <w:rFonts w:ascii="Arial" w:eastAsia="Arial" w:hAnsi="Arial" w:cs="Arial"/>
-                <w:highlight w:val="white"/>
-              </w:rPr>
-            </w:pPr>
+              <w:t>Manual</w:t>
+            </w:r>
           </w:p>
         </w:tc>
       </w:tr>
@@ -7764,6 +8444,7 @@
                 <w:rFonts w:ascii="Arial" w:eastAsia="Arial" w:hAnsi="Arial" w:cs="Arial"/>
                 <w:b/>
               </w:rPr>
+              <w:lastRenderedPageBreak/>
               <w:t>Número o código de proceso</w:t>
             </w:r>
           </w:p>
@@ -8050,7 +8731,6 @@
               <w:rPr>
                 <w:rFonts w:ascii="Arial" w:eastAsia="Arial" w:hAnsi="Arial" w:cs="Arial"/>
               </w:rPr>
-              <w:lastRenderedPageBreak/>
               <w:t xml:space="preserve"> </w:t>
             </w:r>
           </w:p>
@@ -8982,6 +9662,7 @@
               <w:rPr>
                 <w:rFonts w:ascii="Arial" w:eastAsia="Arial" w:hAnsi="Arial" w:cs="Arial"/>
               </w:rPr>
+              <w:lastRenderedPageBreak/>
               <w:t>5</w:t>
             </w:r>
           </w:p>
@@ -9142,6 +9823,22 @@
           <w:b/>
         </w:rPr>
         <w:t>4.3          Descripción de Actividades</w:t>
+      </w:r>
+    </w:p>
+    <w:p>
+      <w:pPr>
+        <w:spacing w:before="120" w:after="60"/>
+        <w:ind w:firstLine="720"/>
+        <w:jc w:val="both"/>
+        <w:rPr>
+          <w:rFonts w:ascii="Arial" w:eastAsia="Arial" w:hAnsi="Arial" w:cs="Arial"/>
+        </w:rPr>
+      </w:pPr>
+      <w:r>
+        <w:rPr>
+          <w:rFonts w:ascii="Arial" w:eastAsia="Arial" w:hAnsi="Arial" w:cs="Arial"/>
+        </w:rPr>
+        <w:t>A continuación, se procederá a describir las actividades, el rol que realiza la cada una de ellas y el tipo a la que pertenecen.</w:t>
       </w:r>
     </w:p>
     <w:p>
@@ -9910,6 +10607,7 @@
                 <w:rFonts w:ascii="Arial" w:eastAsia="Arial" w:hAnsi="Arial" w:cs="Arial"/>
                 <w:highlight w:val="white"/>
               </w:rPr>
+              <w:lastRenderedPageBreak/>
               <w:t>5</w:t>
             </w:r>
           </w:p>
@@ -10318,14 +11016,7 @@
                 <w:rFonts w:ascii="Arial" w:eastAsia="Arial" w:hAnsi="Arial" w:cs="Arial"/>
                 <w:lang w:val="es-419"/>
               </w:rPr>
-              <w:t xml:space="preserve">º de asiento para los </w:t>
-            </w:r>
-            <w:r>
-              <w:rPr>
-                <w:rFonts w:ascii="Arial" w:eastAsia="Arial" w:hAnsi="Arial" w:cs="Arial"/>
-                <w:lang w:val="es-419"/>
-              </w:rPr>
-              <w:t>clientes</w:t>
+              <w:t>º de asiento para los clientes</w:t>
             </w:r>
           </w:p>
         </w:tc>
@@ -10811,33 +11502,25 @@
           <w:sz w:val="24"/>
           <w:szCs w:val="24"/>
         </w:rPr>
-        <w:t>﻿﻿﻿﻿﻿</w:t>
+        <w:t>﻿﻿﻿﻿﻿5.3 Diagrama del proceso</w:t>
       </w:r>
-      <w:r>
+    </w:p>
+    <w:p>
+      <w:pPr>
+        <w:spacing w:before="120" w:after="60"/>
         <w:rPr>
           <w:rFonts w:ascii="Arial" w:eastAsia="Arial" w:hAnsi="Arial" w:cs="Arial"/>
           <w:b/>
           <w:sz w:val="24"/>
           <w:szCs w:val="24"/>
         </w:rPr>
-        <w:t>5.3 Diagrama del proceso</w:t>
-      </w:r>
-    </w:p>
-    <w:p>
-      <w:pPr>
-        <w:spacing w:before="120" w:after="60"/>
-        <w:rPr>
-          <w:rFonts w:ascii="Arial" w:eastAsia="Arial" w:hAnsi="Arial" w:cs="Arial"/>
-          <w:b/>
-          <w:sz w:val="24"/>
-          <w:szCs w:val="24"/>
-        </w:rPr>
       </w:pPr>
       <w:r>
         <w:rPr>
           <w:noProof/>
           <w:lang w:val="es-419"/>
         </w:rPr>
+        <w:lastRenderedPageBreak/>
         <w:drawing>
           <wp:inline distT="0" distB="0" distL="0" distR="0" wp14:anchorId="2ACE9618" wp14:editId="5260D91B">
             <wp:extent cx="5943600" cy="3323590"/>
@@ -10854,7 +11537,7 @@
                     <pic:cNvPicPr/>
                   </pic:nvPicPr>
                   <pic:blipFill>
-                    <a:blip r:embed="rId8"/>
+                    <a:blip r:embed="rId9"/>
                     <a:stretch>
                       <a:fillRect/>
                     </a:stretch>
@@ -10904,6 +11587,7 @@
           <w:szCs w:val="24"/>
         </w:rPr>
         <w:br/>
+        <w:t>﻿5.5 Descripción de actividades</w:t>
       </w:r>
       <w:r>
         <w:rPr>
@@ -10912,27 +11596,35 @@
           <w:sz w:val="24"/>
           <w:szCs w:val="24"/>
         </w:rPr>
-        <w:lastRenderedPageBreak/>
-        <w:t>﻿</w:t>
+        <w:br/>
       </w:r>
+    </w:p>
+    <w:p>
+      <w:pPr>
+        <w:spacing w:before="120" w:after="60"/>
+        <w:ind w:firstLine="720"/>
+        <w:jc w:val="both"/>
+        <w:rPr>
+          <w:rFonts w:ascii="Arial" w:eastAsia="Arial" w:hAnsi="Arial" w:cs="Arial"/>
+        </w:rPr>
+      </w:pPr>
       <w:r>
+        <w:rPr>
+          <w:rFonts w:ascii="Arial" w:eastAsia="Arial" w:hAnsi="Arial" w:cs="Arial"/>
+        </w:rPr>
+        <w:t>A continuación, se procederá a describir las actividades, el rol que realiza la cada una de ellas y el tipo a la que pertenecen.</w:t>
+      </w:r>
+    </w:p>
+    <w:p>
+      <w:pPr>
+        <w:spacing w:before="120" w:after="60"/>
         <w:rPr>
           <w:rFonts w:ascii="Arial" w:eastAsia="Arial" w:hAnsi="Arial" w:cs="Arial"/>
           <w:b/>
           <w:sz w:val="24"/>
           <w:szCs w:val="24"/>
         </w:rPr>
-        <w:t>5.5 Descripción de actividades</w:t>
-      </w:r>
-      <w:r>
-        <w:rPr>
-          <w:rFonts w:ascii="Arial" w:eastAsia="Arial" w:hAnsi="Arial" w:cs="Arial"/>
-          <w:b/>
-          <w:sz w:val="24"/>
-          <w:szCs w:val="24"/>
-        </w:rPr>
-        <w:br/>
-      </w:r>
+      </w:pPr>
     </w:p>
     <w:p/>
     <w:tbl>
@@ -11128,14 +11820,7 @@
                 <w:rFonts w:ascii="Arial" w:eastAsia="Arial" w:hAnsi="Arial" w:cs="Arial"/>
                 <w:highlight w:val="white"/>
               </w:rPr>
-              <w:t xml:space="preserve">Empleado encargado de </w:t>
-            </w:r>
-            <w:r>
-              <w:rPr>
-                <w:rFonts w:ascii="Arial" w:eastAsia="Arial" w:hAnsi="Arial" w:cs="Arial"/>
-                <w:highlight w:val="white"/>
-              </w:rPr>
-              <w:t>Boletería</w:t>
+              <w:t>Empleado encargado de Boletería</w:t>
             </w:r>
           </w:p>
         </w:tc>
@@ -11225,14 +11910,7 @@
                 <w:rFonts w:ascii="Arial" w:eastAsia="Arial" w:hAnsi="Arial" w:cs="Arial"/>
                 <w:highlight w:val="white"/>
               </w:rPr>
-              <w:t xml:space="preserve">Empleado encargado de </w:t>
-            </w:r>
-            <w:r>
-              <w:rPr>
-                <w:rFonts w:ascii="Arial" w:eastAsia="Arial" w:hAnsi="Arial" w:cs="Arial"/>
-                <w:highlight w:val="white"/>
-              </w:rPr>
-              <w:t>Boletería</w:t>
+              <w:t>Empleado encargado de Boletería</w:t>
             </w:r>
           </w:p>
         </w:tc>
@@ -11308,28 +11986,7 @@
                 <w:rFonts w:ascii="Arial" w:eastAsia="Arial" w:hAnsi="Arial" w:cs="Arial"/>
                 <w:highlight w:val="white"/>
               </w:rPr>
-              <w:t>Después</w:t>
-            </w:r>
-            <w:r>
-              <w:rPr>
-                <w:rFonts w:ascii="Arial" w:eastAsia="Arial" w:hAnsi="Arial" w:cs="Arial"/>
-                <w:highlight w:val="white"/>
-              </w:rPr>
-              <w:t xml:space="preserve"> de haber sido validado el boleto, en caso de haber ordenado también productos para comer o llevar se </w:t>
-            </w:r>
-            <w:r>
-              <w:rPr>
-                <w:rFonts w:ascii="Arial" w:eastAsia="Arial" w:hAnsi="Arial" w:cs="Arial"/>
-                <w:highlight w:val="white"/>
-              </w:rPr>
-              <w:t>hará</w:t>
-            </w:r>
-            <w:r>
-              <w:rPr>
-                <w:rFonts w:ascii="Arial" w:eastAsia="Arial" w:hAnsi="Arial" w:cs="Arial"/>
-                <w:highlight w:val="white"/>
-              </w:rPr>
-              <w:t xml:space="preserve"> entrega de estos</w:t>
+              <w:t>Después de haber sido validado el boleto, en caso de haber ordenado también productos para comer o llevar se hará entrega de estos</w:t>
             </w:r>
           </w:p>
         </w:tc>
@@ -11347,7 +12004,15 @@
                 <w:rFonts w:ascii="Arial" w:eastAsia="Arial" w:hAnsi="Arial" w:cs="Arial"/>
                 <w:highlight w:val="white"/>
               </w:rPr>
-              <w:t>Empleado encargado de despache de productos</w:t>
+              <w:t xml:space="preserve">Empleado encargado de despache de </w:t>
+            </w:r>
+            <w:r>
+              <w:rPr>
+                <w:rFonts w:ascii="Arial" w:eastAsia="Arial" w:hAnsi="Arial" w:cs="Arial"/>
+                <w:highlight w:val="white"/>
+              </w:rPr>
+              <w:lastRenderedPageBreak/>
+              <w:t>productos</w:t>
             </w:r>
           </w:p>
         </w:tc>
@@ -11365,6 +12030,7 @@
                 <w:rFonts w:ascii="Arial" w:eastAsia="Arial" w:hAnsi="Arial" w:cs="Arial"/>
                 <w:highlight w:val="white"/>
               </w:rPr>
+              <w:lastRenderedPageBreak/>
               <w:t>Manual</w:t>
             </w:r>
           </w:p>
@@ -12255,7 +12921,6 @@
                 <w:sz w:val="22"/>
                 <w:szCs w:val="22"/>
               </w:rPr>
-              <w:lastRenderedPageBreak/>
               <w:t>5</w:t>
             </w:r>
           </w:p>
@@ -12439,6 +13104,24 @@
           <w:szCs w:val="22"/>
         </w:rPr>
         <w:t>Descripción de Actividades</w:t>
+      </w:r>
+    </w:p>
+    <w:p>
+      <w:pPr>
+        <w:pStyle w:val="Prrafodelista"/>
+        <w:spacing w:before="120" w:after="60"/>
+        <w:ind w:left="0"/>
+        <w:jc w:val="both"/>
+        <w:rPr>
+          <w:rFonts w:ascii="Arial" w:eastAsia="Arial" w:hAnsi="Arial" w:cs="Arial"/>
+        </w:rPr>
+      </w:pPr>
+      <w:r>
+        <w:rPr>
+          <w:rFonts w:ascii="Arial" w:eastAsia="Arial" w:hAnsi="Arial" w:cs="Arial"/>
+        </w:rPr>
+        <w:lastRenderedPageBreak/>
+        <w:t>A continuación, se procederá a describir las actividades, el rol que realiza la cada una de ellas y el tipo a la que pertenecen.</w:t>
       </w:r>
     </w:p>
     <w:p>
@@ -13128,8 +13811,8 @@
       </w:pPr>
     </w:p>
     <w:sectPr>
-      <w:headerReference w:type="default" r:id="rId9"/>
-      <w:footerReference w:type="default" r:id="rId10"/>
+      <w:headerReference w:type="default" r:id="rId10"/>
+      <w:footerReference w:type="default" r:id="rId11"/>
       <w:pgSz w:w="12240" w:h="15840"/>
       <w:pgMar w:top="1440" w:right="1440" w:bottom="1440" w:left="1440" w:header="0" w:footer="720" w:gutter="0"/>
       <w:pgNumType w:start="1"/>
@@ -13140,7 +13823,7 @@
 </file>
 
 <file path=word/endnotes.xml><?xml version="1.0" encoding="utf-8"?>
-<w:endnotes xmlns:wpc="http://schemas.microsoft.com/office/word/2010/wordprocessingCanvas" xmlns:cx="http://schemas.microsoft.com/office/drawing/2014/chartex" xmlns:mc="http://schemas.openxmlformats.org/markup-compatibility/2006" xmlns:o="urn:schemas-microsoft-com:office:office" xmlns:r="http://schemas.openxmlformats.org/officeDocument/2006/relationships" xmlns:m="http://schemas.openxmlformats.org/officeDocument/2006/math" xmlns:v="urn:schemas-microsoft-com:vml" xmlns:wp14="http://schemas.microsoft.com/office/word/2010/wordprocessingDrawing" xmlns:wp="http://schemas.openxmlformats.org/drawingml/2006/wordprocessingDrawing" xmlns:w10="urn:schemas-microsoft-com:office:word" xmlns:w="http://schemas.openxmlformats.org/wordprocessingml/2006/main" xmlns:w14="http://schemas.microsoft.com/office/word/2010/wordml" xmlns:w15="http://schemas.microsoft.com/office/word/2012/wordml" xmlns:w16se="http://schemas.microsoft.com/office/word/2015/wordml/symex" xmlns:wpg="http://schemas.microsoft.com/office/word/2010/wordprocessingGroup" xmlns:wpi="http://schemas.microsoft.com/office/word/2010/wordprocessingInk" xmlns:wne="http://schemas.microsoft.com/office/word/2006/wordml" xmlns:wps="http://schemas.microsoft.com/office/word/2010/wordprocessingShape" mc:Ignorable="w14 w15 w16se wp14">
+<w:endnotes xmlns:wpc="http://schemas.microsoft.com/office/word/2010/wordprocessingCanvas" xmlns:cx="http://schemas.microsoft.com/office/drawing/2014/chartex" xmlns:cx1="http://schemas.microsoft.com/office/drawing/2015/9/8/chartex" xmlns:cx2="http://schemas.microsoft.com/office/drawing/2015/10/21/chartex" xmlns:cx3="http://schemas.microsoft.com/office/drawing/2016/5/9/chartex" xmlns:cx4="http://schemas.microsoft.com/office/drawing/2016/5/10/chartex" xmlns:cx5="http://schemas.microsoft.com/office/drawing/2016/5/11/chartex" xmlns:cx6="http://schemas.microsoft.com/office/drawing/2016/5/12/chartex" xmlns:cx7="http://schemas.microsoft.com/office/drawing/2016/5/13/chartex" xmlns:cx8="http://schemas.microsoft.com/office/drawing/2016/5/14/chartex" xmlns:mc="http://schemas.openxmlformats.org/markup-compatibility/2006" xmlns:aink="http://schemas.microsoft.com/office/drawing/2016/ink" xmlns:am3d="http://schemas.microsoft.com/office/drawing/2017/model3d" xmlns:o="urn:schemas-microsoft-com:office:office" xmlns:r="http://schemas.openxmlformats.org/officeDocument/2006/relationships" xmlns:m="http://schemas.openxmlformats.org/officeDocument/2006/math" xmlns:v="urn:schemas-microsoft-com:vml" xmlns:wp14="http://schemas.microsoft.com/office/word/2010/wordprocessingDrawing" xmlns:wp="http://schemas.openxmlformats.org/drawingml/2006/wordprocessingDrawing" xmlns:w10="urn:schemas-microsoft-com:office:word" xmlns:w="http://schemas.openxmlformats.org/wordprocessingml/2006/main" xmlns:w14="http://schemas.microsoft.com/office/word/2010/wordml" xmlns:w15="http://schemas.microsoft.com/office/word/2012/wordml" xmlns:w16cid="http://schemas.microsoft.com/office/word/2016/wordml/cid" xmlns:w16se="http://schemas.microsoft.com/office/word/2015/wordml/symex" xmlns:wpg="http://schemas.microsoft.com/office/word/2010/wordprocessingGroup" xmlns:wpi="http://schemas.microsoft.com/office/word/2010/wordprocessingInk" xmlns:wne="http://schemas.microsoft.com/office/word/2006/wordml" xmlns:wps="http://schemas.microsoft.com/office/word/2010/wordprocessingShape" mc:Ignorable="w14 w15 w16se w16cid wp14">
   <w:endnote w:type="separator" w:id="-1">
     <w:p>
       <w:r>
@@ -13159,7 +13842,7 @@
 </file>
 
 <file path=word/footer1.xml><?xml version="1.0" encoding="utf-8"?>
-<w:ftr xmlns:wpc="http://schemas.microsoft.com/office/word/2010/wordprocessingCanvas" xmlns:cx="http://schemas.microsoft.com/office/drawing/2014/chartex" xmlns:mc="http://schemas.openxmlformats.org/markup-compatibility/2006" xmlns:o="urn:schemas-microsoft-com:office:office" xmlns:r="http://schemas.openxmlformats.org/officeDocument/2006/relationships" xmlns:m="http://schemas.openxmlformats.org/officeDocument/2006/math" xmlns:v="urn:schemas-microsoft-com:vml" xmlns:wp14="http://schemas.microsoft.com/office/word/2010/wordprocessingDrawing" xmlns:wp="http://schemas.openxmlformats.org/drawingml/2006/wordprocessingDrawing" xmlns:w10="urn:schemas-microsoft-com:office:word" xmlns:w="http://schemas.openxmlformats.org/wordprocessingml/2006/main" xmlns:w14="http://schemas.microsoft.com/office/word/2010/wordml" xmlns:w15="http://schemas.microsoft.com/office/word/2012/wordml" xmlns:w16se="http://schemas.microsoft.com/office/word/2015/wordml/symex" xmlns:wpg="http://schemas.microsoft.com/office/word/2010/wordprocessingGroup" xmlns:wpi="http://schemas.microsoft.com/office/word/2010/wordprocessingInk" xmlns:wne="http://schemas.microsoft.com/office/word/2006/wordml" xmlns:wps="http://schemas.microsoft.com/office/word/2010/wordprocessingShape" mc:Ignorable="w14 w15 w16se wp14">
+<w:ftr xmlns:wpc="http://schemas.microsoft.com/office/word/2010/wordprocessingCanvas" xmlns:cx="http://schemas.microsoft.com/office/drawing/2014/chartex" xmlns:cx1="http://schemas.microsoft.com/office/drawing/2015/9/8/chartex" xmlns:cx2="http://schemas.microsoft.com/office/drawing/2015/10/21/chartex" xmlns:cx3="http://schemas.microsoft.com/office/drawing/2016/5/9/chartex" xmlns:cx4="http://schemas.microsoft.com/office/drawing/2016/5/10/chartex" xmlns:cx5="http://schemas.microsoft.com/office/drawing/2016/5/11/chartex" xmlns:cx6="http://schemas.microsoft.com/office/drawing/2016/5/12/chartex" xmlns:cx7="http://schemas.microsoft.com/office/drawing/2016/5/13/chartex" xmlns:cx8="http://schemas.microsoft.com/office/drawing/2016/5/14/chartex" xmlns:mc="http://schemas.openxmlformats.org/markup-compatibility/2006" xmlns:aink="http://schemas.microsoft.com/office/drawing/2016/ink" xmlns:am3d="http://schemas.microsoft.com/office/drawing/2017/model3d" xmlns:o="urn:schemas-microsoft-com:office:office" xmlns:r="http://schemas.openxmlformats.org/officeDocument/2006/relationships" xmlns:m="http://schemas.openxmlformats.org/officeDocument/2006/math" xmlns:v="urn:schemas-microsoft-com:vml" xmlns:wp14="http://schemas.microsoft.com/office/word/2010/wordprocessingDrawing" xmlns:wp="http://schemas.openxmlformats.org/drawingml/2006/wordprocessingDrawing" xmlns:w10="urn:schemas-microsoft-com:office:word" xmlns:w="http://schemas.openxmlformats.org/wordprocessingml/2006/main" xmlns:w14="http://schemas.microsoft.com/office/word/2010/wordml" xmlns:w15="http://schemas.microsoft.com/office/word/2012/wordml" xmlns:w16cid="http://schemas.microsoft.com/office/word/2016/wordml/cid" xmlns:w16se="http://schemas.microsoft.com/office/word/2015/wordml/symex" xmlns:wpg="http://schemas.microsoft.com/office/word/2010/wordprocessingGroup" xmlns:wpi="http://schemas.microsoft.com/office/word/2010/wordprocessingInk" xmlns:wne="http://schemas.microsoft.com/office/word/2006/wordml" xmlns:wps="http://schemas.microsoft.com/office/word/2010/wordprocessingShape" mc:Ignorable="w14 w15 w16se w16cid wp14">
   <w:p>
     <w:pPr>
       <w:spacing w:after="200" w:line="276" w:lineRule="auto"/>
@@ -13178,7 +13861,7 @@
 </file>
 
 <file path=word/footnotes.xml><?xml version="1.0" encoding="utf-8"?>
-<w:footnotes xmlns:wpc="http://schemas.microsoft.com/office/word/2010/wordprocessingCanvas" xmlns:cx="http://schemas.microsoft.com/office/drawing/2014/chartex" xmlns:mc="http://schemas.openxmlformats.org/markup-compatibility/2006" xmlns:o="urn:schemas-microsoft-com:office:office" xmlns:r="http://schemas.openxmlformats.org/officeDocument/2006/relationships" xmlns:m="http://schemas.openxmlformats.org/officeDocument/2006/math" xmlns:v="urn:schemas-microsoft-com:vml" xmlns:wp14="http://schemas.microsoft.com/office/word/2010/wordprocessingDrawing" xmlns:wp="http://schemas.openxmlformats.org/drawingml/2006/wordprocessingDrawing" xmlns:w10="urn:schemas-microsoft-com:office:word" xmlns:w="http://schemas.openxmlformats.org/wordprocessingml/2006/main" xmlns:w14="http://schemas.microsoft.com/office/word/2010/wordml" xmlns:w15="http://schemas.microsoft.com/office/word/2012/wordml" xmlns:w16se="http://schemas.microsoft.com/office/word/2015/wordml/symex" xmlns:wpg="http://schemas.microsoft.com/office/word/2010/wordprocessingGroup" xmlns:wpi="http://schemas.microsoft.com/office/word/2010/wordprocessingInk" xmlns:wne="http://schemas.microsoft.com/office/word/2006/wordml" xmlns:wps="http://schemas.microsoft.com/office/word/2010/wordprocessingShape" mc:Ignorable="w14 w15 w16se wp14">
+<w:footnotes xmlns:wpc="http://schemas.microsoft.com/office/word/2010/wordprocessingCanvas" xmlns:cx="http://schemas.microsoft.com/office/drawing/2014/chartex" xmlns:cx1="http://schemas.microsoft.com/office/drawing/2015/9/8/chartex" xmlns:cx2="http://schemas.microsoft.com/office/drawing/2015/10/21/chartex" xmlns:cx3="http://schemas.microsoft.com/office/drawing/2016/5/9/chartex" xmlns:cx4="http://schemas.microsoft.com/office/drawing/2016/5/10/chartex" xmlns:cx5="http://schemas.microsoft.com/office/drawing/2016/5/11/chartex" xmlns:cx6="http://schemas.microsoft.com/office/drawing/2016/5/12/chartex" xmlns:cx7="http://schemas.microsoft.com/office/drawing/2016/5/13/chartex" xmlns:cx8="http://schemas.microsoft.com/office/drawing/2016/5/14/chartex" xmlns:mc="http://schemas.openxmlformats.org/markup-compatibility/2006" xmlns:aink="http://schemas.microsoft.com/office/drawing/2016/ink" xmlns:am3d="http://schemas.microsoft.com/office/drawing/2017/model3d" xmlns:o="urn:schemas-microsoft-com:office:office" xmlns:r="http://schemas.openxmlformats.org/officeDocument/2006/relationships" xmlns:m="http://schemas.openxmlformats.org/officeDocument/2006/math" xmlns:v="urn:schemas-microsoft-com:vml" xmlns:wp14="http://schemas.microsoft.com/office/word/2010/wordprocessingDrawing" xmlns:wp="http://schemas.openxmlformats.org/drawingml/2006/wordprocessingDrawing" xmlns:w10="urn:schemas-microsoft-com:office:word" xmlns:w="http://schemas.openxmlformats.org/wordprocessingml/2006/main" xmlns:w14="http://schemas.microsoft.com/office/word/2010/wordml" xmlns:w15="http://schemas.microsoft.com/office/word/2012/wordml" xmlns:w16cid="http://schemas.microsoft.com/office/word/2016/wordml/cid" xmlns:w16se="http://schemas.microsoft.com/office/word/2015/wordml/symex" xmlns:wpg="http://schemas.microsoft.com/office/word/2010/wordprocessingGroup" xmlns:wpi="http://schemas.microsoft.com/office/word/2010/wordprocessingInk" xmlns:wne="http://schemas.microsoft.com/office/word/2006/wordml" xmlns:wps="http://schemas.microsoft.com/office/word/2010/wordprocessingShape" mc:Ignorable="w14 w15 w16se w16cid wp14">
   <w:footnote w:type="separator" w:id="-1">
     <w:p>
       <w:r>
@@ -13197,7 +13880,7 @@
 </file>
 
 <file path=word/header1.xml><?xml version="1.0" encoding="utf-8"?>
-<w:hdr xmlns:wpc="http://schemas.microsoft.com/office/word/2010/wordprocessingCanvas" xmlns:cx="http://schemas.microsoft.com/office/drawing/2014/chartex" xmlns:mc="http://schemas.openxmlformats.org/markup-compatibility/2006" xmlns:o="urn:schemas-microsoft-com:office:office" xmlns:r="http://schemas.openxmlformats.org/officeDocument/2006/relationships" xmlns:m="http://schemas.openxmlformats.org/officeDocument/2006/math" xmlns:v="urn:schemas-microsoft-com:vml" xmlns:wp14="http://schemas.microsoft.com/office/word/2010/wordprocessingDrawing" xmlns:wp="http://schemas.openxmlformats.org/drawingml/2006/wordprocessingDrawing" xmlns:w10="urn:schemas-microsoft-com:office:word" xmlns:w="http://schemas.openxmlformats.org/wordprocessingml/2006/main" xmlns:w14="http://schemas.microsoft.com/office/word/2010/wordml" xmlns:w15="http://schemas.microsoft.com/office/word/2012/wordml" xmlns:w16se="http://schemas.microsoft.com/office/word/2015/wordml/symex" xmlns:wpg="http://schemas.microsoft.com/office/word/2010/wordprocessingGroup" xmlns:wpi="http://schemas.microsoft.com/office/word/2010/wordprocessingInk" xmlns:wne="http://schemas.microsoft.com/office/word/2006/wordml" xmlns:wps="http://schemas.microsoft.com/office/word/2010/wordprocessingShape" mc:Ignorable="w14 w15 w16se wp14">
+<w:hdr xmlns:wpc="http://schemas.microsoft.com/office/word/2010/wordprocessingCanvas" xmlns:cx="http://schemas.microsoft.com/office/drawing/2014/chartex" xmlns:cx1="http://schemas.microsoft.com/office/drawing/2015/9/8/chartex" xmlns:cx2="http://schemas.microsoft.com/office/drawing/2015/10/21/chartex" xmlns:cx3="http://schemas.microsoft.com/office/drawing/2016/5/9/chartex" xmlns:cx4="http://schemas.microsoft.com/office/drawing/2016/5/10/chartex" xmlns:cx5="http://schemas.microsoft.com/office/drawing/2016/5/11/chartex" xmlns:cx6="http://schemas.microsoft.com/office/drawing/2016/5/12/chartex" xmlns:cx7="http://schemas.microsoft.com/office/drawing/2016/5/13/chartex" xmlns:cx8="http://schemas.microsoft.com/office/drawing/2016/5/14/chartex" xmlns:mc="http://schemas.openxmlformats.org/markup-compatibility/2006" xmlns:aink="http://schemas.microsoft.com/office/drawing/2016/ink" xmlns:am3d="http://schemas.microsoft.com/office/drawing/2017/model3d" xmlns:o="urn:schemas-microsoft-com:office:office" xmlns:r="http://schemas.openxmlformats.org/officeDocument/2006/relationships" xmlns:m="http://schemas.openxmlformats.org/officeDocument/2006/math" xmlns:v="urn:schemas-microsoft-com:vml" xmlns:wp14="http://schemas.microsoft.com/office/word/2010/wordprocessingDrawing" xmlns:wp="http://schemas.openxmlformats.org/drawingml/2006/wordprocessingDrawing" xmlns:w10="urn:schemas-microsoft-com:office:word" xmlns:w="http://schemas.openxmlformats.org/wordprocessingml/2006/main" xmlns:w14="http://schemas.microsoft.com/office/word/2010/wordml" xmlns:w15="http://schemas.microsoft.com/office/word/2012/wordml" xmlns:w16cid="http://schemas.microsoft.com/office/word/2016/wordml/cid" xmlns:w16se="http://schemas.microsoft.com/office/word/2015/wordml/symex" xmlns:wpg="http://schemas.microsoft.com/office/word/2010/wordprocessingGroup" xmlns:wpi="http://schemas.microsoft.com/office/word/2010/wordprocessingInk" xmlns:wne="http://schemas.microsoft.com/office/word/2006/wordml" xmlns:wps="http://schemas.microsoft.com/office/word/2010/wordprocessingShape" mc:Ignorable="w14 w15 w16se w16cid wp14">
   <w:p>
     <w:pPr>
       <w:tabs>
@@ -13211,7 +13894,7 @@
 </file>
 
 <file path=word/numbering.xml><?xml version="1.0" encoding="utf-8"?>
-<w:numbering xmlns:wpc="http://schemas.microsoft.com/office/word/2010/wordprocessingCanvas" xmlns:cx="http://schemas.microsoft.com/office/drawing/2014/chartex" xmlns:mc="http://schemas.openxmlformats.org/markup-compatibility/2006" xmlns:o="urn:schemas-microsoft-com:office:office" xmlns:r="http://schemas.openxmlformats.org/officeDocument/2006/relationships" xmlns:m="http://schemas.openxmlformats.org/officeDocument/2006/math" xmlns:v="urn:schemas-microsoft-com:vml" xmlns:wp14="http://schemas.microsoft.com/office/word/2010/wordprocessingDrawing" xmlns:wp="http://schemas.openxmlformats.org/drawingml/2006/wordprocessingDrawing" xmlns:w10="urn:schemas-microsoft-com:office:word" xmlns:w="http://schemas.openxmlformats.org/wordprocessingml/2006/main" xmlns:w14="http://schemas.microsoft.com/office/word/2010/wordml" xmlns:w15="http://schemas.microsoft.com/office/word/2012/wordml" xmlns:w16se="http://schemas.microsoft.com/office/word/2015/wordml/symex" xmlns:wpg="http://schemas.microsoft.com/office/word/2010/wordprocessingGroup" xmlns:wpi="http://schemas.microsoft.com/office/word/2010/wordprocessingInk" xmlns:wne="http://schemas.microsoft.com/office/word/2006/wordml" xmlns:wps="http://schemas.microsoft.com/office/word/2010/wordprocessingShape" mc:Ignorable="w14 w15 w16se wp14">
+<w:numbering xmlns:wpc="http://schemas.microsoft.com/office/word/2010/wordprocessingCanvas" xmlns:cx="http://schemas.microsoft.com/office/drawing/2014/chartex" xmlns:cx1="http://schemas.microsoft.com/office/drawing/2015/9/8/chartex" xmlns:cx2="http://schemas.microsoft.com/office/drawing/2015/10/21/chartex" xmlns:cx3="http://schemas.microsoft.com/office/drawing/2016/5/9/chartex" xmlns:cx4="http://schemas.microsoft.com/office/drawing/2016/5/10/chartex" xmlns:cx5="http://schemas.microsoft.com/office/drawing/2016/5/11/chartex" xmlns:cx6="http://schemas.microsoft.com/office/drawing/2016/5/12/chartex" xmlns:cx7="http://schemas.microsoft.com/office/drawing/2016/5/13/chartex" xmlns:cx8="http://schemas.microsoft.com/office/drawing/2016/5/14/chartex" xmlns:mc="http://schemas.openxmlformats.org/markup-compatibility/2006" xmlns:aink="http://schemas.microsoft.com/office/drawing/2016/ink" xmlns:am3d="http://schemas.microsoft.com/office/drawing/2017/model3d" xmlns:o="urn:schemas-microsoft-com:office:office" xmlns:r="http://schemas.openxmlformats.org/officeDocument/2006/relationships" xmlns:m="http://schemas.openxmlformats.org/officeDocument/2006/math" xmlns:v="urn:schemas-microsoft-com:vml" xmlns:wp14="http://schemas.microsoft.com/office/word/2010/wordprocessingDrawing" xmlns:wp="http://schemas.openxmlformats.org/drawingml/2006/wordprocessingDrawing" xmlns:w10="urn:schemas-microsoft-com:office:word" xmlns:w="http://schemas.openxmlformats.org/wordprocessingml/2006/main" xmlns:w14="http://schemas.microsoft.com/office/word/2010/wordml" xmlns:w15="http://schemas.microsoft.com/office/word/2012/wordml" xmlns:w16cid="http://schemas.microsoft.com/office/word/2016/wordml/cid" xmlns:w16se="http://schemas.microsoft.com/office/word/2015/wordml/symex" xmlns:wpg="http://schemas.microsoft.com/office/word/2010/wordprocessingGroup" xmlns:wpi="http://schemas.microsoft.com/office/word/2010/wordprocessingInk" xmlns:wne="http://schemas.microsoft.com/office/word/2006/wordml" xmlns:wps="http://schemas.microsoft.com/office/word/2010/wordprocessingShape" mc:Ignorable="w14 w15 w16se w16cid wp14">
   <w:abstractNum w:abstractNumId="0" w15:restartNumberingAfterBreak="0">
     <w:nsid w:val="0F0C7260"/>
     <w:multiLevelType w:val="multilevel"/>
@@ -13579,7 +14262,7 @@
 </file>
 
 <file path=word/styles.xml><?xml version="1.0" encoding="utf-8"?>
-<w:styles xmlns:mc="http://schemas.openxmlformats.org/markup-compatibility/2006" xmlns:r="http://schemas.openxmlformats.org/officeDocument/2006/relationships" xmlns:w="http://schemas.openxmlformats.org/wordprocessingml/2006/main" xmlns:w14="http://schemas.microsoft.com/office/word/2010/wordml" xmlns:w15="http://schemas.microsoft.com/office/word/2012/wordml" xmlns:w16se="http://schemas.microsoft.com/office/word/2015/wordml/symex" mc:Ignorable="w14 w15 w16se">
+<w:styles xmlns:mc="http://schemas.openxmlformats.org/markup-compatibility/2006" xmlns:r="http://schemas.openxmlformats.org/officeDocument/2006/relationships" xmlns:w="http://schemas.openxmlformats.org/wordprocessingml/2006/main" xmlns:w14="http://schemas.microsoft.com/office/word/2010/wordml" xmlns:w15="http://schemas.microsoft.com/office/word/2012/wordml" xmlns:w16cid="http://schemas.microsoft.com/office/word/2016/wordml/cid" xmlns:w16se="http://schemas.microsoft.com/office/word/2015/wordml/symex" mc:Ignorable="w14 w15 w16se w16cid">
   <w:docDefaults>
     <w:rPrDefault>
       <w:rPr>
@@ -13593,7 +14276,7 @@
       </w:pPr>
     </w:pPrDefault>
   </w:docDefaults>
-  <w:latentStyles w:defLockedState="0" w:defUIPriority="99" w:defSemiHidden="0" w:defUnhideWhenUsed="0" w:defQFormat="0" w:count="371">
+  <w:latentStyles w:defLockedState="0" w:defUIPriority="99" w:defSemiHidden="0" w:defUnhideWhenUsed="0" w:defQFormat="0" w:count="375">
     <w:lsdException w:name="Normal" w:uiPriority="0" w:qFormat="1"/>
     <w:lsdException w:name="heading 1" w:uiPriority="9" w:qFormat="1"/>
     <w:lsdException w:name="heading 2" w:semiHidden="1" w:uiPriority="9" w:unhideWhenUsed="1" w:qFormat="1"/>
@@ -13699,7 +14382,6 @@
     <w:lsdException w:name="HTML Sample" w:semiHidden="1" w:unhideWhenUsed="1"/>
     <w:lsdException w:name="HTML Typewriter" w:semiHidden="1" w:unhideWhenUsed="1"/>
     <w:lsdException w:name="HTML Variable" w:semiHidden="1" w:unhideWhenUsed="1"/>
-    <w:lsdException w:name="Normal Table" w:semiHidden="1" w:unhideWhenUsed="1"/>
     <w:lsdException w:name="annotation subject" w:semiHidden="1" w:unhideWhenUsed="1"/>
     <w:lsdException w:name="No List" w:semiHidden="1" w:unhideWhenUsed="1"/>
     <w:lsdException w:name="Outline List 1" w:semiHidden="1" w:unhideWhenUsed="1"/>
@@ -13743,10 +14425,8 @@
     <w:lsdException w:name="Table Elegant" w:semiHidden="1" w:unhideWhenUsed="1"/>
     <w:lsdException w:name="Table Professional" w:semiHidden="1" w:unhideWhenUsed="1"/>
     <w:lsdException w:name="Table Subtle 1" w:semiHidden="1" w:unhideWhenUsed="1"/>
-    <w:lsdException w:name="Table Subtle 2" w:semiHidden="1" w:unhideWhenUsed="1"/>
     <w:lsdException w:name="Table Web 1" w:semiHidden="1" w:unhideWhenUsed="1"/>
     <w:lsdException w:name="Table Web 2" w:semiHidden="1" w:unhideWhenUsed="1"/>
-    <w:lsdException w:name="Table Web 3" w:semiHidden="1" w:unhideWhenUsed="1"/>
     <w:lsdException w:name="Balloon Text" w:semiHidden="1" w:unhideWhenUsed="1"/>
     <w:lsdException w:name="Table Grid" w:uiPriority="39"/>
     <w:lsdException w:name="Table Theme" w:semiHidden="1" w:unhideWhenUsed="1"/>
@@ -13965,6 +14645,10 @@
     <w:lsdException w:name="List Table 5 Dark Accent 6" w:uiPriority="50"/>
     <w:lsdException w:name="List Table 6 Colorful Accent 6" w:uiPriority="51"/>
     <w:lsdException w:name="List Table 7 Colorful Accent 6" w:uiPriority="52"/>
+    <w:lsdException w:name="Mention" w:semiHidden="1" w:unhideWhenUsed="1"/>
+    <w:lsdException w:name="Smart Hyperlink" w:semiHidden="1" w:unhideWhenUsed="1"/>
+    <w:lsdException w:name="Hashtag" w:semiHidden="1" w:unhideWhenUsed="1"/>
+    <w:lsdException w:name="Unresolved Mention" w:semiHidden="1" w:unhideWhenUsed="1"/>
   </w:latentStyles>
   <w:style w:type="paragraph" w:default="1" w:styleId="Normal">
     <w:name w:val="Normal"/>
@@ -14142,9 +14826,7 @@
       <w:tblStyleRowBandSize w:val="1"/>
       <w:tblStyleColBandSize w:val="1"/>
       <w:tblCellMar>
-        <w:top w:w="0" w:type="dxa"/>
         <w:left w:w="115" w:type="dxa"/>
-        <w:bottom w:w="0" w:type="dxa"/>
         <w:right w:w="115" w:type="dxa"/>
       </w:tblCellMar>
     </w:tblPr>
@@ -14158,9 +14840,7 @@
       <w:tblStyleRowBandSize w:val="1"/>
       <w:tblStyleColBandSize w:val="1"/>
       <w:tblCellMar>
-        <w:top w:w="0" w:type="dxa"/>
         <w:left w:w="115" w:type="dxa"/>
-        <w:bottom w:w="0" w:type="dxa"/>
         <w:right w:w="115" w:type="dxa"/>
       </w:tblCellMar>
     </w:tblPr>
@@ -14174,9 +14854,7 @@
       <w:tblStyleRowBandSize w:val="1"/>
       <w:tblStyleColBandSize w:val="1"/>
       <w:tblCellMar>
-        <w:top w:w="0" w:type="dxa"/>
         <w:left w:w="115" w:type="dxa"/>
-        <w:bottom w:w="0" w:type="dxa"/>
         <w:right w:w="115" w:type="dxa"/>
       </w:tblCellMar>
     </w:tblPr>
@@ -14190,9 +14868,7 @@
       <w:tblStyleRowBandSize w:val="1"/>
       <w:tblStyleColBandSize w:val="1"/>
       <w:tblCellMar>
-        <w:top w:w="0" w:type="dxa"/>
         <w:left w:w="115" w:type="dxa"/>
-        <w:bottom w:w="0" w:type="dxa"/>
         <w:right w:w="115" w:type="dxa"/>
       </w:tblCellMar>
     </w:tblPr>
@@ -14206,9 +14882,7 @@
       <w:tblStyleRowBandSize w:val="1"/>
       <w:tblStyleColBandSize w:val="1"/>
       <w:tblCellMar>
-        <w:top w:w="0" w:type="dxa"/>
         <w:left w:w="115" w:type="dxa"/>
-        <w:bottom w:w="0" w:type="dxa"/>
         <w:right w:w="115" w:type="dxa"/>
       </w:tblCellMar>
     </w:tblPr>
@@ -14222,9 +14896,7 @@
       <w:tblStyleRowBandSize w:val="1"/>
       <w:tblStyleColBandSize w:val="1"/>
       <w:tblCellMar>
-        <w:top w:w="0" w:type="dxa"/>
         <w:left w:w="115" w:type="dxa"/>
-        <w:bottom w:w="0" w:type="dxa"/>
         <w:right w:w="115" w:type="dxa"/>
       </w:tblCellMar>
     </w:tblPr>
@@ -14238,9 +14910,7 @@
       <w:tblStyleRowBandSize w:val="1"/>
       <w:tblStyleColBandSize w:val="1"/>
       <w:tblCellMar>
-        <w:top w:w="0" w:type="dxa"/>
         <w:left w:w="115" w:type="dxa"/>
-        <w:bottom w:w="0" w:type="dxa"/>
         <w:right w:w="115" w:type="dxa"/>
       </w:tblCellMar>
     </w:tblPr>
@@ -14254,9 +14924,7 @@
       <w:tblStyleRowBandSize w:val="1"/>
       <w:tblStyleColBandSize w:val="1"/>
       <w:tblCellMar>
-        <w:top w:w="0" w:type="dxa"/>
         <w:left w:w="115" w:type="dxa"/>
-        <w:bottom w:w="0" w:type="dxa"/>
         <w:right w:w="115" w:type="dxa"/>
       </w:tblCellMar>
     </w:tblPr>
@@ -14270,9 +14938,7 @@
       <w:tblStyleRowBandSize w:val="1"/>
       <w:tblStyleColBandSize w:val="1"/>
       <w:tblCellMar>
-        <w:top w:w="0" w:type="dxa"/>
         <w:left w:w="115" w:type="dxa"/>
-        <w:bottom w:w="0" w:type="dxa"/>
         <w:right w:w="115" w:type="dxa"/>
       </w:tblCellMar>
     </w:tblPr>
@@ -14286,9 +14952,7 @@
       <w:tblStyleRowBandSize w:val="1"/>
       <w:tblStyleColBandSize w:val="1"/>
       <w:tblCellMar>
-        <w:top w:w="0" w:type="dxa"/>
         <w:left w:w="115" w:type="dxa"/>
-        <w:bottom w:w="0" w:type="dxa"/>
         <w:right w:w="115" w:type="dxa"/>
       </w:tblCellMar>
     </w:tblPr>
@@ -14302,9 +14966,7 @@
       <w:tblStyleRowBandSize w:val="1"/>
       <w:tblStyleColBandSize w:val="1"/>
       <w:tblCellMar>
-        <w:top w:w="0" w:type="dxa"/>
         <w:left w:w="115" w:type="dxa"/>
-        <w:bottom w:w="0" w:type="dxa"/>
         <w:right w:w="115" w:type="dxa"/>
       </w:tblCellMar>
     </w:tblPr>
@@ -14318,9 +14980,7 @@
       <w:tblStyleRowBandSize w:val="1"/>
       <w:tblStyleColBandSize w:val="1"/>
       <w:tblCellMar>
-        <w:top w:w="0" w:type="dxa"/>
         <w:left w:w="115" w:type="dxa"/>
-        <w:bottom w:w="0" w:type="dxa"/>
         <w:right w:w="115" w:type="dxa"/>
       </w:tblCellMar>
     </w:tblPr>
@@ -14334,9 +14994,7 @@
       <w:tblStyleRowBandSize w:val="1"/>
       <w:tblStyleColBandSize w:val="1"/>
       <w:tblCellMar>
-        <w:top w:w="0" w:type="dxa"/>
         <w:left w:w="115" w:type="dxa"/>
-        <w:bottom w:w="0" w:type="dxa"/>
         <w:right w:w="115" w:type="dxa"/>
       </w:tblCellMar>
     </w:tblPr>
@@ -14350,9 +15008,7 @@
       <w:tblStyleRowBandSize w:val="1"/>
       <w:tblStyleColBandSize w:val="1"/>
       <w:tblCellMar>
-        <w:top w:w="0" w:type="dxa"/>
         <w:left w:w="115" w:type="dxa"/>
-        <w:bottom w:w="0" w:type="dxa"/>
         <w:right w:w="115" w:type="dxa"/>
       </w:tblCellMar>
     </w:tblPr>
@@ -14366,9 +15022,7 @@
       <w:tblStyleRowBandSize w:val="1"/>
       <w:tblStyleColBandSize w:val="1"/>
       <w:tblCellMar>
-        <w:top w:w="0" w:type="dxa"/>
         <w:left w:w="115" w:type="dxa"/>
-        <w:bottom w:w="0" w:type="dxa"/>
         <w:right w:w="115" w:type="dxa"/>
       </w:tblCellMar>
     </w:tblPr>
@@ -14382,12 +15036,44 @@
       <w:tblStyleRowBandSize w:val="1"/>
       <w:tblStyleColBandSize w:val="1"/>
       <w:tblCellMar>
-        <w:top w:w="0" w:type="dxa"/>
         <w:left w:w="115" w:type="dxa"/>
-        <w:bottom w:w="0" w:type="dxa"/>
         <w:right w:w="115" w:type="dxa"/>
       </w:tblCellMar>
     </w:tblPr>
+  </w:style>
+  <w:style w:type="paragraph" w:styleId="Prrafodelista">
+    <w:name w:val="List Paragraph"/>
+    <w:basedOn w:val="Normal"/>
+    <w:uiPriority w:val="34"/>
+    <w:qFormat/>
+    <w:rsid w:val="003505D7"/>
+    <w:pPr>
+      <w:ind w:left="720"/>
+      <w:contextualSpacing/>
+    </w:pPr>
+  </w:style>
+  <w:style w:type="character" w:styleId="Hipervnculo">
+    <w:name w:val="Hyperlink"/>
+    <w:basedOn w:val="Fuentedeprrafopredeter"/>
+    <w:uiPriority w:val="99"/>
+    <w:unhideWhenUsed/>
+    <w:rsid w:val="008F330F"/>
+    <w:rPr>
+      <w:color w:val="0000FF" w:themeColor="hyperlink"/>
+      <w:u w:val="single"/>
+    </w:rPr>
+  </w:style>
+  <w:style w:type="character" w:styleId="Mencinsinresolver">
+    <w:name w:val="Unresolved Mention"/>
+    <w:basedOn w:val="Fuentedeprrafopredeter"/>
+    <w:uiPriority w:val="99"/>
+    <w:semiHidden/>
+    <w:unhideWhenUsed/>
+    <w:rsid w:val="008F330F"/>
+    <w:rPr>
+      <w:color w:val="605E5C"/>
+      <w:shd w:val="clear" w:color="auto" w:fill="E1DFDD"/>
+    </w:rPr>
   </w:style>
 </w:styles>
 </file>

</xml_diff>

<commit_message>
Elaboración del proceso de negocio: Venta de combos
</commit_message>
<xml_diff>
--- a/Desarrollo/STV/Negocio/STV_DN.docx
+++ b/Desarrollo/STV/Negocio/STV_DN.docx
@@ -1,6 +1,6 @@
 
 <file path=word/document.xml><?xml version="1.0" encoding="utf-8"?>
-<w:document xmlns:wpc="http://schemas.microsoft.com/office/word/2010/wordprocessingCanvas" xmlns:cx="http://schemas.microsoft.com/office/drawing/2014/chartex" xmlns:cx1="http://schemas.microsoft.com/office/drawing/2015/9/8/chartex" xmlns:cx2="http://schemas.microsoft.com/office/drawing/2015/10/21/chartex" xmlns:cx3="http://schemas.microsoft.com/office/drawing/2016/5/9/chartex" xmlns:cx4="http://schemas.microsoft.com/office/drawing/2016/5/10/chartex" xmlns:cx5="http://schemas.microsoft.com/office/drawing/2016/5/11/chartex" xmlns:cx6="http://schemas.microsoft.com/office/drawing/2016/5/12/chartex" xmlns:cx7="http://schemas.microsoft.com/office/drawing/2016/5/13/chartex" xmlns:cx8="http://schemas.microsoft.com/office/drawing/2016/5/14/chartex" xmlns:mc="http://schemas.openxmlformats.org/markup-compatibility/2006" xmlns:aink="http://schemas.microsoft.com/office/drawing/2016/ink" xmlns:am3d="http://schemas.microsoft.com/office/drawing/2017/model3d" xmlns:o="urn:schemas-microsoft-com:office:office" xmlns:r="http://schemas.openxmlformats.org/officeDocument/2006/relationships" xmlns:m="http://schemas.openxmlformats.org/officeDocument/2006/math" xmlns:v="urn:schemas-microsoft-com:vml" xmlns:wp14="http://schemas.microsoft.com/office/word/2010/wordprocessingDrawing" xmlns:wp="http://schemas.openxmlformats.org/drawingml/2006/wordprocessingDrawing" xmlns:w10="urn:schemas-microsoft-com:office:word" xmlns:w="http://schemas.openxmlformats.org/wordprocessingml/2006/main" xmlns:w14="http://schemas.microsoft.com/office/word/2010/wordml" xmlns:w15="http://schemas.microsoft.com/office/word/2012/wordml" xmlns:w16cid="http://schemas.microsoft.com/office/word/2016/wordml/cid" xmlns:w16se="http://schemas.microsoft.com/office/word/2015/wordml/symex" xmlns:wpg="http://schemas.microsoft.com/office/word/2010/wordprocessingGroup" xmlns:wpi="http://schemas.microsoft.com/office/word/2010/wordprocessingInk" xmlns:wne="http://schemas.microsoft.com/office/word/2006/wordml" xmlns:wps="http://schemas.microsoft.com/office/word/2010/wordprocessingShape" mc:Ignorable="w14 w15 w16se w16cid wp14">
+<w:document xmlns:wpc="http://schemas.microsoft.com/office/word/2010/wordprocessingCanvas" xmlns:mc="http://schemas.openxmlformats.org/markup-compatibility/2006" xmlns:o="urn:schemas-microsoft-com:office:office" xmlns:r="http://schemas.openxmlformats.org/officeDocument/2006/relationships" xmlns:m="http://schemas.openxmlformats.org/officeDocument/2006/math" xmlns:v="urn:schemas-microsoft-com:vml" xmlns:wp14="http://schemas.microsoft.com/office/word/2010/wordprocessingDrawing" xmlns:wp="http://schemas.openxmlformats.org/drawingml/2006/wordprocessingDrawing" xmlns:w10="urn:schemas-microsoft-com:office:word" xmlns:w="http://schemas.openxmlformats.org/wordprocessingml/2006/main" xmlns:w14="http://schemas.microsoft.com/office/word/2010/wordml" xmlns:w15="http://schemas.microsoft.com/office/word/2012/wordml" xmlns:wpg="http://schemas.microsoft.com/office/word/2010/wordprocessingGroup" xmlns:wpi="http://schemas.microsoft.com/office/word/2010/wordprocessingInk" xmlns:wne="http://schemas.microsoft.com/office/word/2006/wordml" xmlns:wps="http://schemas.microsoft.com/office/word/2010/wordprocessingShape" mc:Ignorable="w14 w15 wp14">
   <w:background w:color="FFFFFF"/>
   <w:body>
     <w:p>
@@ -85,7 +85,7 @@
           <w:sz w:val="36"/>
           <w:szCs w:val="36"/>
         </w:rPr>
-        <w:t>3</w:t>
+        <w:t>4</w:t>
       </w:r>
     </w:p>
     <w:p>
@@ -496,10 +496,7 @@
               <w:jc w:val="both"/>
             </w:pPr>
             <w:r>
-              <w:t>1.</w:t>
-            </w:r>
-            <w:r>
-              <w:t>3</w:t>
+              <w:t>1.3</w:t>
             </w:r>
           </w:p>
         </w:tc>
@@ -532,19 +529,7 @@
               <w:rPr>
                 <w:color w:val="000000"/>
               </w:rPr>
-              <w:t>Elaboración del Proceso de Negocio “</w:t>
-            </w:r>
-            <w:r>
-              <w:rPr>
-                <w:color w:val="000000"/>
-              </w:rPr>
-              <w:t>Venta de entradas</w:t>
-            </w:r>
-            <w:r>
-              <w:rPr>
-                <w:color w:val="000000"/>
-              </w:rPr>
-              <w:t>”</w:t>
+              <w:t>Elaboración del Proceso de Negocio “Venta de entradas”</w:t>
             </w:r>
           </w:p>
         </w:tc>
@@ -585,6 +570,9 @@
               <w:contextualSpacing w:val="0"/>
               <w:jc w:val="both"/>
             </w:pPr>
+            <w:r>
+              <w:t>14/09/2018</w:t>
+            </w:r>
           </w:p>
         </w:tc>
         <w:tc>
@@ -603,6 +591,9 @@
               <w:contextualSpacing w:val="0"/>
               <w:jc w:val="both"/>
             </w:pPr>
+            <w:r>
+              <w:t>1.4</w:t>
+            </w:r>
           </w:p>
         </w:tc>
         <w:tc>
@@ -621,6 +612,9 @@
               <w:contextualSpacing w:val="0"/>
               <w:jc w:val="both"/>
             </w:pPr>
+            <w:r>
+              <w:t>Elaboración del Proceso de Negocio “Venta de combos”</w:t>
+            </w:r>
           </w:p>
         </w:tc>
         <w:tc>
@@ -639,6 +633,9 @@
               <w:contextualSpacing w:val="0"/>
               <w:jc w:val="both"/>
             </w:pPr>
+            <w:r>
+              <w:t>Javier Quintana Taipe</w:t>
+            </w:r>
           </w:p>
         </w:tc>
       </w:tr>
@@ -1499,27 +1496,7 @@
           <w:sz w:val="24"/>
           <w:szCs w:val="24"/>
         </w:rPr>
-        <w:t xml:space="preserve">Proceso 1: </w:t>
-      </w:r>
-      <w:proofErr w:type="gramStart"/>
-      <w:r>
-        <w:rPr>
-          <w:rFonts w:ascii="Arial" w:eastAsia="Arial" w:hAnsi="Arial" w:cs="Arial"/>
-          <w:b/>
-          <w:sz w:val="24"/>
-          <w:szCs w:val="24"/>
-        </w:rPr>
-        <w:t>Acceso(</w:t>
-      </w:r>
-      <w:proofErr w:type="gramEnd"/>
-      <w:r>
-        <w:rPr>
-          <w:rFonts w:ascii="Arial" w:eastAsia="Arial" w:hAnsi="Arial" w:cs="Arial"/>
-          <w:b/>
-          <w:sz w:val="24"/>
-          <w:szCs w:val="24"/>
-        </w:rPr>
-        <w:t>)</w:t>
+        <w:t>Proceso 1: Acceso()</w:t>
       </w:r>
     </w:p>
     <w:p>
@@ -3551,7 +3528,7 @@
       <w:r>
         <w:rPr>
           <w:noProof/>
-          <w:lang w:val="es-419"/>
+          <w:lang w:eastAsia="es-PE"/>
         </w:rPr>
         <w:lastRenderedPageBreak/>
         <w:drawing>
@@ -3689,8 +3666,6 @@
               <w:contextualSpacing w:val="0"/>
               <w:jc w:val="center"/>
             </w:pPr>
-            <w:bookmarkStart w:id="10" w:name="_GoBack"/>
-            <w:bookmarkEnd w:id="10"/>
             <w:r>
               <w:rPr>
                 <w:rFonts w:ascii="Arial" w:eastAsia="Arial" w:hAnsi="Arial" w:cs="Arial"/>
@@ -5080,14 +5055,12 @@
                 <w:rFonts w:ascii="Arial" w:eastAsia="Arial" w:hAnsi="Arial" w:cs="Arial"/>
               </w:rPr>
             </w:pPr>
-            <w:proofErr w:type="gramStart"/>
             <w:r>
               <w:rPr>
                 <w:rFonts w:ascii="Arial" w:eastAsia="Arial" w:hAnsi="Arial" w:cs="Arial"/>
               </w:rPr>
               <w:t>Objetivo  Propósito</w:t>
             </w:r>
-            <w:proofErr w:type="gramEnd"/>
           </w:p>
         </w:tc>
         <w:tc>
@@ -6482,6 +6455,7 @@
       <w:r>
         <w:rPr>
           <w:noProof/>
+          <w:lang w:eastAsia="es-PE"/>
         </w:rPr>
         <w:drawing>
           <wp:anchor distT="0" distB="0" distL="114300" distR="114300" simplePos="0" relativeHeight="251658752" behindDoc="1" locked="0" layoutInCell="1" allowOverlap="1">
@@ -6731,25 +6705,7 @@
         <w:rPr>
           <w:rFonts w:ascii="Arial" w:eastAsia="Arial" w:hAnsi="Arial" w:cs="Arial"/>
         </w:rPr>
-        <w:t xml:space="preserve">A </w:t>
-      </w:r>
-      <w:r>
-        <w:rPr>
-          <w:rFonts w:ascii="Arial" w:eastAsia="Arial" w:hAnsi="Arial" w:cs="Arial"/>
-        </w:rPr>
-        <w:t>continuación,</w:t>
-      </w:r>
-      <w:r>
-        <w:rPr>
-          <w:rFonts w:ascii="Arial" w:eastAsia="Arial" w:hAnsi="Arial" w:cs="Arial"/>
-        </w:rPr>
-        <w:t xml:space="preserve"> se procederá a describir las actividades, el rol que realiza la cada una de ellas y el tipo a la que pertenecen</w:t>
-      </w:r>
-      <w:r>
-        <w:rPr>
-          <w:rFonts w:ascii="Arial" w:eastAsia="Arial" w:hAnsi="Arial" w:cs="Arial"/>
-        </w:rPr>
-        <w:t>.</w:t>
+        <w:t>A continuación, se procederá a describir las actividades, el rol que realiza la cada una de ellas y el tipo a la que pertenecen.</w:t>
       </w:r>
     </w:p>
     <w:p>
@@ -8277,6 +8233,23 @@
     </w:p>
     <w:p>
       <w:pPr>
+        <w:rPr>
+          <w:rFonts w:ascii="Arial" w:eastAsia="Arial" w:hAnsi="Arial" w:cs="Arial"/>
+          <w:sz w:val="24"/>
+          <w:szCs w:val="24"/>
+        </w:rPr>
+      </w:pPr>
+      <w:r>
+        <w:rPr>
+          <w:rFonts w:ascii="Arial" w:eastAsia="Arial" w:hAnsi="Arial" w:cs="Arial"/>
+          <w:sz w:val="24"/>
+          <w:szCs w:val="24"/>
+        </w:rPr>
+        <w:br w:type="page"/>
+      </w:r>
+    </w:p>
+    <w:p>
+      <w:pPr>
         <w:spacing w:before="120" w:after="60"/>
         <w:jc w:val="both"/>
         <w:rPr>
@@ -8292,6 +8265,7 @@
           <w:sz w:val="24"/>
           <w:szCs w:val="24"/>
         </w:rPr>
+        <w:lastRenderedPageBreak/>
         <w:t xml:space="preserve">4.     </w:t>
       </w:r>
       <w:r>
@@ -8301,27 +8275,7 @@
           <w:sz w:val="24"/>
           <w:szCs w:val="24"/>
         </w:rPr>
-        <w:t xml:space="preserve">Proceso 3: Venta de </w:t>
-      </w:r>
-      <w:proofErr w:type="gramStart"/>
-      <w:r>
-        <w:rPr>
-          <w:rFonts w:ascii="Arial" w:eastAsia="Arial" w:hAnsi="Arial" w:cs="Arial"/>
-          <w:b/>
-          <w:sz w:val="24"/>
-          <w:szCs w:val="24"/>
-        </w:rPr>
-        <w:t>Combos(</w:t>
-      </w:r>
-      <w:proofErr w:type="gramEnd"/>
-      <w:r>
-        <w:rPr>
-          <w:rFonts w:ascii="Arial" w:eastAsia="Arial" w:hAnsi="Arial" w:cs="Arial"/>
-          <w:b/>
-          <w:sz w:val="24"/>
-          <w:szCs w:val="24"/>
-        </w:rPr>
-        <w:t>)</w:t>
+        <w:t>Proceso 3: Venta de Combos</w:t>
       </w:r>
     </w:p>
     <w:p>
@@ -8444,7 +8398,6 @@
                 <w:rFonts w:ascii="Arial" w:eastAsia="Arial" w:hAnsi="Arial" w:cs="Arial"/>
                 <w:b/>
               </w:rPr>
-              <w:lastRenderedPageBreak/>
               <w:t>Número o código de proceso</w:t>
             </w:r>
           </w:p>
@@ -8478,7 +8431,7 @@
               <w:rPr>
                 <w:rFonts w:ascii="Arial" w:eastAsia="Arial" w:hAnsi="Arial" w:cs="Arial"/>
               </w:rPr>
-              <w:t>PROC-001</w:t>
+              <w:t>PROC-003</w:t>
             </w:r>
           </w:p>
         </w:tc>
@@ -8546,7 +8499,7 @@
               <w:rPr>
                 <w:rFonts w:ascii="Arial" w:eastAsia="Arial" w:hAnsi="Arial" w:cs="Arial"/>
               </w:rPr>
-              <w:t>Canje</w:t>
+              <w:t>Venta de Combos</w:t>
             </w:r>
           </w:p>
           <w:p>
@@ -8559,18 +8512,12 @@
                 <w:rFonts w:ascii="Arial" w:eastAsia="Arial" w:hAnsi="Arial" w:cs="Arial"/>
               </w:rPr>
             </w:pPr>
-            <w:r>
-              <w:rPr>
-                <w:rFonts w:ascii="Arial" w:eastAsia="Arial" w:hAnsi="Arial" w:cs="Arial"/>
-              </w:rPr>
-              <w:t xml:space="preserve"> </w:t>
-            </w:r>
           </w:p>
         </w:tc>
       </w:tr>
       <w:tr>
         <w:trPr>
-          <w:trHeight w:val="1260"/>
+          <w:trHeight w:val="621"/>
         </w:trPr>
         <w:tc>
           <w:tcPr>
@@ -8695,12 +8642,20 @@
                 <w:rFonts w:ascii="Arial" w:eastAsia="Arial" w:hAnsi="Arial" w:cs="Arial"/>
               </w:rPr>
             </w:pPr>
-          </w:p>
-        </w:tc>
+            <w:r>
+              <w:rPr>
+                <w:rFonts w:ascii="Arial" w:eastAsia="Arial" w:hAnsi="Arial" w:cs="Arial"/>
+              </w:rPr>
+              <w:t>Javier Quintana Taipe</w:t>
+            </w:r>
+          </w:p>
+        </w:tc>
+        <w:bookmarkStart w:id="10" w:name="_GoBack"/>
+        <w:bookmarkEnd w:id="10"/>
       </w:tr>
       <w:tr>
         <w:trPr>
-          <w:trHeight w:val="1300"/>
+          <w:trHeight w:val="827"/>
         </w:trPr>
         <w:tc>
           <w:tcPr>
@@ -8725,23 +8680,6 @@
               <w:jc w:val="both"/>
               <w:rPr>
                 <w:rFonts w:ascii="Arial" w:eastAsia="Arial" w:hAnsi="Arial" w:cs="Arial"/>
-              </w:rPr>
-            </w:pPr>
-            <w:r>
-              <w:rPr>
-                <w:rFonts w:ascii="Arial" w:eastAsia="Arial" w:hAnsi="Arial" w:cs="Arial"/>
-              </w:rPr>
-              <w:t xml:space="preserve"> </w:t>
-            </w:r>
-          </w:p>
-          <w:p>
-            <w:pPr>
-              <w:spacing w:before="120" w:after="60"/>
-              <w:ind w:left="100"/>
-              <w:contextualSpacing w:val="0"/>
-              <w:jc w:val="both"/>
-              <w:rPr>
-                <w:rFonts w:ascii="Arial" w:eastAsia="Arial" w:hAnsi="Arial" w:cs="Arial"/>
                 <w:b/>
               </w:rPr>
             </w:pPr>
@@ -8778,6 +8716,12 @@
                 <w:rFonts w:ascii="Arial" w:eastAsia="Arial" w:hAnsi="Arial" w:cs="Arial"/>
               </w:rPr>
             </w:pPr>
+            <w:r>
+              <w:rPr>
+                <w:rFonts w:ascii="Arial" w:eastAsia="Arial" w:hAnsi="Arial" w:cs="Arial"/>
+              </w:rPr>
+              <w:t>Registrar las transacciones realizadas por la comprar un determinado producto disponible en venta.</w:t>
+            </w:r>
           </w:p>
         </w:tc>
         <w:tc>
@@ -8847,7 +8791,7 @@
       </w:tr>
       <w:tr>
         <w:trPr>
-          <w:trHeight w:val="1020"/>
+          <w:trHeight w:val="743"/>
         </w:trPr>
         <w:tc>
           <w:tcPr>
@@ -8908,6 +8852,12 @@
                 <w:rFonts w:ascii="Arial" w:eastAsia="Arial" w:hAnsi="Arial" w:cs="Arial"/>
               </w:rPr>
             </w:pPr>
+            <w:r>
+              <w:rPr>
+                <w:rFonts w:ascii="Arial" w:eastAsia="Arial" w:hAnsi="Arial" w:cs="Arial"/>
+              </w:rPr>
+              <w:t>El proceso se realizará cada vez que el cliente muestre interés por realizar una compra.</w:t>
+            </w:r>
           </w:p>
         </w:tc>
         <w:tc>
@@ -9168,7 +9118,7 @@
       </w:tr>
       <w:tr>
         <w:trPr>
-          <w:trHeight w:val="760"/>
+          <w:trHeight w:val="456"/>
         </w:trPr>
         <w:tc>
           <w:tcPr>
@@ -9226,6 +9176,12 @@
                 <w:rFonts w:ascii="Arial" w:eastAsia="Arial" w:hAnsi="Arial" w:cs="Arial"/>
               </w:rPr>
             </w:pPr>
+            <w:r>
+              <w:rPr>
+                <w:rFonts w:ascii="Arial" w:eastAsia="Arial" w:hAnsi="Arial" w:cs="Arial"/>
+              </w:rPr>
+              <w:t xml:space="preserve">Solicitud de información </w:t>
+            </w:r>
           </w:p>
         </w:tc>
         <w:tc>
@@ -9252,6 +9208,12 @@
                 <w:rFonts w:ascii="Arial" w:eastAsia="Arial" w:hAnsi="Arial" w:cs="Arial"/>
               </w:rPr>
             </w:pPr>
+            <w:r>
+              <w:rPr>
+                <w:rFonts w:ascii="Arial" w:eastAsia="Arial" w:hAnsi="Arial" w:cs="Arial"/>
+              </w:rPr>
+              <w:t>Interés por parte del usuario</w:t>
+            </w:r>
           </w:p>
         </w:tc>
         <w:tc>
@@ -9278,12 +9240,18 @@
                 <w:rFonts w:ascii="Arial" w:eastAsia="Arial" w:hAnsi="Arial" w:cs="Arial"/>
               </w:rPr>
             </w:pPr>
+            <w:r>
+              <w:rPr>
+                <w:rFonts w:ascii="Arial" w:eastAsia="Arial" w:hAnsi="Arial" w:cs="Arial"/>
+              </w:rPr>
+              <w:t>El usuario emite una solicitud</w:t>
+            </w:r>
           </w:p>
         </w:tc>
       </w:tr>
       <w:tr>
         <w:trPr>
-          <w:trHeight w:val="740"/>
+          <w:trHeight w:val="595"/>
         </w:trPr>
         <w:tc>
           <w:tcPr>
@@ -9342,6 +9310,12 @@
                 <w:rFonts w:ascii="Arial" w:eastAsia="Arial" w:hAnsi="Arial" w:cs="Arial"/>
               </w:rPr>
             </w:pPr>
+            <w:r>
+              <w:rPr>
+                <w:rFonts w:ascii="Arial" w:eastAsia="Arial" w:hAnsi="Arial" w:cs="Arial"/>
+              </w:rPr>
+              <w:t>Brindar información pertinente</w:t>
+            </w:r>
           </w:p>
         </w:tc>
         <w:tc>
@@ -9368,6 +9342,12 @@
                 <w:rFonts w:ascii="Arial" w:eastAsia="Arial" w:hAnsi="Arial" w:cs="Arial"/>
               </w:rPr>
             </w:pPr>
+            <w:r>
+              <w:rPr>
+                <w:rFonts w:ascii="Arial" w:eastAsia="Arial" w:hAnsi="Arial" w:cs="Arial"/>
+              </w:rPr>
+              <w:t xml:space="preserve">Formulación de la solicitud </w:t>
+            </w:r>
           </w:p>
         </w:tc>
         <w:tc>
@@ -9394,12 +9374,18 @@
                 <w:rFonts w:ascii="Arial" w:eastAsia="Arial" w:hAnsi="Arial" w:cs="Arial"/>
               </w:rPr>
             </w:pPr>
+            <w:r>
+              <w:rPr>
+                <w:rFonts w:ascii="Arial" w:eastAsia="Arial" w:hAnsi="Arial" w:cs="Arial"/>
+              </w:rPr>
+              <w:t>Información de los combos</w:t>
+            </w:r>
           </w:p>
         </w:tc>
       </w:tr>
       <w:tr>
         <w:trPr>
-          <w:trHeight w:val="820"/>
+          <w:trHeight w:val="580"/>
         </w:trPr>
         <w:tc>
           <w:tcPr>
@@ -9458,6 +9444,12 @@
                 <w:rFonts w:ascii="Arial" w:eastAsia="Arial" w:hAnsi="Arial" w:cs="Arial"/>
               </w:rPr>
             </w:pPr>
+            <w:r>
+              <w:rPr>
+                <w:rFonts w:ascii="Arial" w:eastAsia="Arial" w:hAnsi="Arial" w:cs="Arial"/>
+              </w:rPr>
+              <w:t>Selección de productos a comprar</w:t>
+            </w:r>
           </w:p>
         </w:tc>
         <w:tc>
@@ -9484,6 +9476,12 @@
                 <w:rFonts w:ascii="Arial" w:eastAsia="Arial" w:hAnsi="Arial" w:cs="Arial"/>
               </w:rPr>
             </w:pPr>
+            <w:r>
+              <w:rPr>
+                <w:rFonts w:ascii="Arial" w:eastAsia="Arial" w:hAnsi="Arial" w:cs="Arial"/>
+              </w:rPr>
+              <w:t>Elección de combo(s) por parte del cliente</w:t>
+            </w:r>
           </w:p>
         </w:tc>
         <w:tc>
@@ -9510,12 +9508,18 @@
                 <w:rFonts w:ascii="Arial" w:eastAsia="Arial" w:hAnsi="Arial" w:cs="Arial"/>
               </w:rPr>
             </w:pPr>
+            <w:r>
+              <w:rPr>
+                <w:rFonts w:ascii="Arial" w:eastAsia="Arial" w:hAnsi="Arial" w:cs="Arial"/>
+              </w:rPr>
+              <w:t>Registro de pedido o los pedidos emitidos</w:t>
+            </w:r>
           </w:p>
         </w:tc>
       </w:tr>
       <w:tr>
         <w:trPr>
-          <w:trHeight w:val="800"/>
+          <w:trHeight w:val="577"/>
         </w:trPr>
         <w:tc>
           <w:tcPr>
@@ -9574,6 +9578,12 @@
                 <w:rFonts w:ascii="Arial" w:eastAsia="Arial" w:hAnsi="Arial" w:cs="Arial"/>
               </w:rPr>
             </w:pPr>
+            <w:r>
+              <w:rPr>
+                <w:rFonts w:ascii="Arial" w:eastAsia="Arial" w:hAnsi="Arial" w:cs="Arial"/>
+              </w:rPr>
+              <w:t>Cálculo del costo total</w:t>
+            </w:r>
           </w:p>
         </w:tc>
         <w:tc>
@@ -9600,6 +9610,12 @@
                 <w:rFonts w:ascii="Arial" w:eastAsia="Arial" w:hAnsi="Arial" w:cs="Arial"/>
               </w:rPr>
             </w:pPr>
+            <w:r>
+              <w:rPr>
+                <w:rFonts w:ascii="Arial" w:eastAsia="Arial" w:hAnsi="Arial" w:cs="Arial"/>
+              </w:rPr>
+              <w:t>Cantidad y precio (IGV incluido) de cada producto</w:t>
+            </w:r>
           </w:p>
         </w:tc>
         <w:tc>
@@ -9626,12 +9642,18 @@
                 <w:rFonts w:ascii="Arial" w:eastAsia="Arial" w:hAnsi="Arial" w:cs="Arial"/>
               </w:rPr>
             </w:pPr>
+            <w:r>
+              <w:rPr>
+                <w:rFonts w:ascii="Arial" w:eastAsia="Arial" w:hAnsi="Arial" w:cs="Arial"/>
+              </w:rPr>
+              <w:t>Costo total</w:t>
+            </w:r>
           </w:p>
         </w:tc>
       </w:tr>
       <w:tr>
         <w:trPr>
-          <w:trHeight w:val="680"/>
+          <w:trHeight w:val="453"/>
         </w:trPr>
         <w:tc>
           <w:tcPr>
@@ -9662,7 +9684,6 @@
               <w:rPr>
                 <w:rFonts w:ascii="Arial" w:eastAsia="Arial" w:hAnsi="Arial" w:cs="Arial"/>
               </w:rPr>
-              <w:lastRenderedPageBreak/>
               <w:t>5</w:t>
             </w:r>
           </w:p>
@@ -9691,6 +9712,12 @@
                 <w:rFonts w:ascii="Arial" w:eastAsia="Arial" w:hAnsi="Arial" w:cs="Arial"/>
               </w:rPr>
             </w:pPr>
+            <w:r>
+              <w:rPr>
+                <w:rFonts w:ascii="Arial" w:eastAsia="Arial" w:hAnsi="Arial" w:cs="Arial"/>
+              </w:rPr>
+              <w:t>Emisión de un comprobante de pago</w:t>
+            </w:r>
           </w:p>
         </w:tc>
         <w:tc>
@@ -9717,6 +9744,12 @@
                 <w:rFonts w:ascii="Arial" w:eastAsia="Arial" w:hAnsi="Arial" w:cs="Arial"/>
               </w:rPr>
             </w:pPr>
+            <w:r>
+              <w:rPr>
+                <w:rFonts w:ascii="Arial" w:eastAsia="Arial" w:hAnsi="Arial" w:cs="Arial"/>
+              </w:rPr>
+              <w:t>Datos de la transacción</w:t>
+            </w:r>
           </w:p>
         </w:tc>
         <w:tc>
@@ -9743,22 +9776,16 @@
                 <w:rFonts w:ascii="Arial" w:eastAsia="Arial" w:hAnsi="Arial" w:cs="Arial"/>
               </w:rPr>
             </w:pPr>
+            <w:r>
+              <w:rPr>
+                <w:rFonts w:ascii="Arial" w:eastAsia="Arial" w:hAnsi="Arial" w:cs="Arial"/>
+              </w:rPr>
+              <w:t>Comprobante de pago</w:t>
+            </w:r>
           </w:p>
         </w:tc>
       </w:tr>
     </w:tbl>
-    <w:p>
-      <w:pPr>
-        <w:spacing w:before="120" w:after="60"/>
-        <w:jc w:val="both"/>
-        <w:rPr>
-          <w:rFonts w:ascii="Arial" w:eastAsia="Arial" w:hAnsi="Arial" w:cs="Arial"/>
-          <w:b/>
-          <w:sz w:val="24"/>
-          <w:szCs w:val="24"/>
-        </w:rPr>
-      </w:pPr>
-    </w:p>
     <w:p>
       <w:pPr>
         <w:spacing w:before="120" w:after="60"/>
@@ -9766,31 +9793,87 @@
         <w:jc w:val="both"/>
         <w:rPr>
           <w:rFonts w:ascii="Arial" w:eastAsia="Arial" w:hAnsi="Arial" w:cs="Arial"/>
+          <w:b/>
         </w:rPr>
       </w:pPr>
       <w:r>
         <w:rPr>
           <w:rFonts w:ascii="Arial" w:eastAsia="Arial" w:hAnsi="Arial" w:cs="Arial"/>
         </w:rPr>
+        <w:lastRenderedPageBreak/>
         <w:t xml:space="preserve"> </w:t>
       </w:r>
-    </w:p>
-    <w:p>
-      <w:pPr>
-        <w:spacing w:before="120" w:after="60"/>
-        <w:ind w:left="720"/>
-        <w:jc w:val="both"/>
+      <w:r>
         <w:rPr>
           <w:rFonts w:ascii="Arial" w:eastAsia="Arial" w:hAnsi="Arial" w:cs="Arial"/>
           <w:b/>
         </w:rPr>
+        <w:t>4.2             Diagrama del Proceso</w:t>
+      </w:r>
+    </w:p>
+    <w:p>
+      <w:pPr>
+        <w:spacing w:before="120" w:after="60"/>
+        <w:jc w:val="both"/>
+        <w:rPr>
+          <w:rFonts w:ascii="Arial" w:eastAsia="Arial" w:hAnsi="Arial" w:cs="Arial"/>
+        </w:rPr>
       </w:pPr>
       <w:r>
         <w:rPr>
           <w:rFonts w:ascii="Arial" w:eastAsia="Arial" w:hAnsi="Arial" w:cs="Arial"/>
           <w:b/>
-        </w:rPr>
-        <w:t>4.2             Diagrama del Proceso</w:t>
+          <w:noProof/>
+          <w:lang w:eastAsia="es-PE"/>
+        </w:rPr>
+        <w:drawing>
+          <wp:inline distT="0" distB="0" distL="0" distR="0" wp14:anchorId="286D7270" wp14:editId="09CBF1B5">
+            <wp:extent cx="5943600" cy="3057525"/>
+            <wp:effectExtent l="0" t="0" r="0" b="9525"/>
+            <wp:docPr id="4" name="Imagen 4" descr="C:\Users\JAVIER\AppData\Local\Microsoft\Windows\INetCache\Content.Word\Ventacombos.png"/>
+            <wp:cNvGraphicFramePr>
+              <a:graphicFrameLocks xmlns:a="http://schemas.openxmlformats.org/drawingml/2006/main" noChangeAspect="1"/>
+            </wp:cNvGraphicFramePr>
+            <a:graphic xmlns:a="http://schemas.openxmlformats.org/drawingml/2006/main">
+              <a:graphicData uri="http://schemas.openxmlformats.org/drawingml/2006/picture">
+                <pic:pic xmlns:pic="http://schemas.openxmlformats.org/drawingml/2006/picture">
+                  <pic:nvPicPr>
+                    <pic:cNvPr id="0" name="Picture 1" descr="C:\Users\JAVIER\AppData\Local\Microsoft\Windows\INetCache\Content.Word\Ventacombos.png"/>
+                    <pic:cNvPicPr>
+                      <a:picLocks noChangeAspect="1" noChangeArrowheads="1"/>
+                    </pic:cNvPicPr>
+                  </pic:nvPicPr>
+                  <pic:blipFill>
+                    <a:blip r:embed="rId9">
+                      <a:extLst>
+                        <a:ext uri="{28A0092B-C50C-407E-A947-70E740481C1C}">
+                          <a14:useLocalDpi xmlns:a14="http://schemas.microsoft.com/office/drawing/2010/main" val="0"/>
+                        </a:ext>
+                      </a:extLst>
+                    </a:blip>
+                    <a:srcRect b="17055"/>
+                    <a:stretch>
+                      <a:fillRect/>
+                    </a:stretch>
+                  </pic:blipFill>
+                  <pic:spPr bwMode="auto">
+                    <a:xfrm>
+                      <a:off x="0" y="0"/>
+                      <a:ext cx="5943600" cy="3057525"/>
+                    </a:xfrm>
+                    <a:prstGeom prst="rect">
+                      <a:avLst/>
+                    </a:prstGeom>
+                    <a:noFill/>
+                    <a:ln>
+                      <a:noFill/>
+                    </a:ln>
+                  </pic:spPr>
+                </pic:pic>
+              </a:graphicData>
+            </a:graphic>
+          </wp:inline>
+        </w:drawing>
       </w:r>
     </w:p>
     <w:p>
@@ -9799,14 +9882,8 @@
         <w:jc w:val="both"/>
         <w:rPr>
           <w:rFonts w:ascii="Arial" w:eastAsia="Arial" w:hAnsi="Arial" w:cs="Arial"/>
-        </w:rPr>
-      </w:pPr>
-    </w:p>
-    <w:p>
-      <w:pPr>
-        <w:spacing w:before="120" w:after="60"/>
-        <w:ind w:left="720"/>
-        <w:jc w:val="both"/>
+          <w:b/>
+        </w:rPr>
       </w:pPr>
     </w:p>
     <w:p>
@@ -10053,7 +10130,7 @@
       </w:tr>
       <w:tr>
         <w:trPr>
-          <w:trHeight w:val="1780"/>
+          <w:trHeight w:val="650"/>
         </w:trPr>
         <w:tc>
           <w:tcPr>
@@ -10107,6 +10184,13 @@
                 <w:highlight w:val="white"/>
               </w:rPr>
             </w:pPr>
+            <w:r>
+              <w:rPr>
+                <w:rFonts w:ascii="Arial" w:eastAsia="Arial" w:hAnsi="Arial" w:cs="Arial"/>
+                <w:highlight w:val="white"/>
+              </w:rPr>
+              <w:t>Solicitud de información</w:t>
+            </w:r>
           </w:p>
         </w:tc>
         <w:tc>
@@ -10131,6 +10215,13 @@
                 <w:highlight w:val="white"/>
               </w:rPr>
             </w:pPr>
+            <w:r>
+              <w:rPr>
+                <w:rFonts w:ascii="Arial" w:eastAsia="Arial" w:hAnsi="Arial" w:cs="Arial"/>
+                <w:highlight w:val="white"/>
+              </w:rPr>
+              <w:t>Esta actividad se realiza cuando el cliente muestra interés por comprar un determinado combo.</w:t>
+            </w:r>
           </w:p>
         </w:tc>
         <w:tc>
@@ -10155,6 +10246,13 @@
                 <w:highlight w:val="white"/>
               </w:rPr>
             </w:pPr>
+            <w:r>
+              <w:rPr>
+                <w:rFonts w:ascii="Arial" w:eastAsia="Arial" w:hAnsi="Arial" w:cs="Arial"/>
+                <w:highlight w:val="white"/>
+              </w:rPr>
+              <w:t>Cliente</w:t>
+            </w:r>
           </w:p>
         </w:tc>
         <w:tc>
@@ -10179,12 +10277,19 @@
                 <w:highlight w:val="white"/>
               </w:rPr>
             </w:pPr>
+            <w:r>
+              <w:rPr>
+                <w:rFonts w:ascii="Arial" w:eastAsia="Arial" w:hAnsi="Arial" w:cs="Arial"/>
+                <w:highlight w:val="white"/>
+              </w:rPr>
+              <w:t>Manual</w:t>
+            </w:r>
           </w:p>
         </w:tc>
       </w:tr>
       <w:tr>
         <w:trPr>
-          <w:trHeight w:val="1260"/>
+          <w:trHeight w:val="708"/>
         </w:trPr>
         <w:tc>
           <w:tcPr>
@@ -10239,6 +10344,12 @@
                 <w:highlight w:val="white"/>
               </w:rPr>
             </w:pPr>
+            <w:r>
+              <w:rPr>
+                <w:rFonts w:ascii="Arial" w:eastAsia="Arial" w:hAnsi="Arial" w:cs="Arial"/>
+              </w:rPr>
+              <w:t>Brindar información pertinente</w:t>
+            </w:r>
           </w:p>
         </w:tc>
         <w:tc>
@@ -10263,6 +10374,13 @@
                 <w:highlight w:val="white"/>
               </w:rPr>
             </w:pPr>
+            <w:r>
+              <w:rPr>
+                <w:rFonts w:ascii="Arial" w:eastAsia="Arial" w:hAnsi="Arial" w:cs="Arial"/>
+                <w:highlight w:val="white"/>
+              </w:rPr>
+              <w:t>Realiza la búsqueda de la información actual del inventario para presentárselo al cliente.</w:t>
+            </w:r>
           </w:p>
         </w:tc>
         <w:tc>
@@ -10287,6 +10405,13 @@
                 <w:highlight w:val="white"/>
               </w:rPr>
             </w:pPr>
+            <w:r>
+              <w:rPr>
+                <w:rFonts w:ascii="Arial" w:eastAsia="Arial" w:hAnsi="Arial" w:cs="Arial"/>
+                <w:highlight w:val="white"/>
+              </w:rPr>
+              <w:t>Sistema</w:t>
+            </w:r>
           </w:p>
         </w:tc>
         <w:tc>
@@ -10311,12 +10436,19 @@
                 <w:highlight w:val="white"/>
               </w:rPr>
             </w:pPr>
+            <w:r>
+              <w:rPr>
+                <w:rFonts w:ascii="Arial" w:eastAsia="Arial" w:hAnsi="Arial" w:cs="Arial"/>
+                <w:highlight w:val="white"/>
+              </w:rPr>
+              <w:t>Automático</w:t>
+            </w:r>
           </w:p>
         </w:tc>
       </w:tr>
       <w:tr>
         <w:trPr>
-          <w:trHeight w:val="1280"/>
+          <w:trHeight w:val="599"/>
         </w:trPr>
         <w:tc>
           <w:tcPr>
@@ -10370,6 +10502,12 @@
                 <w:highlight w:val="white"/>
               </w:rPr>
             </w:pPr>
+            <w:r>
+              <w:rPr>
+                <w:rFonts w:ascii="Arial" w:eastAsia="Arial" w:hAnsi="Arial" w:cs="Arial"/>
+              </w:rPr>
+              <w:t>Selección de productos a comprar</w:t>
+            </w:r>
           </w:p>
         </w:tc>
         <w:tc>
@@ -10394,6 +10532,13 @@
                 <w:highlight w:val="white"/>
               </w:rPr>
             </w:pPr>
+            <w:r>
+              <w:rPr>
+                <w:rFonts w:ascii="Arial" w:eastAsia="Arial" w:hAnsi="Arial" w:cs="Arial"/>
+                <w:highlight w:val="white"/>
+              </w:rPr>
+              <w:t>Se determina los productos elegidos por el usuario así mismo, la cantidad de cada uno de ellos.</w:t>
+            </w:r>
           </w:p>
         </w:tc>
         <w:tc>
@@ -10418,6 +10563,13 @@
                 <w:highlight w:val="white"/>
               </w:rPr>
             </w:pPr>
+            <w:r>
+              <w:rPr>
+                <w:rFonts w:ascii="Arial" w:eastAsia="Arial" w:hAnsi="Arial" w:cs="Arial"/>
+                <w:highlight w:val="white"/>
+              </w:rPr>
+              <w:t xml:space="preserve">Cliente </w:t>
+            </w:r>
           </w:p>
         </w:tc>
         <w:tc>
@@ -10442,12 +10594,19 @@
                 <w:highlight w:val="white"/>
               </w:rPr>
             </w:pPr>
+            <w:r>
+              <w:rPr>
+                <w:rFonts w:ascii="Arial" w:eastAsia="Arial" w:hAnsi="Arial" w:cs="Arial"/>
+                <w:highlight w:val="white"/>
+              </w:rPr>
+              <w:t>Manual</w:t>
+            </w:r>
           </w:p>
         </w:tc>
       </w:tr>
       <w:tr>
         <w:trPr>
-          <w:trHeight w:val="940"/>
+          <w:trHeight w:val="941"/>
         </w:trPr>
         <w:tc>
           <w:tcPr>
@@ -10476,6 +10635,7 @@
                 <w:rFonts w:ascii="Arial" w:eastAsia="Arial" w:hAnsi="Arial" w:cs="Arial"/>
                 <w:highlight w:val="white"/>
               </w:rPr>
+              <w:lastRenderedPageBreak/>
               <w:t>4</w:t>
             </w:r>
           </w:p>
@@ -10501,6 +10661,12 @@
                 <w:highlight w:val="white"/>
               </w:rPr>
             </w:pPr>
+            <w:r>
+              <w:rPr>
+                <w:rFonts w:ascii="Arial" w:eastAsia="Arial" w:hAnsi="Arial" w:cs="Arial"/>
+              </w:rPr>
+              <w:t>Cálculo del costo total</w:t>
+            </w:r>
           </w:p>
         </w:tc>
         <w:tc>
@@ -10525,6 +10691,13 @@
                 <w:highlight w:val="white"/>
               </w:rPr>
             </w:pPr>
+            <w:r>
+              <w:rPr>
+                <w:rFonts w:ascii="Arial" w:eastAsia="Arial" w:hAnsi="Arial" w:cs="Arial"/>
+                <w:highlight w:val="white"/>
+              </w:rPr>
+              <w:t>Se realiza tras el registro de la cantidad y se multiplica el precio para calcular el subtotal por cada producto y posteriormente obtener el costo total de la compra (la suma de los subtotales)</w:t>
+            </w:r>
           </w:p>
         </w:tc>
         <w:tc>
@@ -10549,6 +10722,13 @@
                 <w:highlight w:val="white"/>
               </w:rPr>
             </w:pPr>
+            <w:r>
+              <w:rPr>
+                <w:rFonts w:ascii="Arial" w:eastAsia="Arial" w:hAnsi="Arial" w:cs="Arial"/>
+                <w:highlight w:val="white"/>
+              </w:rPr>
+              <w:t>Sistema</w:t>
+            </w:r>
           </w:p>
         </w:tc>
         <w:tc>
@@ -10573,6 +10753,13 @@
                 <w:highlight w:val="white"/>
               </w:rPr>
             </w:pPr>
+            <w:r>
+              <w:rPr>
+                <w:rFonts w:ascii="Arial" w:eastAsia="Arial" w:hAnsi="Arial" w:cs="Arial"/>
+                <w:highlight w:val="white"/>
+              </w:rPr>
+              <w:t xml:space="preserve">Automático </w:t>
+            </w:r>
           </w:p>
         </w:tc>
       </w:tr>
@@ -10607,7 +10794,6 @@
                 <w:rFonts w:ascii="Arial" w:eastAsia="Arial" w:hAnsi="Arial" w:cs="Arial"/>
                 <w:highlight w:val="white"/>
               </w:rPr>
-              <w:lastRenderedPageBreak/>
               <w:t>5</w:t>
             </w:r>
           </w:p>
@@ -10633,6 +10819,12 @@
                 <w:highlight w:val="white"/>
               </w:rPr>
             </w:pPr>
+            <w:r>
+              <w:rPr>
+                <w:rFonts w:ascii="Arial" w:eastAsia="Arial" w:hAnsi="Arial" w:cs="Arial"/>
+              </w:rPr>
+              <w:t>Emisión de un comprobante de pago</w:t>
+            </w:r>
           </w:p>
         </w:tc>
         <w:tc>
@@ -10657,6 +10849,13 @@
                 <w:highlight w:val="white"/>
               </w:rPr>
             </w:pPr>
+            <w:r>
+              <w:rPr>
+                <w:rFonts w:ascii="Arial" w:eastAsia="Arial" w:hAnsi="Arial" w:cs="Arial"/>
+                <w:highlight w:val="white"/>
+              </w:rPr>
+              <w:t>Se ejecuta cuando la transacción ha sido concluida exitosamente, y tiene como finalidad dar un comprobante (virtual o impreso) de la realización de una compra para su futuro despacho en las instalaciones.</w:t>
+            </w:r>
           </w:p>
         </w:tc>
         <w:tc>
@@ -10681,6 +10880,13 @@
                 <w:highlight w:val="white"/>
               </w:rPr>
             </w:pPr>
+            <w:r>
+              <w:rPr>
+                <w:rFonts w:ascii="Arial" w:eastAsia="Arial" w:hAnsi="Arial" w:cs="Arial"/>
+                <w:highlight w:val="white"/>
+              </w:rPr>
+              <w:t>Sistema</w:t>
+            </w:r>
           </w:p>
         </w:tc>
         <w:tc>
@@ -10705,6 +10911,13 @@
                 <w:highlight w:val="white"/>
               </w:rPr>
             </w:pPr>
+            <w:r>
+              <w:rPr>
+                <w:rFonts w:ascii="Arial" w:eastAsia="Arial" w:hAnsi="Arial" w:cs="Arial"/>
+                <w:highlight w:val="white"/>
+              </w:rPr>
+              <w:t xml:space="preserve">Automático </w:t>
+            </w:r>
           </w:p>
         </w:tc>
       </w:tr>
@@ -10775,18 +10988,9 @@
           <w:sz w:val="24"/>
           <w:szCs w:val="24"/>
         </w:rPr>
-        <w:t>Despacho(</w:t>
+        <w:t>Despacho()</w:t>
       </w:r>
       <w:proofErr w:type="gramEnd"/>
-      <w:r>
-        <w:rPr>
-          <w:rFonts w:ascii="Arial" w:eastAsia="Arial" w:hAnsi="Arial" w:cs="Arial"/>
-          <w:b/>
-          <w:sz w:val="24"/>
-          <w:szCs w:val="24"/>
-        </w:rPr>
-        <w:t>)</w:t>
-      </w:r>
     </w:p>
     <w:p>
       <w:pPr>
@@ -11518,7 +11722,7 @@
       <w:r>
         <w:rPr>
           <w:noProof/>
-          <w:lang w:val="es-419"/>
+          <w:lang w:eastAsia="es-PE"/>
         </w:rPr>
         <w:lastRenderedPageBreak/>
         <w:drawing>
@@ -11537,7 +11741,7 @@
                     <pic:cNvPicPr/>
                   </pic:nvPicPr>
                   <pic:blipFill>
-                    <a:blip r:embed="rId9"/>
+                    <a:blip r:embed="rId10"/>
                     <a:stretch>
                       <a:fillRect/>
                     </a:stretch>
@@ -13811,8 +14015,8 @@
       </w:pPr>
     </w:p>
     <w:sectPr>
-      <w:headerReference w:type="default" r:id="rId10"/>
-      <w:footerReference w:type="default" r:id="rId11"/>
+      <w:headerReference w:type="default" r:id="rId11"/>
+      <w:footerReference w:type="default" r:id="rId12"/>
       <w:pgSz w:w="12240" w:h="15840"/>
       <w:pgMar w:top="1440" w:right="1440" w:bottom="1440" w:left="1440" w:header="0" w:footer="720" w:gutter="0"/>
       <w:pgNumType w:start="1"/>
@@ -13823,7 +14027,7 @@
 </file>
 
 <file path=word/endnotes.xml><?xml version="1.0" encoding="utf-8"?>
-<w:endnotes xmlns:wpc="http://schemas.microsoft.com/office/word/2010/wordprocessingCanvas" xmlns:cx="http://schemas.microsoft.com/office/drawing/2014/chartex" xmlns:cx1="http://schemas.microsoft.com/office/drawing/2015/9/8/chartex" xmlns:cx2="http://schemas.microsoft.com/office/drawing/2015/10/21/chartex" xmlns:cx3="http://schemas.microsoft.com/office/drawing/2016/5/9/chartex" xmlns:cx4="http://schemas.microsoft.com/office/drawing/2016/5/10/chartex" xmlns:cx5="http://schemas.microsoft.com/office/drawing/2016/5/11/chartex" xmlns:cx6="http://schemas.microsoft.com/office/drawing/2016/5/12/chartex" xmlns:cx7="http://schemas.microsoft.com/office/drawing/2016/5/13/chartex" xmlns:cx8="http://schemas.microsoft.com/office/drawing/2016/5/14/chartex" xmlns:mc="http://schemas.openxmlformats.org/markup-compatibility/2006" xmlns:aink="http://schemas.microsoft.com/office/drawing/2016/ink" xmlns:am3d="http://schemas.microsoft.com/office/drawing/2017/model3d" xmlns:o="urn:schemas-microsoft-com:office:office" xmlns:r="http://schemas.openxmlformats.org/officeDocument/2006/relationships" xmlns:m="http://schemas.openxmlformats.org/officeDocument/2006/math" xmlns:v="urn:schemas-microsoft-com:vml" xmlns:wp14="http://schemas.microsoft.com/office/word/2010/wordprocessingDrawing" xmlns:wp="http://schemas.openxmlformats.org/drawingml/2006/wordprocessingDrawing" xmlns:w10="urn:schemas-microsoft-com:office:word" xmlns:w="http://schemas.openxmlformats.org/wordprocessingml/2006/main" xmlns:w14="http://schemas.microsoft.com/office/word/2010/wordml" xmlns:w15="http://schemas.microsoft.com/office/word/2012/wordml" xmlns:w16cid="http://schemas.microsoft.com/office/word/2016/wordml/cid" xmlns:w16se="http://schemas.microsoft.com/office/word/2015/wordml/symex" xmlns:wpg="http://schemas.microsoft.com/office/word/2010/wordprocessingGroup" xmlns:wpi="http://schemas.microsoft.com/office/word/2010/wordprocessingInk" xmlns:wne="http://schemas.microsoft.com/office/word/2006/wordml" xmlns:wps="http://schemas.microsoft.com/office/word/2010/wordprocessingShape" mc:Ignorable="w14 w15 w16se w16cid wp14">
+<w:endnotes xmlns:wpc="http://schemas.microsoft.com/office/word/2010/wordprocessingCanvas" xmlns:mc="http://schemas.openxmlformats.org/markup-compatibility/2006" xmlns:o="urn:schemas-microsoft-com:office:office" xmlns:r="http://schemas.openxmlformats.org/officeDocument/2006/relationships" xmlns:m="http://schemas.openxmlformats.org/officeDocument/2006/math" xmlns:v="urn:schemas-microsoft-com:vml" xmlns:wp14="http://schemas.microsoft.com/office/word/2010/wordprocessingDrawing" xmlns:wp="http://schemas.openxmlformats.org/drawingml/2006/wordprocessingDrawing" xmlns:w10="urn:schemas-microsoft-com:office:word" xmlns:w="http://schemas.openxmlformats.org/wordprocessingml/2006/main" xmlns:w14="http://schemas.microsoft.com/office/word/2010/wordml" xmlns:w15="http://schemas.microsoft.com/office/word/2012/wordml" xmlns:wpg="http://schemas.microsoft.com/office/word/2010/wordprocessingGroup" xmlns:wpi="http://schemas.microsoft.com/office/word/2010/wordprocessingInk" xmlns:wne="http://schemas.microsoft.com/office/word/2006/wordml" xmlns:wps="http://schemas.microsoft.com/office/word/2010/wordprocessingShape" mc:Ignorable="w14 w15 wp14">
   <w:endnote w:type="separator" w:id="-1">
     <w:p>
       <w:r>
@@ -13842,7 +14046,7 @@
 </file>
 
 <file path=word/footer1.xml><?xml version="1.0" encoding="utf-8"?>
-<w:ftr xmlns:wpc="http://schemas.microsoft.com/office/word/2010/wordprocessingCanvas" xmlns:cx="http://schemas.microsoft.com/office/drawing/2014/chartex" xmlns:cx1="http://schemas.microsoft.com/office/drawing/2015/9/8/chartex" xmlns:cx2="http://schemas.microsoft.com/office/drawing/2015/10/21/chartex" xmlns:cx3="http://schemas.microsoft.com/office/drawing/2016/5/9/chartex" xmlns:cx4="http://schemas.microsoft.com/office/drawing/2016/5/10/chartex" xmlns:cx5="http://schemas.microsoft.com/office/drawing/2016/5/11/chartex" xmlns:cx6="http://schemas.microsoft.com/office/drawing/2016/5/12/chartex" xmlns:cx7="http://schemas.microsoft.com/office/drawing/2016/5/13/chartex" xmlns:cx8="http://schemas.microsoft.com/office/drawing/2016/5/14/chartex" xmlns:mc="http://schemas.openxmlformats.org/markup-compatibility/2006" xmlns:aink="http://schemas.microsoft.com/office/drawing/2016/ink" xmlns:am3d="http://schemas.microsoft.com/office/drawing/2017/model3d" xmlns:o="urn:schemas-microsoft-com:office:office" xmlns:r="http://schemas.openxmlformats.org/officeDocument/2006/relationships" xmlns:m="http://schemas.openxmlformats.org/officeDocument/2006/math" xmlns:v="urn:schemas-microsoft-com:vml" xmlns:wp14="http://schemas.microsoft.com/office/word/2010/wordprocessingDrawing" xmlns:wp="http://schemas.openxmlformats.org/drawingml/2006/wordprocessingDrawing" xmlns:w10="urn:schemas-microsoft-com:office:word" xmlns:w="http://schemas.openxmlformats.org/wordprocessingml/2006/main" xmlns:w14="http://schemas.microsoft.com/office/word/2010/wordml" xmlns:w15="http://schemas.microsoft.com/office/word/2012/wordml" xmlns:w16cid="http://schemas.microsoft.com/office/word/2016/wordml/cid" xmlns:w16se="http://schemas.microsoft.com/office/word/2015/wordml/symex" xmlns:wpg="http://schemas.microsoft.com/office/word/2010/wordprocessingGroup" xmlns:wpi="http://schemas.microsoft.com/office/word/2010/wordprocessingInk" xmlns:wne="http://schemas.microsoft.com/office/word/2006/wordml" xmlns:wps="http://schemas.microsoft.com/office/word/2010/wordprocessingShape" mc:Ignorable="w14 w15 w16se w16cid wp14">
+<w:ftr xmlns:wpc="http://schemas.microsoft.com/office/word/2010/wordprocessingCanvas" xmlns:mc="http://schemas.openxmlformats.org/markup-compatibility/2006" xmlns:o="urn:schemas-microsoft-com:office:office" xmlns:r="http://schemas.openxmlformats.org/officeDocument/2006/relationships" xmlns:m="http://schemas.openxmlformats.org/officeDocument/2006/math" xmlns:v="urn:schemas-microsoft-com:vml" xmlns:wp14="http://schemas.microsoft.com/office/word/2010/wordprocessingDrawing" xmlns:wp="http://schemas.openxmlformats.org/drawingml/2006/wordprocessingDrawing" xmlns:w10="urn:schemas-microsoft-com:office:word" xmlns:w="http://schemas.openxmlformats.org/wordprocessingml/2006/main" xmlns:w14="http://schemas.microsoft.com/office/word/2010/wordml" xmlns:w15="http://schemas.microsoft.com/office/word/2012/wordml" xmlns:wpg="http://schemas.microsoft.com/office/word/2010/wordprocessingGroup" xmlns:wpi="http://schemas.microsoft.com/office/word/2010/wordprocessingInk" xmlns:wne="http://schemas.microsoft.com/office/word/2006/wordml" xmlns:wps="http://schemas.microsoft.com/office/word/2010/wordprocessingShape" mc:Ignorable="w14 w15 wp14">
   <w:p>
     <w:pPr>
       <w:spacing w:after="200" w:line="276" w:lineRule="auto"/>
@@ -13861,7 +14065,7 @@
 </file>
 
 <file path=word/footnotes.xml><?xml version="1.0" encoding="utf-8"?>
-<w:footnotes xmlns:wpc="http://schemas.microsoft.com/office/word/2010/wordprocessingCanvas" xmlns:cx="http://schemas.microsoft.com/office/drawing/2014/chartex" xmlns:cx1="http://schemas.microsoft.com/office/drawing/2015/9/8/chartex" xmlns:cx2="http://schemas.microsoft.com/office/drawing/2015/10/21/chartex" xmlns:cx3="http://schemas.microsoft.com/office/drawing/2016/5/9/chartex" xmlns:cx4="http://schemas.microsoft.com/office/drawing/2016/5/10/chartex" xmlns:cx5="http://schemas.microsoft.com/office/drawing/2016/5/11/chartex" xmlns:cx6="http://schemas.microsoft.com/office/drawing/2016/5/12/chartex" xmlns:cx7="http://schemas.microsoft.com/office/drawing/2016/5/13/chartex" xmlns:cx8="http://schemas.microsoft.com/office/drawing/2016/5/14/chartex" xmlns:mc="http://schemas.openxmlformats.org/markup-compatibility/2006" xmlns:aink="http://schemas.microsoft.com/office/drawing/2016/ink" xmlns:am3d="http://schemas.microsoft.com/office/drawing/2017/model3d" xmlns:o="urn:schemas-microsoft-com:office:office" xmlns:r="http://schemas.openxmlformats.org/officeDocument/2006/relationships" xmlns:m="http://schemas.openxmlformats.org/officeDocument/2006/math" xmlns:v="urn:schemas-microsoft-com:vml" xmlns:wp14="http://schemas.microsoft.com/office/word/2010/wordprocessingDrawing" xmlns:wp="http://schemas.openxmlformats.org/drawingml/2006/wordprocessingDrawing" xmlns:w10="urn:schemas-microsoft-com:office:word" xmlns:w="http://schemas.openxmlformats.org/wordprocessingml/2006/main" xmlns:w14="http://schemas.microsoft.com/office/word/2010/wordml" xmlns:w15="http://schemas.microsoft.com/office/word/2012/wordml" xmlns:w16cid="http://schemas.microsoft.com/office/word/2016/wordml/cid" xmlns:w16se="http://schemas.microsoft.com/office/word/2015/wordml/symex" xmlns:wpg="http://schemas.microsoft.com/office/word/2010/wordprocessingGroup" xmlns:wpi="http://schemas.microsoft.com/office/word/2010/wordprocessingInk" xmlns:wne="http://schemas.microsoft.com/office/word/2006/wordml" xmlns:wps="http://schemas.microsoft.com/office/word/2010/wordprocessingShape" mc:Ignorable="w14 w15 w16se w16cid wp14">
+<w:footnotes xmlns:wpc="http://schemas.microsoft.com/office/word/2010/wordprocessingCanvas" xmlns:mc="http://schemas.openxmlformats.org/markup-compatibility/2006" xmlns:o="urn:schemas-microsoft-com:office:office" xmlns:r="http://schemas.openxmlformats.org/officeDocument/2006/relationships" xmlns:m="http://schemas.openxmlformats.org/officeDocument/2006/math" xmlns:v="urn:schemas-microsoft-com:vml" xmlns:wp14="http://schemas.microsoft.com/office/word/2010/wordprocessingDrawing" xmlns:wp="http://schemas.openxmlformats.org/drawingml/2006/wordprocessingDrawing" xmlns:w10="urn:schemas-microsoft-com:office:word" xmlns:w="http://schemas.openxmlformats.org/wordprocessingml/2006/main" xmlns:w14="http://schemas.microsoft.com/office/word/2010/wordml" xmlns:w15="http://schemas.microsoft.com/office/word/2012/wordml" xmlns:wpg="http://schemas.microsoft.com/office/word/2010/wordprocessingGroup" xmlns:wpi="http://schemas.microsoft.com/office/word/2010/wordprocessingInk" xmlns:wne="http://schemas.microsoft.com/office/word/2006/wordml" xmlns:wps="http://schemas.microsoft.com/office/word/2010/wordprocessingShape" mc:Ignorable="w14 w15 wp14">
   <w:footnote w:type="separator" w:id="-1">
     <w:p>
       <w:r>
@@ -13880,7 +14084,7 @@
 </file>
 
 <file path=word/header1.xml><?xml version="1.0" encoding="utf-8"?>
-<w:hdr xmlns:wpc="http://schemas.microsoft.com/office/word/2010/wordprocessingCanvas" xmlns:cx="http://schemas.microsoft.com/office/drawing/2014/chartex" xmlns:cx1="http://schemas.microsoft.com/office/drawing/2015/9/8/chartex" xmlns:cx2="http://schemas.microsoft.com/office/drawing/2015/10/21/chartex" xmlns:cx3="http://schemas.microsoft.com/office/drawing/2016/5/9/chartex" xmlns:cx4="http://schemas.microsoft.com/office/drawing/2016/5/10/chartex" xmlns:cx5="http://schemas.microsoft.com/office/drawing/2016/5/11/chartex" xmlns:cx6="http://schemas.microsoft.com/office/drawing/2016/5/12/chartex" xmlns:cx7="http://schemas.microsoft.com/office/drawing/2016/5/13/chartex" xmlns:cx8="http://schemas.microsoft.com/office/drawing/2016/5/14/chartex" xmlns:mc="http://schemas.openxmlformats.org/markup-compatibility/2006" xmlns:aink="http://schemas.microsoft.com/office/drawing/2016/ink" xmlns:am3d="http://schemas.microsoft.com/office/drawing/2017/model3d" xmlns:o="urn:schemas-microsoft-com:office:office" xmlns:r="http://schemas.openxmlformats.org/officeDocument/2006/relationships" xmlns:m="http://schemas.openxmlformats.org/officeDocument/2006/math" xmlns:v="urn:schemas-microsoft-com:vml" xmlns:wp14="http://schemas.microsoft.com/office/word/2010/wordprocessingDrawing" xmlns:wp="http://schemas.openxmlformats.org/drawingml/2006/wordprocessingDrawing" xmlns:w10="urn:schemas-microsoft-com:office:word" xmlns:w="http://schemas.openxmlformats.org/wordprocessingml/2006/main" xmlns:w14="http://schemas.microsoft.com/office/word/2010/wordml" xmlns:w15="http://schemas.microsoft.com/office/word/2012/wordml" xmlns:w16cid="http://schemas.microsoft.com/office/word/2016/wordml/cid" xmlns:w16se="http://schemas.microsoft.com/office/word/2015/wordml/symex" xmlns:wpg="http://schemas.microsoft.com/office/word/2010/wordprocessingGroup" xmlns:wpi="http://schemas.microsoft.com/office/word/2010/wordprocessingInk" xmlns:wne="http://schemas.microsoft.com/office/word/2006/wordml" xmlns:wps="http://schemas.microsoft.com/office/word/2010/wordprocessingShape" mc:Ignorable="w14 w15 w16se w16cid wp14">
+<w:hdr xmlns:wpc="http://schemas.microsoft.com/office/word/2010/wordprocessingCanvas" xmlns:mc="http://schemas.openxmlformats.org/markup-compatibility/2006" xmlns:o="urn:schemas-microsoft-com:office:office" xmlns:r="http://schemas.openxmlformats.org/officeDocument/2006/relationships" xmlns:m="http://schemas.openxmlformats.org/officeDocument/2006/math" xmlns:v="urn:schemas-microsoft-com:vml" xmlns:wp14="http://schemas.microsoft.com/office/word/2010/wordprocessingDrawing" xmlns:wp="http://schemas.openxmlformats.org/drawingml/2006/wordprocessingDrawing" xmlns:w10="urn:schemas-microsoft-com:office:word" xmlns:w="http://schemas.openxmlformats.org/wordprocessingml/2006/main" xmlns:w14="http://schemas.microsoft.com/office/word/2010/wordml" xmlns:w15="http://schemas.microsoft.com/office/word/2012/wordml" xmlns:wpg="http://schemas.microsoft.com/office/word/2010/wordprocessingGroup" xmlns:wpi="http://schemas.microsoft.com/office/word/2010/wordprocessingInk" xmlns:wne="http://schemas.microsoft.com/office/word/2006/wordml" xmlns:wps="http://schemas.microsoft.com/office/word/2010/wordprocessingShape" mc:Ignorable="w14 w15 wp14">
   <w:p>
     <w:pPr>
       <w:tabs>
@@ -13894,7 +14098,7 @@
 </file>
 
 <file path=word/numbering.xml><?xml version="1.0" encoding="utf-8"?>
-<w:numbering xmlns:wpc="http://schemas.microsoft.com/office/word/2010/wordprocessingCanvas" xmlns:cx="http://schemas.microsoft.com/office/drawing/2014/chartex" xmlns:cx1="http://schemas.microsoft.com/office/drawing/2015/9/8/chartex" xmlns:cx2="http://schemas.microsoft.com/office/drawing/2015/10/21/chartex" xmlns:cx3="http://schemas.microsoft.com/office/drawing/2016/5/9/chartex" xmlns:cx4="http://schemas.microsoft.com/office/drawing/2016/5/10/chartex" xmlns:cx5="http://schemas.microsoft.com/office/drawing/2016/5/11/chartex" xmlns:cx6="http://schemas.microsoft.com/office/drawing/2016/5/12/chartex" xmlns:cx7="http://schemas.microsoft.com/office/drawing/2016/5/13/chartex" xmlns:cx8="http://schemas.microsoft.com/office/drawing/2016/5/14/chartex" xmlns:mc="http://schemas.openxmlformats.org/markup-compatibility/2006" xmlns:aink="http://schemas.microsoft.com/office/drawing/2016/ink" xmlns:am3d="http://schemas.microsoft.com/office/drawing/2017/model3d" xmlns:o="urn:schemas-microsoft-com:office:office" xmlns:r="http://schemas.openxmlformats.org/officeDocument/2006/relationships" xmlns:m="http://schemas.openxmlformats.org/officeDocument/2006/math" xmlns:v="urn:schemas-microsoft-com:vml" xmlns:wp14="http://schemas.microsoft.com/office/word/2010/wordprocessingDrawing" xmlns:wp="http://schemas.openxmlformats.org/drawingml/2006/wordprocessingDrawing" xmlns:w10="urn:schemas-microsoft-com:office:word" xmlns:w="http://schemas.openxmlformats.org/wordprocessingml/2006/main" xmlns:w14="http://schemas.microsoft.com/office/word/2010/wordml" xmlns:w15="http://schemas.microsoft.com/office/word/2012/wordml" xmlns:w16cid="http://schemas.microsoft.com/office/word/2016/wordml/cid" xmlns:w16se="http://schemas.microsoft.com/office/word/2015/wordml/symex" xmlns:wpg="http://schemas.microsoft.com/office/word/2010/wordprocessingGroup" xmlns:wpi="http://schemas.microsoft.com/office/word/2010/wordprocessingInk" xmlns:wne="http://schemas.microsoft.com/office/word/2006/wordml" xmlns:wps="http://schemas.microsoft.com/office/word/2010/wordprocessingShape" mc:Ignorable="w14 w15 w16se w16cid wp14">
+<w:numbering xmlns:wpc="http://schemas.microsoft.com/office/word/2010/wordprocessingCanvas" xmlns:mc="http://schemas.openxmlformats.org/markup-compatibility/2006" xmlns:o="urn:schemas-microsoft-com:office:office" xmlns:r="http://schemas.openxmlformats.org/officeDocument/2006/relationships" xmlns:m="http://schemas.openxmlformats.org/officeDocument/2006/math" xmlns:v="urn:schemas-microsoft-com:vml" xmlns:wp14="http://schemas.microsoft.com/office/word/2010/wordprocessingDrawing" xmlns:wp="http://schemas.openxmlformats.org/drawingml/2006/wordprocessingDrawing" xmlns:w10="urn:schemas-microsoft-com:office:word" xmlns:w="http://schemas.openxmlformats.org/wordprocessingml/2006/main" xmlns:w14="http://schemas.microsoft.com/office/word/2010/wordml" xmlns:w15="http://schemas.microsoft.com/office/word/2012/wordml" xmlns:wpg="http://schemas.microsoft.com/office/word/2010/wordprocessingGroup" xmlns:wpi="http://schemas.microsoft.com/office/word/2010/wordprocessingInk" xmlns:wne="http://schemas.microsoft.com/office/word/2006/wordml" xmlns:wps="http://schemas.microsoft.com/office/word/2010/wordprocessingShape" mc:Ignorable="w14 w15 wp14">
   <w:abstractNum w:abstractNumId="0" w15:restartNumberingAfterBreak="0">
     <w:nsid w:val="0F0C7260"/>
     <w:multiLevelType w:val="multilevel"/>
@@ -14262,7 +14466,7 @@
 </file>
 
 <file path=word/styles.xml><?xml version="1.0" encoding="utf-8"?>
-<w:styles xmlns:mc="http://schemas.openxmlformats.org/markup-compatibility/2006" xmlns:r="http://schemas.openxmlformats.org/officeDocument/2006/relationships" xmlns:w="http://schemas.openxmlformats.org/wordprocessingml/2006/main" xmlns:w14="http://schemas.microsoft.com/office/word/2010/wordml" xmlns:w15="http://schemas.microsoft.com/office/word/2012/wordml" xmlns:w16cid="http://schemas.microsoft.com/office/word/2016/wordml/cid" xmlns:w16se="http://schemas.microsoft.com/office/word/2015/wordml/symex" mc:Ignorable="w14 w15 w16se w16cid">
+<w:styles xmlns:mc="http://schemas.openxmlformats.org/markup-compatibility/2006" xmlns:r="http://schemas.openxmlformats.org/officeDocument/2006/relationships" xmlns:w="http://schemas.openxmlformats.org/wordprocessingml/2006/main" xmlns:w14="http://schemas.microsoft.com/office/word/2010/wordml" xmlns:w15="http://schemas.microsoft.com/office/word/2012/wordml" mc:Ignorable="w14 w15">
   <w:docDefaults>
     <w:rPrDefault>
       <w:rPr>
@@ -14276,7 +14480,7 @@
       </w:pPr>
     </w:pPrDefault>
   </w:docDefaults>
-  <w:latentStyles w:defLockedState="0" w:defUIPriority="99" w:defSemiHidden="0" w:defUnhideWhenUsed="0" w:defQFormat="0" w:count="375">
+  <w:latentStyles w:defLockedState="0" w:defUIPriority="99" w:defSemiHidden="0" w:defUnhideWhenUsed="0" w:defQFormat="0" w:count="371">
     <w:lsdException w:name="Normal" w:uiPriority="0" w:qFormat="1"/>
     <w:lsdException w:name="heading 1" w:uiPriority="9" w:qFormat="1"/>
     <w:lsdException w:name="heading 2" w:semiHidden="1" w:uiPriority="9" w:unhideWhenUsed="1" w:qFormat="1"/>
@@ -14382,6 +14586,7 @@
     <w:lsdException w:name="HTML Sample" w:semiHidden="1" w:unhideWhenUsed="1"/>
     <w:lsdException w:name="HTML Typewriter" w:semiHidden="1" w:unhideWhenUsed="1"/>
     <w:lsdException w:name="HTML Variable" w:semiHidden="1" w:unhideWhenUsed="1"/>
+    <w:lsdException w:name="Normal Table" w:semiHidden="1" w:unhideWhenUsed="1"/>
     <w:lsdException w:name="annotation subject" w:semiHidden="1" w:unhideWhenUsed="1"/>
     <w:lsdException w:name="No List" w:semiHidden="1" w:unhideWhenUsed="1"/>
     <w:lsdException w:name="Outline List 1" w:semiHidden="1" w:unhideWhenUsed="1"/>
@@ -14425,8 +14630,10 @@
     <w:lsdException w:name="Table Elegant" w:semiHidden="1" w:unhideWhenUsed="1"/>
     <w:lsdException w:name="Table Professional" w:semiHidden="1" w:unhideWhenUsed="1"/>
     <w:lsdException w:name="Table Subtle 1" w:semiHidden="1" w:unhideWhenUsed="1"/>
+    <w:lsdException w:name="Table Subtle 2" w:semiHidden="1" w:unhideWhenUsed="1"/>
     <w:lsdException w:name="Table Web 1" w:semiHidden="1" w:unhideWhenUsed="1"/>
     <w:lsdException w:name="Table Web 2" w:semiHidden="1" w:unhideWhenUsed="1"/>
+    <w:lsdException w:name="Table Web 3" w:semiHidden="1" w:unhideWhenUsed="1"/>
     <w:lsdException w:name="Balloon Text" w:semiHidden="1" w:unhideWhenUsed="1"/>
     <w:lsdException w:name="Table Grid" w:uiPriority="39"/>
     <w:lsdException w:name="Table Theme" w:semiHidden="1" w:unhideWhenUsed="1"/>
@@ -14645,10 +14852,6 @@
     <w:lsdException w:name="List Table 5 Dark Accent 6" w:uiPriority="50"/>
     <w:lsdException w:name="List Table 6 Colorful Accent 6" w:uiPriority="51"/>
     <w:lsdException w:name="List Table 7 Colorful Accent 6" w:uiPriority="52"/>
-    <w:lsdException w:name="Mention" w:semiHidden="1" w:unhideWhenUsed="1"/>
-    <w:lsdException w:name="Smart Hyperlink" w:semiHidden="1" w:unhideWhenUsed="1"/>
-    <w:lsdException w:name="Hashtag" w:semiHidden="1" w:unhideWhenUsed="1"/>
-    <w:lsdException w:name="Unresolved Mention" w:semiHidden="1" w:unhideWhenUsed="1"/>
   </w:latentStyles>
   <w:style w:type="paragraph" w:default="1" w:styleId="Normal">
     <w:name w:val="Normal"/>
@@ -14785,7 +14988,7 @@
       </w:tblCellMar>
     </w:tblPr>
   </w:style>
-  <w:style w:type="paragraph" w:styleId="Ttulo">
+  <w:style w:type="paragraph" w:styleId="Puesto">
     <w:name w:val="Title"/>
     <w:basedOn w:val="Normal"/>
     <w:next w:val="Normal"/>
@@ -15063,7 +15266,7 @@
       <w:u w:val="single"/>
     </w:rPr>
   </w:style>
-  <w:style w:type="character" w:styleId="Mencinsinresolver">
+  <w:style w:type="character" w:customStyle="1" w:styleId="UnresolvedMention">
     <w:name w:val="Unresolved Mention"/>
     <w:basedOn w:val="Fuentedeprrafopredeter"/>
     <w:uiPriority w:val="99"/>

</xml_diff>

<commit_message>
proceso de negocio Descuentos especiales
</commit_message>
<xml_diff>
--- a/Desarrollo/STV/Negocio/STV_DN.docx
+++ b/Desarrollo/STV/Negocio/STV_DN.docx
@@ -1,6 +1,6 @@
 
 <file path=word/document.xml><?xml version="1.0" encoding="utf-8"?>
-<w:document xmlns:wpc="http://schemas.microsoft.com/office/word/2010/wordprocessingCanvas" xmlns:mc="http://schemas.openxmlformats.org/markup-compatibility/2006" xmlns:o="urn:schemas-microsoft-com:office:office" xmlns:r="http://schemas.openxmlformats.org/officeDocument/2006/relationships" xmlns:m="http://schemas.openxmlformats.org/officeDocument/2006/math" xmlns:v="urn:schemas-microsoft-com:vml" xmlns:wp14="http://schemas.microsoft.com/office/word/2010/wordprocessingDrawing" xmlns:wp="http://schemas.openxmlformats.org/drawingml/2006/wordprocessingDrawing" xmlns:w10="urn:schemas-microsoft-com:office:word" xmlns:w="http://schemas.openxmlformats.org/wordprocessingml/2006/main" xmlns:w14="http://schemas.microsoft.com/office/word/2010/wordml" xmlns:w15="http://schemas.microsoft.com/office/word/2012/wordml" xmlns:wpg="http://schemas.microsoft.com/office/word/2010/wordprocessingGroup" xmlns:wpi="http://schemas.microsoft.com/office/word/2010/wordprocessingInk" xmlns:wne="http://schemas.microsoft.com/office/word/2006/wordml" xmlns:wps="http://schemas.microsoft.com/office/word/2010/wordprocessingShape" mc:Ignorable="w14 w15 wp14">
+<w:document xmlns:wpc="http://schemas.microsoft.com/office/word/2010/wordprocessingCanvas" xmlns:cx="http://schemas.microsoft.com/office/drawing/2014/chartex" xmlns:mc="http://schemas.openxmlformats.org/markup-compatibility/2006" xmlns:o="urn:schemas-microsoft-com:office:office" xmlns:r="http://schemas.openxmlformats.org/officeDocument/2006/relationships" xmlns:m="http://schemas.openxmlformats.org/officeDocument/2006/math" xmlns:v="urn:schemas-microsoft-com:vml" xmlns:wp14="http://schemas.microsoft.com/office/word/2010/wordprocessingDrawing" xmlns:wp="http://schemas.openxmlformats.org/drawingml/2006/wordprocessingDrawing" xmlns:w10="urn:schemas-microsoft-com:office:word" xmlns:w="http://schemas.openxmlformats.org/wordprocessingml/2006/main" xmlns:w14="http://schemas.microsoft.com/office/word/2010/wordml" xmlns:w15="http://schemas.microsoft.com/office/word/2012/wordml" xmlns:w16se="http://schemas.microsoft.com/office/word/2015/wordml/symex" xmlns:wpg="http://schemas.microsoft.com/office/word/2010/wordprocessingGroup" xmlns:wpi="http://schemas.microsoft.com/office/word/2010/wordprocessingInk" xmlns:wne="http://schemas.microsoft.com/office/word/2006/wordml" xmlns:wps="http://schemas.microsoft.com/office/word/2010/wordprocessingShape" mc:Ignorable="w14 w15 w16se wp14">
   <w:background w:color="FFFFFF"/>
   <w:body>
     <w:p>
@@ -656,6 +656,9 @@
               <w:contextualSpacing w:val="0"/>
               <w:jc w:val="both"/>
             </w:pPr>
+            <w:r>
+              <w:t>14/09/2018</w:t>
+            </w:r>
           </w:p>
         </w:tc>
         <w:tc>
@@ -674,6 +677,9 @@
               <w:contextualSpacing w:val="0"/>
               <w:jc w:val="both"/>
             </w:pPr>
+            <w:r>
+              <w:t>1.5</w:t>
+            </w:r>
           </w:p>
         </w:tc>
         <w:tc>
@@ -692,6 +698,9 @@
               <w:contextualSpacing w:val="0"/>
               <w:jc w:val="both"/>
             </w:pPr>
+            <w:r>
+              <w:t>Elaboración del Proceso de Negocio “descuentos especiales ‘’</w:t>
+            </w:r>
           </w:p>
         </w:tc>
         <w:tc>
@@ -710,6 +719,9 @@
               <w:contextualSpacing w:val="0"/>
               <w:jc w:val="both"/>
             </w:pPr>
+            <w:r>
+              <w:t>Quino Crispín Alex</w:t>
+            </w:r>
           </w:p>
         </w:tc>
       </w:tr>
@@ -1181,6 +1193,8 @@
       <w:r>
         <w:br w:type="page"/>
       </w:r>
+      <w:bookmarkStart w:id="2" w:name="_GoBack"/>
+      <w:bookmarkEnd w:id="2"/>
     </w:p>
     <w:p/>
     <w:p/>
@@ -1188,38 +1202,26 @@
     <w:p/>
     <w:p>
       <w:pPr>
-        <w:jc w:val="right"/>
-      </w:pPr>
-      <w:bookmarkStart w:id="2" w:name="1fob9te" w:colFirst="0" w:colLast="0"/>
-      <w:bookmarkEnd w:id="2"/>
+        <w:pStyle w:val="titulo1"/>
+      </w:pPr>
+      <w:bookmarkStart w:id="3" w:name="1fob9te" w:colFirst="0" w:colLast="0"/>
+      <w:bookmarkEnd w:id="3"/>
       <w:r>
-        <w:rPr>
-          <w:rFonts w:ascii="Arial" w:eastAsia="Arial" w:hAnsi="Arial" w:cs="Arial"/>
-          <w:b/>
-          <w:sz w:val="36"/>
-          <w:szCs w:val="36"/>
-        </w:rPr>
         <w:t>Documento de Negocio</w:t>
       </w:r>
     </w:p>
     <w:p>
       <w:pPr>
-        <w:numPr>
-          <w:ilvl w:val="0"/>
-          <w:numId w:val="1"/>
-        </w:numPr>
-        <w:spacing w:before="120" w:after="60"/>
-        <w:ind w:left="720" w:hanging="718"/>
-        <w:jc w:val="both"/>
-      </w:pPr>
-      <w:bookmarkStart w:id="3" w:name="3znysh7" w:colFirst="0" w:colLast="0"/>
-      <w:bookmarkEnd w:id="3"/>
+        <w:pStyle w:val="titulo2"/>
+        <w:rPr>
+          <w:b/>
+        </w:rPr>
+      </w:pPr>
+      <w:bookmarkStart w:id="4" w:name="3znysh7" w:colFirst="0" w:colLast="0"/>
+      <w:bookmarkEnd w:id="4"/>
       <w:r>
         <w:rPr>
-          <w:rFonts w:ascii="Arial" w:eastAsia="Arial" w:hAnsi="Arial" w:cs="Arial"/>
           <w:b/>
-          <w:sz w:val="24"/>
-          <w:szCs w:val="24"/>
         </w:rPr>
         <w:t>Introducción</w:t>
       </w:r>
@@ -1252,19 +1254,14 @@
     </w:p>
     <w:p>
       <w:pPr>
-        <w:numPr>
-          <w:ilvl w:val="1"/>
-          <w:numId w:val="1"/>
-        </w:numPr>
-        <w:contextualSpacing/>
-        <w:jc w:val="both"/>
+        <w:pStyle w:val="titulo2"/>
+        <w:rPr>
+          <w:b/>
+        </w:rPr>
       </w:pPr>
       <w:r>
         <w:rPr>
-          <w:rFonts w:ascii="Arial" w:eastAsia="Arial" w:hAnsi="Arial" w:cs="Arial"/>
           <w:b/>
-          <w:sz w:val="24"/>
-          <w:szCs w:val="24"/>
         </w:rPr>
         <w:t>Propósito</w:t>
       </w:r>
@@ -1356,24 +1353,14 @@
     </w:p>
     <w:p>
       <w:pPr>
-        <w:numPr>
-          <w:ilvl w:val="1"/>
-          <w:numId w:val="1"/>
-        </w:numPr>
-        <w:spacing w:before="120" w:after="60"/>
-        <w:ind w:left="720" w:hanging="718"/>
-        <w:jc w:val="both"/>
-        <w:rPr>
-          <w:sz w:val="24"/>
-          <w:szCs w:val="24"/>
+        <w:pStyle w:val="titulo2"/>
+        <w:rPr>
+          <w:b/>
         </w:rPr>
       </w:pPr>
       <w:r>
         <w:rPr>
-          <w:rFonts w:ascii="Arial" w:eastAsia="Arial" w:hAnsi="Arial" w:cs="Arial"/>
           <w:b/>
-          <w:sz w:val="24"/>
-          <w:szCs w:val="24"/>
         </w:rPr>
         <w:t>Definiciones, siglas y abreviaturas</w:t>
       </w:r>
@@ -1388,8 +1375,8 @@
           <w:rFonts w:ascii="Arial" w:hAnsi="Arial" w:cs="Arial"/>
         </w:rPr>
       </w:pPr>
-      <w:bookmarkStart w:id="4" w:name="2et92p0" w:colFirst="0" w:colLast="0"/>
-      <w:bookmarkEnd w:id="4"/>
+      <w:bookmarkStart w:id="5" w:name="2et92p0" w:colFirst="0" w:colLast="0"/>
+      <w:bookmarkEnd w:id="5"/>
       <w:r>
         <w:rPr>
           <w:rFonts w:ascii="Arial" w:hAnsi="Arial" w:cs="Arial"/>
@@ -1399,24 +1386,14 @@
     </w:p>
     <w:p>
       <w:pPr>
-        <w:numPr>
-          <w:ilvl w:val="1"/>
-          <w:numId w:val="1"/>
-        </w:numPr>
-        <w:spacing w:before="120" w:after="60"/>
-        <w:ind w:left="720" w:hanging="718"/>
-        <w:jc w:val="both"/>
-        <w:rPr>
-          <w:sz w:val="24"/>
-          <w:szCs w:val="24"/>
+        <w:pStyle w:val="titulo2"/>
+        <w:rPr>
+          <w:b/>
         </w:rPr>
       </w:pPr>
       <w:r>
         <w:rPr>
-          <w:rFonts w:ascii="Arial" w:eastAsia="Arial" w:hAnsi="Arial" w:cs="Arial"/>
           <w:b/>
-          <w:sz w:val="24"/>
-          <w:szCs w:val="24"/>
         </w:rPr>
         <w:t>Referencias</w:t>
       </w:r>
@@ -1474,29 +1451,37 @@
     <w:p/>
     <w:p/>
     <w:p>
-      <w:bookmarkStart w:id="5" w:name="tyjcwt" w:colFirst="0" w:colLast="0"/>
-      <w:bookmarkEnd w:id="5"/>
-    </w:p>
-    <w:p>
-      <w:pPr>
-        <w:numPr>
-          <w:ilvl w:val="0"/>
-          <w:numId w:val="1"/>
-        </w:numPr>
-        <w:spacing w:before="120" w:after="60"/>
-        <w:ind w:left="720" w:hanging="718"/>
-        <w:jc w:val="both"/>
-      </w:pPr>
-      <w:bookmarkStart w:id="6" w:name="3dy6vkm" w:colFirst="0" w:colLast="0"/>
+      <w:bookmarkStart w:id="6" w:name="tyjcwt" w:colFirst="0" w:colLast="0"/>
       <w:bookmarkEnd w:id="6"/>
+    </w:p>
+    <w:p>
+      <w:pPr>
+        <w:pStyle w:val="titulo2"/>
+        <w:rPr>
+          <w:b/>
+        </w:rPr>
+      </w:pPr>
+      <w:bookmarkStart w:id="7" w:name="3dy6vkm" w:colFirst="0" w:colLast="0"/>
+      <w:bookmarkEnd w:id="7"/>
       <w:r>
         <w:rPr>
-          <w:rFonts w:ascii="Arial" w:eastAsia="Arial" w:hAnsi="Arial" w:cs="Arial"/>
           <w:b/>
-          <w:sz w:val="24"/>
-          <w:szCs w:val="24"/>
-        </w:rPr>
-        <w:t>Proceso 1: Acceso()</w:t>
+        </w:rPr>
+        <w:t xml:space="preserve">Proceso 1: </w:t>
+      </w:r>
+      <w:proofErr w:type="gramStart"/>
+      <w:r>
+        <w:rPr>
+          <w:b/>
+        </w:rPr>
+        <w:t>Acceso(</w:t>
+      </w:r>
+      <w:proofErr w:type="gramEnd"/>
+      <w:r>
+        <w:rPr>
+          <w:b/>
+        </w:rPr>
+        <w:t>)</w:t>
       </w:r>
     </w:p>
     <w:p>
@@ -3489,8 +3474,8 @@
       <w:pPr>
         <w:jc w:val="both"/>
       </w:pPr>
-      <w:bookmarkStart w:id="7" w:name="1t3h5sf" w:colFirst="0" w:colLast="0"/>
-      <w:bookmarkEnd w:id="7"/>
+      <w:bookmarkStart w:id="8" w:name="1t3h5sf" w:colFirst="0" w:colLast="0"/>
+      <w:bookmarkEnd w:id="8"/>
     </w:p>
     <w:p>
       <w:pPr>
@@ -3502,8 +3487,8 @@
         <w:ind w:left="720" w:hanging="718"/>
         <w:jc w:val="both"/>
       </w:pPr>
-      <w:bookmarkStart w:id="8" w:name="4d34og8" w:colFirst="0" w:colLast="0"/>
-      <w:bookmarkEnd w:id="8"/>
+      <w:bookmarkStart w:id="9" w:name="4d34og8" w:colFirst="0" w:colLast="0"/>
+      <w:bookmarkEnd w:id="9"/>
       <w:r>
         <w:rPr>
           <w:rFonts w:ascii="Arial" w:eastAsia="Arial" w:hAnsi="Arial" w:cs="Arial"/>
@@ -3528,7 +3513,7 @@
       <w:r>
         <w:rPr>
           <w:noProof/>
-          <w:lang w:eastAsia="es-PE"/>
+          <w:lang w:val="en-US" w:eastAsia="en-US"/>
         </w:rPr>
         <w:lastRenderedPageBreak/>
         <w:drawing>
@@ -3545,7 +3530,7 @@
                     <pic:cNvPicPr preferRelativeResize="0"/>
                   </pic:nvPicPr>
                   <pic:blipFill>
-                    <a:blip r:embed="rId7"/>
+                    <a:blip r:embed="rId8"/>
                     <a:srcRect/>
                     <a:stretch>
                       <a:fillRect/>
@@ -3585,8 +3570,8 @@
         <w:ind w:left="720" w:hanging="718"/>
         <w:jc w:val="both"/>
       </w:pPr>
-      <w:bookmarkStart w:id="9" w:name="2s8eyo1" w:colFirst="0" w:colLast="0"/>
-      <w:bookmarkEnd w:id="9"/>
+      <w:bookmarkStart w:id="10" w:name="2s8eyo1" w:colFirst="0" w:colLast="0"/>
+      <w:bookmarkEnd w:id="10"/>
       <w:r>
         <w:rPr>
           <w:rFonts w:ascii="Arial" w:eastAsia="Arial" w:hAnsi="Arial" w:cs="Arial"/>
@@ -4598,25 +4583,14 @@
     </w:p>
     <w:p>
       <w:pPr>
-        <w:numPr>
-          <w:ilvl w:val="0"/>
-          <w:numId w:val="1"/>
-        </w:numPr>
-        <w:spacing w:before="120" w:after="60"/>
-        <w:ind w:left="720" w:hanging="718"/>
-        <w:jc w:val="both"/>
+        <w:pStyle w:val="titulo2"/>
         <w:rPr>
           <w:b/>
-          <w:sz w:val="24"/>
-          <w:szCs w:val="24"/>
         </w:rPr>
       </w:pPr>
       <w:r>
         <w:rPr>
-          <w:rFonts w:ascii="Arial" w:eastAsia="Arial" w:hAnsi="Arial" w:cs="Arial"/>
           <w:b/>
-          <w:sz w:val="24"/>
-          <w:szCs w:val="24"/>
         </w:rPr>
         <w:t>Proceso 2: Venta de entradas ()</w:t>
       </w:r>
@@ -6455,7 +6429,7 @@
       <w:r>
         <w:rPr>
           <w:noProof/>
-          <w:lang w:eastAsia="es-PE"/>
+          <w:lang w:val="en-US" w:eastAsia="en-US"/>
         </w:rPr>
         <w:drawing>
           <wp:anchor distT="0" distB="0" distL="114300" distR="114300" simplePos="0" relativeHeight="251658752" behindDoc="1" locked="0" layoutInCell="1" allowOverlap="1">
@@ -6483,7 +6457,7 @@
                     </pic:cNvPicPr>
                   </pic:nvPicPr>
                   <pic:blipFill>
-                    <a:blip r:embed="rId8">
+                    <a:blip r:embed="rId9">
                       <a:extLst>
                         <a:ext uri="{28A0092B-C50C-407E-A947-70E740481C1C}">
                           <a14:useLocalDpi xmlns:a14="http://schemas.microsoft.com/office/drawing/2010/main" val="0"/>
@@ -8270,10 +8244,8 @@
       </w:r>
       <w:r>
         <w:rPr>
-          <w:rFonts w:ascii="Arial" w:eastAsia="Arial" w:hAnsi="Arial" w:cs="Arial"/>
+          <w:rStyle w:val="titulo2Car"/>
           <w:b/>
-          <w:sz w:val="24"/>
-          <w:szCs w:val="24"/>
         </w:rPr>
         <w:t>Proceso 3: Venta de Combos</w:t>
       </w:r>
@@ -8650,8 +8622,6 @@
             </w:r>
           </w:p>
         </w:tc>
-        <w:bookmarkStart w:id="10" w:name="_GoBack"/>
-        <w:bookmarkEnd w:id="10"/>
       </w:tr>
       <w:tr>
         <w:trPr>
@@ -9824,7 +9794,7 @@
           <w:rFonts w:ascii="Arial" w:eastAsia="Arial" w:hAnsi="Arial" w:cs="Arial"/>
           <w:b/>
           <w:noProof/>
-          <w:lang w:eastAsia="es-PE"/>
+          <w:lang w:val="en-US" w:eastAsia="en-US"/>
         </w:rPr>
         <w:drawing>
           <wp:inline distT="0" distB="0" distL="0" distR="0" wp14:anchorId="286D7270" wp14:editId="09CBF1B5">
@@ -9844,7 +9814,7 @@
                     </pic:cNvPicPr>
                   </pic:nvPicPr>
                   <pic:blipFill>
-                    <a:blip r:embed="rId9">
+                    <a:blip r:embed="rId10">
                       <a:extLst>
                         <a:ext uri="{28A0092B-C50C-407E-A947-70E740481C1C}">
                           <a14:useLocalDpi xmlns:a14="http://schemas.microsoft.com/office/drawing/2010/main" val="0"/>
@@ -10973,24 +10943,27 @@
       </w:r>
       <w:r>
         <w:rPr>
-          <w:rFonts w:ascii="Arial" w:eastAsia="Arial" w:hAnsi="Arial" w:cs="Arial"/>
+          <w:rStyle w:val="titulo2Car"/>
           <w:b/>
-          <w:sz w:val="24"/>
-          <w:szCs w:val="24"/>
         </w:rPr>
         <w:t xml:space="preserve">Proceso 4: </w:t>
       </w:r>
       <w:proofErr w:type="gramStart"/>
       <w:r>
         <w:rPr>
-          <w:rFonts w:ascii="Arial" w:eastAsia="Arial" w:hAnsi="Arial" w:cs="Arial"/>
+          <w:rStyle w:val="titulo2Car"/>
           <w:b/>
-          <w:sz w:val="24"/>
-          <w:szCs w:val="24"/>
-        </w:rPr>
-        <w:t>Despacho()</w:t>
+        </w:rPr>
+        <w:t>Despacho(</w:t>
       </w:r>
       <w:proofErr w:type="gramEnd"/>
+      <w:r>
+        <w:rPr>
+          <w:rStyle w:val="titulo2Car"/>
+          <w:b/>
+        </w:rPr>
+        <w:t>)</w:t>
+      </w:r>
     </w:p>
     <w:p>
       <w:pPr>
@@ -11722,7 +11695,7 @@
       <w:r>
         <w:rPr>
           <w:noProof/>
-          <w:lang w:eastAsia="es-PE"/>
+          <w:lang w:val="en-US" w:eastAsia="en-US"/>
         </w:rPr>
         <w:lastRenderedPageBreak/>
         <w:drawing>
@@ -11741,7 +11714,7 @@
                     <pic:cNvPicPr/>
                   </pic:nvPicPr>
                   <pic:blipFill>
-                    <a:blip r:embed="rId10"/>
+                    <a:blip r:embed="rId11"/>
                     <a:stretch>
                       <a:fillRect/>
                     </a:stretch>
@@ -12269,7 +12242,14 @@
           <w:sz w:val="22"/>
           <w:szCs w:val="22"/>
         </w:rPr>
-        <w:t>6.   Proceso 5: Descuentos Especiales ()</w:t>
+        <w:t xml:space="preserve">6.   </w:t>
+      </w:r>
+      <w:r>
+        <w:rPr>
+          <w:rStyle w:val="titulo2Car"/>
+          <w:b/>
+        </w:rPr>
+        <w:t>Proceso 5: Descuentos Especiales ()</w:t>
       </w:r>
     </w:p>
     <w:p>
@@ -12312,11 +12292,11 @@
     </w:p>
     <w:p>
       <w:pPr>
-        <w:spacing w:before="120" w:after="60"/>
         <w:ind w:left="720"/>
+        <w:contextualSpacing/>
         <w:jc w:val="both"/>
         <w:rPr>
-          <w:rFonts w:ascii="Carlito" w:eastAsia="Carlito" w:hAnsi="Carlito" w:cs="Carlito"/>
+          <w:rFonts w:ascii="Arial" w:eastAsia="Arial" w:hAnsi="Arial" w:cs="Arial"/>
           <w:sz w:val="22"/>
           <w:szCs w:val="22"/>
         </w:rPr>
@@ -12324,7 +12304,6 @@
     </w:p>
     <w:tbl>
       <w:tblPr>
-        <w:tblStyle w:val="ac"/>
         <w:tblW w:w="9468" w:type="dxa"/>
         <w:tblInd w:w="-6" w:type="dxa"/>
         <w:tblBorders>
@@ -12339,50 +12318,30 @@
         <w:tblLook w:val="0600" w:firstRow="0" w:lastRow="0" w:firstColumn="0" w:lastColumn="0" w:noHBand="1" w:noVBand="1"/>
       </w:tblPr>
       <w:tblGrid>
-        <w:gridCol w:w="1917"/>
-        <w:gridCol w:w="4651"/>
-        <w:gridCol w:w="1600"/>
-        <w:gridCol w:w="1300"/>
+        <w:gridCol w:w="1926"/>
+        <w:gridCol w:w="4707"/>
+        <w:gridCol w:w="1530"/>
+        <w:gridCol w:w="1305"/>
       </w:tblGrid>
       <w:tr>
         <w:tc>
           <w:tcPr>
-            <w:tcW w:w="1917" w:type="dxa"/>
-          </w:tcPr>
-          <w:p>
-            <w:pPr>
-              <w:contextualSpacing w:val="0"/>
-              <w:rPr>
-                <w:rFonts w:ascii="Arial" w:eastAsia="Arial" w:hAnsi="Arial" w:cs="Arial"/>
-                <w:sz w:val="22"/>
-                <w:szCs w:val="22"/>
-              </w:rPr>
-            </w:pPr>
+            <w:tcW w:w="1926" w:type="dxa"/>
+          </w:tcPr>
+          <w:p>
             <w:r>
               <w:rPr>
                 <w:rFonts w:ascii="Arial" w:eastAsia="Arial" w:hAnsi="Arial" w:cs="Arial"/>
                 <w:b/>
-                <w:sz w:val="22"/>
-                <w:szCs w:val="22"/>
               </w:rPr>
               <w:t xml:space="preserve">Número o código </w:t>
             </w:r>
           </w:p>
           <w:p>
-            <w:pPr>
-              <w:contextualSpacing w:val="0"/>
-              <w:rPr>
-                <w:rFonts w:ascii="Arial" w:eastAsia="Arial" w:hAnsi="Arial" w:cs="Arial"/>
-                <w:sz w:val="22"/>
-                <w:szCs w:val="22"/>
-              </w:rPr>
-            </w:pPr>
             <w:r>
               <w:rPr>
                 <w:rFonts w:ascii="Arial" w:eastAsia="Arial" w:hAnsi="Arial" w:cs="Arial"/>
                 <w:b/>
-                <w:sz w:val="22"/>
-                <w:szCs w:val="22"/>
               </w:rPr>
               <w:t>de proceso</w:t>
             </w:r>
@@ -12390,56 +12349,31 @@
         </w:tc>
         <w:tc>
           <w:tcPr>
-            <w:tcW w:w="4651" w:type="dxa"/>
-          </w:tcPr>
-          <w:p>
-            <w:pPr>
-              <w:contextualSpacing w:val="0"/>
-              <w:rPr>
-                <w:rFonts w:ascii="Arial" w:eastAsia="Arial" w:hAnsi="Arial" w:cs="Arial"/>
-                <w:sz w:val="22"/>
-                <w:szCs w:val="22"/>
-              </w:rPr>
-            </w:pPr>
-            <w:r>
-              <w:rPr>
-                <w:rFonts w:ascii="Arial" w:eastAsia="Arial" w:hAnsi="Arial" w:cs="Arial"/>
-                <w:sz w:val="22"/>
-                <w:szCs w:val="22"/>
-              </w:rPr>
-              <w:t>PROC-005</w:t>
-            </w:r>
-          </w:p>
-          <w:p>
-            <w:pPr>
-              <w:contextualSpacing w:val="0"/>
-              <w:rPr>
-                <w:rFonts w:ascii="Carlito" w:eastAsia="Carlito" w:hAnsi="Carlito" w:cs="Carlito"/>
-                <w:sz w:val="22"/>
-                <w:szCs w:val="22"/>
-              </w:rPr>
-            </w:pPr>
-          </w:p>
-        </w:tc>
-        <w:tc>
-          <w:tcPr>
-            <w:tcW w:w="1600" w:type="dxa"/>
-          </w:tcPr>
-          <w:p>
-            <w:pPr>
-              <w:contextualSpacing w:val="0"/>
-              <w:rPr>
-                <w:rFonts w:ascii="Arial" w:eastAsia="Arial" w:hAnsi="Arial" w:cs="Arial"/>
-                <w:sz w:val="22"/>
-                <w:szCs w:val="22"/>
-              </w:rPr>
-            </w:pPr>
+            <w:tcW w:w="4707" w:type="dxa"/>
+          </w:tcPr>
+          <w:p>
+            <w:pPr>
+              <w:rPr>
+                <w:rFonts w:ascii="Arial" w:eastAsia="Arial" w:hAnsi="Arial" w:cs="Arial"/>
+              </w:rPr>
+            </w:pPr>
+            <w:r>
+              <w:rPr>
+                <w:rFonts w:ascii="Arial" w:eastAsia="Arial" w:hAnsi="Arial" w:cs="Arial"/>
+              </w:rPr>
+              <w:t>PROC-004</w:t>
+            </w:r>
+          </w:p>
+        </w:tc>
+        <w:tc>
+          <w:tcPr>
+            <w:tcW w:w="1530" w:type="dxa"/>
+          </w:tcPr>
+          <w:p>
             <w:r>
               <w:rPr>
                 <w:rFonts w:ascii="Arial" w:eastAsia="Arial" w:hAnsi="Arial" w:cs="Arial"/>
                 <w:b/>
-                <w:sz w:val="22"/>
-                <w:szCs w:val="22"/>
               </w:rPr>
               <w:t>Proceso</w:t>
             </w:r>
@@ -12447,70 +12381,46 @@
         </w:tc>
         <w:tc>
           <w:tcPr>
-            <w:tcW w:w="1300" w:type="dxa"/>
-          </w:tcPr>
-          <w:p>
-            <w:pPr>
-              <w:contextualSpacing w:val="0"/>
-              <w:rPr>
-                <w:rFonts w:ascii="Arial" w:eastAsia="Arial" w:hAnsi="Arial" w:cs="Arial"/>
-                <w:sz w:val="22"/>
-                <w:szCs w:val="22"/>
-              </w:rPr>
-            </w:pPr>
-          </w:p>
+            <w:tcW w:w="1305" w:type="dxa"/>
+          </w:tcPr>
+          <w:p>
+            <w:pPr>
+              <w:rPr>
+                <w:rFonts w:ascii="Arial" w:eastAsia="Arial" w:hAnsi="Arial" w:cs="Arial"/>
+              </w:rPr>
+            </w:pPr>
+            <w:r>
+              <w:rPr>
+                <w:rFonts w:ascii="Arial" w:eastAsia="Arial" w:hAnsi="Arial" w:cs="Arial"/>
+              </w:rPr>
+              <w:t>Descuentos especiales</w:t>
+            </w:r>
+          </w:p>
+          <w:p/>
         </w:tc>
       </w:tr>
       <w:tr>
         <w:tc>
           <w:tcPr>
-            <w:tcW w:w="1917" w:type="dxa"/>
-          </w:tcPr>
-          <w:p>
-            <w:pPr>
-              <w:contextualSpacing w:val="0"/>
-              <w:rPr>
-                <w:rFonts w:ascii="Carlito" w:eastAsia="Carlito" w:hAnsi="Carlito" w:cs="Carlito"/>
-                <w:sz w:val="22"/>
-                <w:szCs w:val="22"/>
-              </w:rPr>
-            </w:pPr>
-          </w:p>
-        </w:tc>
-        <w:tc>
-          <w:tcPr>
-            <w:tcW w:w="4651" w:type="dxa"/>
-          </w:tcPr>
-          <w:p>
-            <w:pPr>
-              <w:contextualSpacing w:val="0"/>
-              <w:rPr>
-                <w:rFonts w:ascii="Carlito" w:eastAsia="Carlito" w:hAnsi="Carlito" w:cs="Carlito"/>
-                <w:sz w:val="22"/>
-                <w:szCs w:val="22"/>
-              </w:rPr>
-            </w:pPr>
-          </w:p>
-        </w:tc>
-        <w:tc>
-          <w:tcPr>
-            <w:tcW w:w="1600" w:type="dxa"/>
-          </w:tcPr>
-          <w:p>
-            <w:pPr>
-              <w:contextualSpacing w:val="0"/>
-              <w:rPr>
-                <w:rFonts w:ascii="Arial" w:eastAsia="Arial" w:hAnsi="Arial" w:cs="Arial"/>
-                <w:sz w:val="22"/>
-                <w:szCs w:val="22"/>
-              </w:rPr>
-            </w:pPr>
+            <w:tcW w:w="1926" w:type="dxa"/>
+          </w:tcPr>
+          <w:p/>
+        </w:tc>
+        <w:tc>
+          <w:tcPr>
+            <w:tcW w:w="4707" w:type="dxa"/>
+          </w:tcPr>
+          <w:p/>
+        </w:tc>
+        <w:tc>
+          <w:tcPr>
+            <w:tcW w:w="1530" w:type="dxa"/>
+          </w:tcPr>
+          <w:p>
             <w:r>
               <w:rPr>
                 <w:rFonts w:ascii="Arial" w:eastAsia="Arial" w:hAnsi="Arial" w:cs="Arial"/>
                 <w:b/>
-                <w:sz w:val="22"/>
-                <w:szCs w:val="22"/>
               </w:rPr>
               <w:t>Responsable</w:t>
             </w:r>
@@ -12518,40 +12428,29 @@
         </w:tc>
         <w:tc>
           <w:tcPr>
-            <w:tcW w:w="1300" w:type="dxa"/>
-          </w:tcPr>
-          <w:p>
-            <w:pPr>
-              <w:contextualSpacing w:val="0"/>
-              <w:rPr>
-                <w:rFonts w:ascii="Carlito" w:eastAsia="Carlito" w:hAnsi="Carlito" w:cs="Carlito"/>
-                <w:sz w:val="22"/>
-                <w:szCs w:val="22"/>
-              </w:rPr>
-            </w:pPr>
+            <w:tcW w:w="1305" w:type="dxa"/>
+          </w:tcPr>
+          <w:p>
+            <w:r>
+              <w:rPr>
+                <w:rFonts w:ascii="Arial" w:eastAsia="Arial" w:hAnsi="Arial" w:cs="Arial"/>
+              </w:rPr>
+              <w:t>Administrador de cartelera</w:t>
+            </w:r>
           </w:p>
         </w:tc>
       </w:tr>
       <w:tr>
         <w:tc>
           <w:tcPr>
-            <w:tcW w:w="1917" w:type="dxa"/>
-          </w:tcPr>
-          <w:p>
-            <w:pPr>
-              <w:contextualSpacing w:val="0"/>
-              <w:rPr>
-                <w:rFonts w:ascii="Arial" w:eastAsia="Arial" w:hAnsi="Arial" w:cs="Arial"/>
-                <w:sz w:val="22"/>
-                <w:szCs w:val="22"/>
-              </w:rPr>
-            </w:pPr>
+            <w:tcW w:w="1926" w:type="dxa"/>
+          </w:tcPr>
+          <w:p/>
+          <w:p>
             <w:r>
               <w:rPr>
                 <w:rFonts w:ascii="Arial" w:eastAsia="Arial" w:hAnsi="Arial" w:cs="Arial"/>
                 <w:b/>
-                <w:sz w:val="22"/>
-                <w:szCs w:val="22"/>
               </w:rPr>
               <w:t>Objetivo / Propósito</w:t>
             </w:r>
@@ -12559,48 +12458,53 @@
         </w:tc>
         <w:tc>
           <w:tcPr>
-            <w:tcW w:w="4651" w:type="dxa"/>
-          </w:tcPr>
-          <w:p>
-            <w:pPr>
-              <w:contextualSpacing w:val="0"/>
-              <w:rPr>
-                <w:rFonts w:ascii="Carlito" w:eastAsia="Carlito" w:hAnsi="Carlito" w:cs="Carlito"/>
-                <w:sz w:val="22"/>
-                <w:szCs w:val="22"/>
-              </w:rPr>
-            </w:pPr>
-          </w:p>
-        </w:tc>
-        <w:tc>
-          <w:tcPr>
-            <w:tcW w:w="1600" w:type="dxa"/>
+            <w:tcW w:w="4707" w:type="dxa"/>
+          </w:tcPr>
+          <w:p>
+            <w:pPr>
+              <w:jc w:val="both"/>
+              <w:rPr>
+                <w:rFonts w:ascii="Arial" w:eastAsia="Arial" w:hAnsi="Arial" w:cs="Arial"/>
+              </w:rPr>
+            </w:pPr>
+            <w:r>
+              <w:rPr>
+                <w:rFonts w:ascii="Arial" w:eastAsia="Arial" w:hAnsi="Arial" w:cs="Arial"/>
+              </w:rPr>
+              <w:t>Mediante la afiliación de los clientes para ser socio, este puede obtener promociones y descuentos en las compras de sus boletos y a su vez seguir incentivando la fidelidad a la empresa</w:t>
+            </w:r>
+          </w:p>
+          <w:p>
+            <w:pPr>
+              <w:rPr>
+                <w:rFonts w:ascii="Arial" w:eastAsia="Arial" w:hAnsi="Arial" w:cs="Arial"/>
+              </w:rPr>
+            </w:pPr>
+            <w:r>
+              <w:rPr>
+                <w:rFonts w:ascii="Arial" w:eastAsia="Arial" w:hAnsi="Arial" w:cs="Arial"/>
+              </w:rPr>
+              <w:t xml:space="preserve"> </w:t>
+            </w:r>
+          </w:p>
+        </w:tc>
+        <w:tc>
+          <w:tcPr>
+            <w:tcW w:w="1530" w:type="dxa"/>
           </w:tcPr>
           <w:p>
             <w:pPr>
               <w:spacing w:after="200" w:line="276" w:lineRule="auto"/>
-              <w:contextualSpacing w:val="0"/>
-              <w:rPr>
-                <w:rFonts w:ascii="Carlito" w:eastAsia="Carlito" w:hAnsi="Carlito" w:cs="Carlito"/>
-                <w:sz w:val="22"/>
-                <w:szCs w:val="22"/>
-              </w:rPr>
-            </w:pPr>
-          </w:p>
-        </w:tc>
-        <w:tc>
-          <w:tcPr>
-            <w:tcW w:w="1300" w:type="dxa"/>
+            </w:pPr>
+          </w:p>
+        </w:tc>
+        <w:tc>
+          <w:tcPr>
+            <w:tcW w:w="1305" w:type="dxa"/>
           </w:tcPr>
           <w:p>
             <w:pPr>
               <w:spacing w:after="200" w:line="276" w:lineRule="auto"/>
-              <w:contextualSpacing w:val="0"/>
-              <w:rPr>
-                <w:rFonts w:ascii="Carlito" w:eastAsia="Carlito" w:hAnsi="Carlito" w:cs="Carlito"/>
-                <w:sz w:val="22"/>
-                <w:szCs w:val="22"/>
-              </w:rPr>
             </w:pPr>
           </w:p>
         </w:tc>
@@ -12608,23 +12512,13 @@
       <w:tr>
         <w:tc>
           <w:tcPr>
-            <w:tcW w:w="1917" w:type="dxa"/>
-          </w:tcPr>
-          <w:p>
-            <w:pPr>
-              <w:contextualSpacing w:val="0"/>
-              <w:rPr>
-                <w:rFonts w:ascii="Arial" w:eastAsia="Arial" w:hAnsi="Arial" w:cs="Arial"/>
-                <w:sz w:val="22"/>
-                <w:szCs w:val="22"/>
-              </w:rPr>
-            </w:pPr>
+            <w:tcW w:w="1926" w:type="dxa"/>
+          </w:tcPr>
+          <w:p>
             <w:r>
               <w:rPr>
                 <w:rFonts w:ascii="Arial" w:eastAsia="Arial" w:hAnsi="Arial" w:cs="Arial"/>
                 <w:b/>
-                <w:sz w:val="22"/>
-                <w:szCs w:val="22"/>
               </w:rPr>
               <w:t>Frecuencia</w:t>
             </w:r>
@@ -12632,545 +12526,34 @@
         </w:tc>
         <w:tc>
           <w:tcPr>
-            <w:tcW w:w="4651" w:type="dxa"/>
-          </w:tcPr>
-          <w:p>
-            <w:pPr>
-              <w:contextualSpacing w:val="0"/>
-              <w:rPr>
-                <w:rFonts w:ascii="Arial" w:eastAsia="Arial" w:hAnsi="Arial" w:cs="Arial"/>
-                <w:sz w:val="22"/>
-                <w:szCs w:val="22"/>
-              </w:rPr>
-            </w:pPr>
-          </w:p>
-        </w:tc>
-        <w:tc>
-          <w:tcPr>
-            <w:tcW w:w="1600" w:type="dxa"/>
+            <w:tcW w:w="4707" w:type="dxa"/>
+          </w:tcPr>
+          <w:p>
+            <w:r>
+              <w:rPr>
+                <w:rFonts w:ascii="Arial" w:eastAsia="Arial" w:hAnsi="Arial" w:cs="Arial"/>
+              </w:rPr>
+              <w:t>Este proceso se realiza cada vez que el cliente se afilie para ser socio.</w:t>
+            </w:r>
+          </w:p>
+        </w:tc>
+        <w:tc>
+          <w:tcPr>
+            <w:tcW w:w="1530" w:type="dxa"/>
           </w:tcPr>
           <w:p>
             <w:pPr>
               <w:spacing w:after="200" w:line="276" w:lineRule="auto"/>
-              <w:contextualSpacing w:val="0"/>
-              <w:rPr>
-                <w:rFonts w:ascii="Carlito" w:eastAsia="Carlito" w:hAnsi="Carlito" w:cs="Carlito"/>
-                <w:sz w:val="22"/>
-                <w:szCs w:val="22"/>
-              </w:rPr>
-            </w:pPr>
-          </w:p>
-        </w:tc>
-        <w:tc>
-          <w:tcPr>
-            <w:tcW w:w="1300" w:type="dxa"/>
+            </w:pPr>
+          </w:p>
+        </w:tc>
+        <w:tc>
+          <w:tcPr>
+            <w:tcW w:w="1305" w:type="dxa"/>
           </w:tcPr>
           <w:p>
             <w:pPr>
               <w:spacing w:after="200" w:line="276" w:lineRule="auto"/>
-              <w:contextualSpacing w:val="0"/>
-              <w:rPr>
-                <w:rFonts w:ascii="Carlito" w:eastAsia="Carlito" w:hAnsi="Carlito" w:cs="Carlito"/>
-                <w:sz w:val="22"/>
-                <w:szCs w:val="22"/>
-              </w:rPr>
-            </w:pPr>
-          </w:p>
-        </w:tc>
-      </w:tr>
-    </w:tbl>
-    <w:p>
-      <w:pPr>
-        <w:spacing w:before="120" w:after="60"/>
-        <w:jc w:val="both"/>
-        <w:rPr>
-          <w:rFonts w:ascii="Carlito" w:eastAsia="Carlito" w:hAnsi="Carlito" w:cs="Carlito"/>
-          <w:sz w:val="22"/>
-          <w:szCs w:val="22"/>
-        </w:rPr>
-      </w:pPr>
-    </w:p>
-    <w:tbl>
-      <w:tblPr>
-        <w:tblStyle w:val="ad"/>
-        <w:tblW w:w="9407" w:type="dxa"/>
-        <w:tblInd w:w="-70" w:type="dxa"/>
-        <w:tblBorders>
-          <w:top w:val="single" w:sz="4" w:space="0" w:color="000000"/>
-          <w:left w:val="single" w:sz="4" w:space="0" w:color="000000"/>
-          <w:bottom w:val="single" w:sz="4" w:space="0" w:color="000000"/>
-          <w:right w:val="single" w:sz="4" w:space="0" w:color="000000"/>
-          <w:insideH w:val="single" w:sz="4" w:space="0" w:color="000000"/>
-          <w:insideV w:val="single" w:sz="4" w:space="0" w:color="000000"/>
-        </w:tblBorders>
-        <w:tblLayout w:type="fixed"/>
-        <w:tblLook w:val="0600" w:firstRow="0" w:lastRow="0" w:firstColumn="0" w:lastColumn="0" w:noHBand="1" w:noVBand="1"/>
-      </w:tblPr>
-      <w:tblGrid>
-        <w:gridCol w:w="1755"/>
-        <w:gridCol w:w="1665"/>
-        <w:gridCol w:w="4333"/>
-        <w:gridCol w:w="1654"/>
-      </w:tblGrid>
-      <w:tr>
-        <w:tc>
-          <w:tcPr>
-            <w:tcW w:w="1755" w:type="dxa"/>
-          </w:tcPr>
-          <w:p>
-            <w:pPr>
-              <w:contextualSpacing w:val="0"/>
-              <w:jc w:val="center"/>
-              <w:rPr>
-                <w:rFonts w:ascii="Arial" w:eastAsia="Arial" w:hAnsi="Arial" w:cs="Arial"/>
-                <w:sz w:val="22"/>
-                <w:szCs w:val="22"/>
-              </w:rPr>
-            </w:pPr>
-            <w:r>
-              <w:rPr>
-                <w:rFonts w:ascii="Arial" w:eastAsia="Arial" w:hAnsi="Arial" w:cs="Arial"/>
-                <w:b/>
-                <w:sz w:val="22"/>
-                <w:szCs w:val="22"/>
-              </w:rPr>
-              <w:t>Identificador</w:t>
-            </w:r>
-          </w:p>
-        </w:tc>
-        <w:tc>
-          <w:tcPr>
-            <w:tcW w:w="1665" w:type="dxa"/>
-          </w:tcPr>
-          <w:p>
-            <w:pPr>
-              <w:contextualSpacing w:val="0"/>
-              <w:jc w:val="center"/>
-              <w:rPr>
-                <w:rFonts w:ascii="Arial" w:eastAsia="Arial" w:hAnsi="Arial" w:cs="Arial"/>
-                <w:sz w:val="22"/>
-                <w:szCs w:val="22"/>
-              </w:rPr>
-            </w:pPr>
-            <w:r>
-              <w:rPr>
-                <w:rFonts w:ascii="Arial" w:eastAsia="Arial" w:hAnsi="Arial" w:cs="Arial"/>
-                <w:b/>
-                <w:sz w:val="22"/>
-                <w:szCs w:val="22"/>
-              </w:rPr>
-              <w:t>Actividad</w:t>
-            </w:r>
-          </w:p>
-        </w:tc>
-        <w:tc>
-          <w:tcPr>
-            <w:tcW w:w="4333" w:type="dxa"/>
-          </w:tcPr>
-          <w:p>
-            <w:pPr>
-              <w:contextualSpacing w:val="0"/>
-              <w:jc w:val="center"/>
-              <w:rPr>
-                <w:rFonts w:ascii="Arial" w:eastAsia="Arial" w:hAnsi="Arial" w:cs="Arial"/>
-                <w:sz w:val="22"/>
-                <w:szCs w:val="22"/>
-              </w:rPr>
-            </w:pPr>
-            <w:r>
-              <w:rPr>
-                <w:rFonts w:ascii="Arial" w:eastAsia="Arial" w:hAnsi="Arial" w:cs="Arial"/>
-                <w:b/>
-                <w:sz w:val="22"/>
-                <w:szCs w:val="22"/>
-              </w:rPr>
-              <w:t>Datos de Entrada</w:t>
-            </w:r>
-          </w:p>
-        </w:tc>
-        <w:tc>
-          <w:tcPr>
-            <w:tcW w:w="1654" w:type="dxa"/>
-          </w:tcPr>
-          <w:p>
-            <w:pPr>
-              <w:contextualSpacing w:val="0"/>
-              <w:jc w:val="center"/>
-              <w:rPr>
-                <w:rFonts w:ascii="Arial" w:eastAsia="Arial" w:hAnsi="Arial" w:cs="Arial"/>
-                <w:sz w:val="22"/>
-                <w:szCs w:val="22"/>
-              </w:rPr>
-            </w:pPr>
-            <w:r>
-              <w:rPr>
-                <w:rFonts w:ascii="Arial" w:eastAsia="Arial" w:hAnsi="Arial" w:cs="Arial"/>
-                <w:b/>
-                <w:sz w:val="22"/>
-                <w:szCs w:val="22"/>
-              </w:rPr>
-              <w:t>Datos de Salida</w:t>
-            </w:r>
-          </w:p>
-        </w:tc>
-      </w:tr>
-      <w:tr>
-        <w:tc>
-          <w:tcPr>
-            <w:tcW w:w="1755" w:type="dxa"/>
-          </w:tcPr>
-          <w:p>
-            <w:pPr>
-              <w:contextualSpacing w:val="0"/>
-              <w:jc w:val="center"/>
-              <w:rPr>
-                <w:rFonts w:ascii="Arial" w:eastAsia="Arial" w:hAnsi="Arial" w:cs="Arial"/>
-                <w:sz w:val="22"/>
-                <w:szCs w:val="22"/>
-              </w:rPr>
-            </w:pPr>
-            <w:r>
-              <w:rPr>
-                <w:rFonts w:ascii="Arial" w:eastAsia="Arial" w:hAnsi="Arial" w:cs="Arial"/>
-                <w:sz w:val="22"/>
-                <w:szCs w:val="22"/>
-              </w:rPr>
-              <w:t>1</w:t>
-            </w:r>
-          </w:p>
-        </w:tc>
-        <w:tc>
-          <w:tcPr>
-            <w:tcW w:w="1665" w:type="dxa"/>
-          </w:tcPr>
-          <w:p>
-            <w:pPr>
-              <w:contextualSpacing w:val="0"/>
-              <w:rPr>
-                <w:rFonts w:ascii="Arial" w:eastAsia="Arial" w:hAnsi="Arial" w:cs="Arial"/>
-                <w:sz w:val="22"/>
-                <w:szCs w:val="22"/>
-              </w:rPr>
-            </w:pPr>
-          </w:p>
-        </w:tc>
-        <w:tc>
-          <w:tcPr>
-            <w:tcW w:w="4333" w:type="dxa"/>
-          </w:tcPr>
-          <w:p>
-            <w:pPr>
-              <w:contextualSpacing w:val="0"/>
-              <w:rPr>
-                <w:rFonts w:ascii="Arial" w:eastAsia="Arial" w:hAnsi="Arial" w:cs="Arial"/>
-                <w:sz w:val="22"/>
-                <w:szCs w:val="22"/>
-              </w:rPr>
-            </w:pPr>
-          </w:p>
-        </w:tc>
-        <w:tc>
-          <w:tcPr>
-            <w:tcW w:w="1654" w:type="dxa"/>
-          </w:tcPr>
-          <w:p>
-            <w:pPr>
-              <w:contextualSpacing w:val="0"/>
-              <w:rPr>
-                <w:rFonts w:ascii="Arial" w:eastAsia="Arial" w:hAnsi="Arial" w:cs="Arial"/>
-                <w:sz w:val="22"/>
-                <w:szCs w:val="22"/>
-              </w:rPr>
-            </w:pPr>
-          </w:p>
-        </w:tc>
-      </w:tr>
-      <w:tr>
-        <w:tc>
-          <w:tcPr>
-            <w:tcW w:w="1755" w:type="dxa"/>
-          </w:tcPr>
-          <w:p>
-            <w:pPr>
-              <w:contextualSpacing w:val="0"/>
-              <w:jc w:val="center"/>
-              <w:rPr>
-                <w:rFonts w:ascii="Arial" w:eastAsia="Arial" w:hAnsi="Arial" w:cs="Arial"/>
-                <w:sz w:val="22"/>
-                <w:szCs w:val="22"/>
-              </w:rPr>
-            </w:pPr>
-            <w:r>
-              <w:rPr>
-                <w:rFonts w:ascii="Arial" w:eastAsia="Arial" w:hAnsi="Arial" w:cs="Arial"/>
-                <w:sz w:val="22"/>
-                <w:szCs w:val="22"/>
-              </w:rPr>
-              <w:t>2</w:t>
-            </w:r>
-          </w:p>
-        </w:tc>
-        <w:tc>
-          <w:tcPr>
-            <w:tcW w:w="1665" w:type="dxa"/>
-          </w:tcPr>
-          <w:p>
-            <w:pPr>
-              <w:contextualSpacing w:val="0"/>
-              <w:rPr>
-                <w:rFonts w:ascii="Carlito" w:eastAsia="Carlito" w:hAnsi="Carlito" w:cs="Carlito"/>
-                <w:sz w:val="22"/>
-                <w:szCs w:val="22"/>
-              </w:rPr>
-            </w:pPr>
-          </w:p>
-        </w:tc>
-        <w:tc>
-          <w:tcPr>
-            <w:tcW w:w="4333" w:type="dxa"/>
-          </w:tcPr>
-          <w:p>
-            <w:pPr>
-              <w:contextualSpacing w:val="0"/>
-              <w:rPr>
-                <w:rFonts w:ascii="Arial" w:eastAsia="Arial" w:hAnsi="Arial" w:cs="Arial"/>
-                <w:sz w:val="22"/>
-                <w:szCs w:val="22"/>
-              </w:rPr>
-            </w:pPr>
-          </w:p>
-        </w:tc>
-        <w:tc>
-          <w:tcPr>
-            <w:tcW w:w="1654" w:type="dxa"/>
-          </w:tcPr>
-          <w:p>
-            <w:pPr>
-              <w:contextualSpacing w:val="0"/>
-              <w:rPr>
-                <w:rFonts w:ascii="Arial" w:eastAsia="Arial" w:hAnsi="Arial" w:cs="Arial"/>
-                <w:sz w:val="22"/>
-                <w:szCs w:val="22"/>
-              </w:rPr>
-            </w:pPr>
-          </w:p>
-        </w:tc>
-      </w:tr>
-      <w:tr>
-        <w:tc>
-          <w:tcPr>
-            <w:tcW w:w="1755" w:type="dxa"/>
-          </w:tcPr>
-          <w:p>
-            <w:pPr>
-              <w:contextualSpacing w:val="0"/>
-              <w:jc w:val="center"/>
-              <w:rPr>
-                <w:rFonts w:ascii="Arial" w:eastAsia="Arial" w:hAnsi="Arial" w:cs="Arial"/>
-                <w:sz w:val="22"/>
-                <w:szCs w:val="22"/>
-              </w:rPr>
-            </w:pPr>
-            <w:r>
-              <w:rPr>
-                <w:rFonts w:ascii="Arial" w:eastAsia="Arial" w:hAnsi="Arial" w:cs="Arial"/>
-                <w:sz w:val="22"/>
-                <w:szCs w:val="22"/>
-              </w:rPr>
-              <w:t>3</w:t>
-            </w:r>
-          </w:p>
-        </w:tc>
-        <w:tc>
-          <w:tcPr>
-            <w:tcW w:w="1665" w:type="dxa"/>
-          </w:tcPr>
-          <w:p>
-            <w:pPr>
-              <w:contextualSpacing w:val="0"/>
-              <w:rPr>
-                <w:rFonts w:ascii="Arial" w:eastAsia="Arial" w:hAnsi="Arial" w:cs="Arial"/>
-                <w:sz w:val="22"/>
-                <w:szCs w:val="22"/>
-              </w:rPr>
-            </w:pPr>
-          </w:p>
-        </w:tc>
-        <w:tc>
-          <w:tcPr>
-            <w:tcW w:w="4333" w:type="dxa"/>
-          </w:tcPr>
-          <w:p>
-            <w:pPr>
-              <w:contextualSpacing w:val="0"/>
-              <w:rPr>
-                <w:rFonts w:ascii="Arial" w:eastAsia="Arial" w:hAnsi="Arial" w:cs="Arial"/>
-                <w:sz w:val="22"/>
-                <w:szCs w:val="22"/>
-              </w:rPr>
-            </w:pPr>
-          </w:p>
-        </w:tc>
-        <w:tc>
-          <w:tcPr>
-            <w:tcW w:w="1654" w:type="dxa"/>
-          </w:tcPr>
-          <w:p>
-            <w:pPr>
-              <w:contextualSpacing w:val="0"/>
-              <w:rPr>
-                <w:rFonts w:ascii="Arial" w:eastAsia="Arial" w:hAnsi="Arial" w:cs="Arial"/>
-                <w:sz w:val="22"/>
-                <w:szCs w:val="22"/>
-              </w:rPr>
-            </w:pPr>
-          </w:p>
-        </w:tc>
-      </w:tr>
-      <w:tr>
-        <w:trPr>
-          <w:trHeight w:val="740"/>
-        </w:trPr>
-        <w:tc>
-          <w:tcPr>
-            <w:tcW w:w="1755" w:type="dxa"/>
-          </w:tcPr>
-          <w:p>
-            <w:pPr>
-              <w:contextualSpacing w:val="0"/>
-              <w:jc w:val="center"/>
-              <w:rPr>
-                <w:rFonts w:ascii="Arial" w:eastAsia="Arial" w:hAnsi="Arial" w:cs="Arial"/>
-                <w:sz w:val="22"/>
-                <w:szCs w:val="22"/>
-              </w:rPr>
-            </w:pPr>
-            <w:r>
-              <w:rPr>
-                <w:rFonts w:ascii="Arial" w:eastAsia="Arial" w:hAnsi="Arial" w:cs="Arial"/>
-                <w:sz w:val="22"/>
-                <w:szCs w:val="22"/>
-              </w:rPr>
-              <w:t>4</w:t>
-            </w:r>
-          </w:p>
-        </w:tc>
-        <w:tc>
-          <w:tcPr>
-            <w:tcW w:w="1665" w:type="dxa"/>
-          </w:tcPr>
-          <w:p>
-            <w:pPr>
-              <w:contextualSpacing w:val="0"/>
-              <w:rPr>
-                <w:rFonts w:ascii="Arial" w:eastAsia="Arial" w:hAnsi="Arial" w:cs="Arial"/>
-                <w:sz w:val="22"/>
-                <w:szCs w:val="22"/>
-              </w:rPr>
-            </w:pPr>
-          </w:p>
-        </w:tc>
-        <w:tc>
-          <w:tcPr>
-            <w:tcW w:w="4333" w:type="dxa"/>
-          </w:tcPr>
-          <w:p>
-            <w:pPr>
-              <w:contextualSpacing w:val="0"/>
-              <w:rPr>
-                <w:rFonts w:ascii="Arial" w:eastAsia="Arial" w:hAnsi="Arial" w:cs="Arial"/>
-                <w:sz w:val="22"/>
-                <w:szCs w:val="22"/>
-              </w:rPr>
-            </w:pPr>
-          </w:p>
-        </w:tc>
-        <w:tc>
-          <w:tcPr>
-            <w:tcW w:w="1654" w:type="dxa"/>
-          </w:tcPr>
-          <w:p>
-            <w:pPr>
-              <w:contextualSpacing w:val="0"/>
-              <w:rPr>
-                <w:rFonts w:ascii="Arial" w:eastAsia="Arial" w:hAnsi="Arial" w:cs="Arial"/>
-                <w:sz w:val="22"/>
-                <w:szCs w:val="22"/>
-              </w:rPr>
-            </w:pPr>
-          </w:p>
-        </w:tc>
-      </w:tr>
-      <w:tr>
-        <w:trPr>
-          <w:trHeight w:val="740"/>
-        </w:trPr>
-        <w:tc>
-          <w:tcPr>
-            <w:tcW w:w="1755" w:type="dxa"/>
-          </w:tcPr>
-          <w:p>
-            <w:pPr>
-              <w:contextualSpacing w:val="0"/>
-              <w:jc w:val="center"/>
-              <w:rPr>
-                <w:rFonts w:ascii="Arial" w:eastAsia="Arial" w:hAnsi="Arial" w:cs="Arial"/>
-                <w:sz w:val="22"/>
-                <w:szCs w:val="22"/>
-              </w:rPr>
-            </w:pPr>
-            <w:r>
-              <w:rPr>
-                <w:rFonts w:ascii="Arial" w:eastAsia="Arial" w:hAnsi="Arial" w:cs="Arial"/>
-                <w:sz w:val="22"/>
-                <w:szCs w:val="22"/>
-              </w:rPr>
-              <w:t>5</w:t>
-            </w:r>
-          </w:p>
-        </w:tc>
-        <w:tc>
-          <w:tcPr>
-            <w:tcW w:w="1665" w:type="dxa"/>
-          </w:tcPr>
-          <w:p>
-            <w:pPr>
-              <w:contextualSpacing w:val="0"/>
-              <w:rPr>
-                <w:rFonts w:ascii="Arial" w:eastAsia="Arial" w:hAnsi="Arial" w:cs="Arial"/>
-                <w:sz w:val="22"/>
-                <w:szCs w:val="22"/>
-              </w:rPr>
-            </w:pPr>
-          </w:p>
-        </w:tc>
-        <w:tc>
-          <w:tcPr>
-            <w:tcW w:w="4333" w:type="dxa"/>
-          </w:tcPr>
-          <w:p>
-            <w:pPr>
-              <w:contextualSpacing w:val="0"/>
-              <w:rPr>
-                <w:rFonts w:ascii="Arial" w:eastAsia="Arial" w:hAnsi="Arial" w:cs="Arial"/>
-                <w:sz w:val="22"/>
-                <w:szCs w:val="22"/>
-              </w:rPr>
-            </w:pPr>
-          </w:p>
-        </w:tc>
-        <w:tc>
-          <w:tcPr>
-            <w:tcW w:w="1654" w:type="dxa"/>
-          </w:tcPr>
-          <w:p>
-            <w:pPr>
-              <w:contextualSpacing w:val="0"/>
-              <w:rPr>
-                <w:rFonts w:ascii="Arial" w:eastAsia="Arial" w:hAnsi="Arial" w:cs="Arial"/>
-                <w:sz w:val="22"/>
-                <w:szCs w:val="22"/>
-              </w:rPr>
             </w:pPr>
           </w:p>
         </w:tc>
@@ -13181,11 +12564,6 @@
         <w:spacing w:before="120" w:after="60"/>
         <w:ind w:left="720"/>
         <w:jc w:val="both"/>
-        <w:rPr>
-          <w:rFonts w:ascii="Carlito" w:eastAsia="Carlito" w:hAnsi="Carlito" w:cs="Carlito"/>
-          <w:sz w:val="22"/>
-          <w:szCs w:val="22"/>
-        </w:rPr>
       </w:pPr>
     </w:p>
     <w:p>
@@ -13193,166 +12571,11 @@
         <w:spacing w:before="120" w:after="60"/>
         <w:ind w:left="720"/>
         <w:jc w:val="both"/>
-        <w:rPr>
-          <w:rFonts w:ascii="Carlito" w:eastAsia="Carlito" w:hAnsi="Carlito" w:cs="Carlito"/>
-          <w:sz w:val="22"/>
-          <w:szCs w:val="22"/>
-        </w:rPr>
-      </w:pPr>
-    </w:p>
-    <w:p>
-      <w:pPr>
-        <w:spacing w:before="120" w:after="60"/>
-        <w:ind w:left="720"/>
-        <w:jc w:val="both"/>
-        <w:rPr>
-          <w:rFonts w:ascii="Carlito" w:eastAsia="Carlito" w:hAnsi="Carlito" w:cs="Carlito"/>
-          <w:sz w:val="22"/>
-          <w:szCs w:val="22"/>
-        </w:rPr>
-      </w:pPr>
-    </w:p>
-    <w:p>
-      <w:pPr>
-        <w:numPr>
-          <w:ilvl w:val="1"/>
-          <w:numId w:val="3"/>
-        </w:numPr>
-        <w:ind w:left="720" w:hanging="718"/>
-        <w:contextualSpacing/>
-        <w:jc w:val="both"/>
-        <w:rPr>
-          <w:rFonts w:ascii="Arial" w:eastAsia="Arial" w:hAnsi="Arial" w:cs="Arial"/>
-          <w:sz w:val="22"/>
-          <w:szCs w:val="22"/>
-        </w:rPr>
-      </w:pPr>
-      <w:r>
-        <w:rPr>
-          <w:rFonts w:ascii="Arial" w:eastAsia="Arial" w:hAnsi="Arial" w:cs="Arial"/>
-          <w:b/>
-          <w:sz w:val="22"/>
-          <w:szCs w:val="22"/>
-        </w:rPr>
-        <w:t>Diagrama del Proceso</w:t>
-      </w:r>
-    </w:p>
-    <w:p>
-      <w:pPr>
-        <w:spacing w:before="120" w:after="60"/>
-        <w:ind w:left="720"/>
-        <w:jc w:val="both"/>
-        <w:rPr>
-          <w:rFonts w:ascii="Arial" w:eastAsia="Arial" w:hAnsi="Arial" w:cs="Arial"/>
-          <w:sz w:val="22"/>
-          <w:szCs w:val="22"/>
-        </w:rPr>
-      </w:pPr>
-    </w:p>
-    <w:p>
-      <w:pPr>
-        <w:spacing w:before="120" w:after="60"/>
-        <w:ind w:left="720"/>
-        <w:jc w:val="both"/>
-        <w:rPr>
-          <w:rFonts w:ascii="Arial" w:eastAsia="Arial" w:hAnsi="Arial" w:cs="Arial"/>
-          <w:sz w:val="22"/>
-          <w:szCs w:val="22"/>
-        </w:rPr>
-      </w:pPr>
-    </w:p>
-    <w:p>
-      <w:pPr>
-        <w:spacing w:before="120" w:after="60"/>
-        <w:ind w:left="720"/>
-        <w:jc w:val="both"/>
-        <w:rPr>
-          <w:rFonts w:ascii="Arial" w:eastAsia="Arial" w:hAnsi="Arial" w:cs="Arial"/>
-          <w:sz w:val="22"/>
-          <w:szCs w:val="22"/>
-        </w:rPr>
-      </w:pPr>
-    </w:p>
-    <w:p>
-      <w:pPr>
-        <w:spacing w:before="120" w:after="60"/>
-        <w:ind w:left="720"/>
-        <w:jc w:val="both"/>
-        <w:rPr>
-          <w:rFonts w:ascii="Arial" w:eastAsia="Arial" w:hAnsi="Arial" w:cs="Arial"/>
-          <w:sz w:val="22"/>
-          <w:szCs w:val="22"/>
-        </w:rPr>
-      </w:pPr>
-    </w:p>
-    <w:p>
-      <w:pPr>
-        <w:numPr>
-          <w:ilvl w:val="1"/>
-          <w:numId w:val="3"/>
-        </w:numPr>
-        <w:ind w:left="720" w:hanging="718"/>
-        <w:contextualSpacing/>
-        <w:jc w:val="both"/>
-        <w:rPr>
-          <w:rFonts w:ascii="Arial" w:eastAsia="Arial" w:hAnsi="Arial" w:cs="Arial"/>
-          <w:sz w:val="22"/>
-          <w:szCs w:val="22"/>
-        </w:rPr>
-      </w:pPr>
-      <w:r>
-        <w:rPr>
-          <w:rFonts w:ascii="Arial" w:eastAsia="Arial" w:hAnsi="Arial" w:cs="Arial"/>
-          <w:b/>
-          <w:sz w:val="22"/>
-          <w:szCs w:val="22"/>
-        </w:rPr>
-        <w:t>Descripción de Actividades</w:t>
-      </w:r>
-    </w:p>
-    <w:p>
-      <w:pPr>
-        <w:pStyle w:val="Prrafodelista"/>
-        <w:spacing w:before="120" w:after="60"/>
-        <w:ind w:left="0"/>
-        <w:jc w:val="both"/>
-        <w:rPr>
-          <w:rFonts w:ascii="Arial" w:eastAsia="Arial" w:hAnsi="Arial" w:cs="Arial"/>
-        </w:rPr>
-      </w:pPr>
-      <w:r>
-        <w:rPr>
-          <w:rFonts w:ascii="Arial" w:eastAsia="Arial" w:hAnsi="Arial" w:cs="Arial"/>
-        </w:rPr>
-        <w:lastRenderedPageBreak/>
-        <w:t>A continuación, se procederá a describir las actividades, el rol que realiza la cada una de ellas y el tipo a la que pertenecen.</w:t>
-      </w:r>
-    </w:p>
-    <w:p>
-      <w:pPr>
-        <w:spacing w:before="120" w:after="60"/>
-        <w:ind w:left="720"/>
-        <w:jc w:val="both"/>
-        <w:rPr>
-          <w:rFonts w:ascii="Carlito" w:eastAsia="Carlito" w:hAnsi="Carlito" w:cs="Carlito"/>
-          <w:sz w:val="22"/>
-          <w:szCs w:val="22"/>
-        </w:rPr>
-      </w:pPr>
-    </w:p>
-    <w:p>
-      <w:pPr>
-        <w:rPr>
-          <w:rFonts w:ascii="Carlito" w:eastAsia="Carlito" w:hAnsi="Carlito" w:cs="Carlito"/>
-          <w:sz w:val="22"/>
-          <w:szCs w:val="22"/>
-        </w:rPr>
       </w:pPr>
     </w:p>
     <w:tbl>
       <w:tblPr>
-        <w:tblStyle w:val="ae"/>
-        <w:tblW w:w="10065" w:type="dxa"/>
+        <w:tblW w:w="9461" w:type="dxa"/>
         <w:tblInd w:w="-6" w:type="dxa"/>
         <w:tblBorders>
           <w:top w:val="single" w:sz="4" w:space="0" w:color="000000"/>
@@ -13366,11 +12589,588 @@
         <w:tblLook w:val="0600" w:firstRow="0" w:lastRow="0" w:firstColumn="0" w:lastColumn="0" w:noHBand="1" w:noVBand="1"/>
       </w:tblPr>
       <w:tblGrid>
-        <w:gridCol w:w="525"/>
-        <w:gridCol w:w="1743"/>
-        <w:gridCol w:w="5036"/>
-        <w:gridCol w:w="1291"/>
-        <w:gridCol w:w="1470"/>
+        <w:gridCol w:w="1545"/>
+        <w:gridCol w:w="1920"/>
+        <w:gridCol w:w="4335"/>
+        <w:gridCol w:w="1661"/>
+      </w:tblGrid>
+      <w:tr>
+        <w:tc>
+          <w:tcPr>
+            <w:tcW w:w="1545" w:type="dxa"/>
+          </w:tcPr>
+          <w:p>
+            <w:pPr>
+              <w:jc w:val="center"/>
+            </w:pPr>
+            <w:r>
+              <w:rPr>
+                <w:rFonts w:ascii="Arial" w:eastAsia="Arial" w:hAnsi="Arial" w:cs="Arial"/>
+                <w:b/>
+              </w:rPr>
+              <w:t>Identificador</w:t>
+            </w:r>
+          </w:p>
+        </w:tc>
+        <w:tc>
+          <w:tcPr>
+            <w:tcW w:w="1920" w:type="dxa"/>
+          </w:tcPr>
+          <w:p>
+            <w:pPr>
+              <w:jc w:val="center"/>
+            </w:pPr>
+            <w:r>
+              <w:rPr>
+                <w:rFonts w:ascii="Arial" w:eastAsia="Arial" w:hAnsi="Arial" w:cs="Arial"/>
+                <w:b/>
+              </w:rPr>
+              <w:t>Actividad</w:t>
+            </w:r>
+          </w:p>
+        </w:tc>
+        <w:tc>
+          <w:tcPr>
+            <w:tcW w:w="4335" w:type="dxa"/>
+          </w:tcPr>
+          <w:p>
+            <w:pPr>
+              <w:jc w:val="center"/>
+            </w:pPr>
+            <w:r>
+              <w:rPr>
+                <w:rFonts w:ascii="Arial" w:eastAsia="Arial" w:hAnsi="Arial" w:cs="Arial"/>
+                <w:b/>
+              </w:rPr>
+              <w:t>Datos de Entrada</w:t>
+            </w:r>
+          </w:p>
+        </w:tc>
+        <w:tc>
+          <w:tcPr>
+            <w:tcW w:w="1661" w:type="dxa"/>
+          </w:tcPr>
+          <w:p>
+            <w:pPr>
+              <w:jc w:val="center"/>
+            </w:pPr>
+            <w:r>
+              <w:rPr>
+                <w:rFonts w:ascii="Arial" w:eastAsia="Arial" w:hAnsi="Arial" w:cs="Arial"/>
+                <w:b/>
+              </w:rPr>
+              <w:t>Datos de Salida</w:t>
+            </w:r>
+          </w:p>
+        </w:tc>
+      </w:tr>
+      <w:tr>
+        <w:tc>
+          <w:tcPr>
+            <w:tcW w:w="1545" w:type="dxa"/>
+          </w:tcPr>
+          <w:p>
+            <w:pPr>
+              <w:jc w:val="center"/>
+            </w:pPr>
+            <w:r>
+              <w:rPr>
+                <w:rFonts w:ascii="Arial" w:eastAsia="Arial" w:hAnsi="Arial" w:cs="Arial"/>
+              </w:rPr>
+              <w:t>1</w:t>
+            </w:r>
+          </w:p>
+        </w:tc>
+        <w:tc>
+          <w:tcPr>
+            <w:tcW w:w="1920" w:type="dxa"/>
+          </w:tcPr>
+          <w:p>
+            <w:r>
+              <w:rPr>
+                <w:rFonts w:ascii="Arial" w:eastAsia="Arial" w:hAnsi="Arial" w:cs="Arial"/>
+              </w:rPr>
+              <w:t xml:space="preserve">Afiliar al cliente  </w:t>
+            </w:r>
+          </w:p>
+        </w:tc>
+        <w:tc>
+          <w:tcPr>
+            <w:tcW w:w="4335" w:type="dxa"/>
+          </w:tcPr>
+          <w:p>
+            <w:r>
+              <w:rPr>
+                <w:rFonts w:ascii="Arial" w:eastAsia="Arial" w:hAnsi="Arial" w:cs="Arial"/>
+              </w:rPr>
+              <w:t>El cliente ingresa a la plataforma de cineskype y si afilia como socio.</w:t>
+            </w:r>
+          </w:p>
+        </w:tc>
+        <w:tc>
+          <w:tcPr>
+            <w:tcW w:w="1661" w:type="dxa"/>
+          </w:tcPr>
+          <w:p>
+            <w:r>
+              <w:rPr>
+                <w:rFonts w:ascii="Arial" w:eastAsia="Arial" w:hAnsi="Arial" w:cs="Arial"/>
+              </w:rPr>
+              <w:t>El cliente se asocia con cineskype.</w:t>
+            </w:r>
+          </w:p>
+        </w:tc>
+      </w:tr>
+      <w:tr>
+        <w:tc>
+          <w:tcPr>
+            <w:tcW w:w="1545" w:type="dxa"/>
+          </w:tcPr>
+          <w:p>
+            <w:pPr>
+              <w:jc w:val="center"/>
+            </w:pPr>
+            <w:r>
+              <w:rPr>
+                <w:rFonts w:ascii="Arial" w:eastAsia="Arial" w:hAnsi="Arial" w:cs="Arial"/>
+              </w:rPr>
+              <w:t>2</w:t>
+            </w:r>
+          </w:p>
+        </w:tc>
+        <w:tc>
+          <w:tcPr>
+            <w:tcW w:w="1920" w:type="dxa"/>
+          </w:tcPr>
+          <w:p>
+            <w:pPr>
+              <w:rPr>
+                <w:rFonts w:ascii="Arial" w:eastAsia="Arial" w:hAnsi="Arial" w:cs="Arial"/>
+              </w:rPr>
+            </w:pPr>
+            <w:r>
+              <w:rPr>
+                <w:rFonts w:ascii="Arial" w:eastAsia="Arial" w:hAnsi="Arial" w:cs="Arial"/>
+              </w:rPr>
+              <w:t>Visualizar película</w:t>
+            </w:r>
+          </w:p>
+        </w:tc>
+        <w:tc>
+          <w:tcPr>
+            <w:tcW w:w="4335" w:type="dxa"/>
+          </w:tcPr>
+          <w:p>
+            <w:r>
+              <w:rPr>
+                <w:rFonts w:ascii="Arial" w:eastAsia="Arial" w:hAnsi="Arial" w:cs="Arial"/>
+              </w:rPr>
+              <w:t>Visualizar las películas disponibles en la cartelera de cineskype.</w:t>
+            </w:r>
+          </w:p>
+        </w:tc>
+        <w:tc>
+          <w:tcPr>
+            <w:tcW w:w="1661" w:type="dxa"/>
+          </w:tcPr>
+          <w:p>
+            <w:r>
+              <w:rPr>
+                <w:rFonts w:ascii="Arial" w:eastAsia="Arial" w:hAnsi="Arial" w:cs="Arial"/>
+              </w:rPr>
+              <w:t>Película elegida por el cliente asociado.</w:t>
+            </w:r>
+          </w:p>
+        </w:tc>
+      </w:tr>
+      <w:tr>
+        <w:tc>
+          <w:tcPr>
+            <w:tcW w:w="1545" w:type="dxa"/>
+          </w:tcPr>
+          <w:p>
+            <w:pPr>
+              <w:jc w:val="center"/>
+            </w:pPr>
+            <w:r>
+              <w:rPr>
+                <w:rFonts w:ascii="Arial" w:eastAsia="Arial" w:hAnsi="Arial" w:cs="Arial"/>
+              </w:rPr>
+              <w:t>3</w:t>
+            </w:r>
+          </w:p>
+        </w:tc>
+        <w:tc>
+          <w:tcPr>
+            <w:tcW w:w="1920" w:type="dxa"/>
+          </w:tcPr>
+          <w:p>
+            <w:r>
+              <w:rPr>
+                <w:rFonts w:ascii="Arial" w:eastAsia="Arial" w:hAnsi="Arial" w:cs="Arial"/>
+              </w:rPr>
+              <w:t>Verificación de descuentos para asociados.</w:t>
+            </w:r>
+          </w:p>
+        </w:tc>
+        <w:tc>
+          <w:tcPr>
+            <w:tcW w:w="4335" w:type="dxa"/>
+          </w:tcPr>
+          <w:p>
+            <w:r>
+              <w:rPr>
+                <w:rFonts w:ascii="Arial" w:eastAsia="Arial" w:hAnsi="Arial" w:cs="Arial"/>
+              </w:rPr>
+              <w:t>Elegir las películas con descuentos especiales solo para asociados.</w:t>
+            </w:r>
+          </w:p>
+        </w:tc>
+        <w:tc>
+          <w:tcPr>
+            <w:tcW w:w="1661" w:type="dxa"/>
+          </w:tcPr>
+          <w:p>
+            <w:r>
+              <w:rPr>
+                <w:rFonts w:ascii="Arial" w:eastAsia="Arial" w:hAnsi="Arial" w:cs="Arial"/>
+              </w:rPr>
+              <w:t>Película con descuento elegida por el cliente asociado.</w:t>
+            </w:r>
+          </w:p>
+        </w:tc>
+      </w:tr>
+      <w:tr>
+        <w:tc>
+          <w:tcPr>
+            <w:tcW w:w="1545" w:type="dxa"/>
+          </w:tcPr>
+          <w:p>
+            <w:pPr>
+              <w:jc w:val="center"/>
+            </w:pPr>
+            <w:r>
+              <w:rPr>
+                <w:rFonts w:ascii="Arial" w:eastAsia="Arial" w:hAnsi="Arial" w:cs="Arial"/>
+              </w:rPr>
+              <w:t>4</w:t>
+            </w:r>
+          </w:p>
+        </w:tc>
+        <w:tc>
+          <w:tcPr>
+            <w:tcW w:w="1920" w:type="dxa"/>
+          </w:tcPr>
+          <w:p>
+            <w:pPr>
+              <w:rPr>
+                <w:rFonts w:ascii="Arial" w:eastAsia="Arial" w:hAnsi="Arial" w:cs="Arial"/>
+              </w:rPr>
+            </w:pPr>
+            <w:r>
+              <w:rPr>
+                <w:rFonts w:ascii="Arial" w:eastAsia="Arial" w:hAnsi="Arial" w:cs="Arial"/>
+              </w:rPr>
+              <w:t>Aplicar descuentos</w:t>
+            </w:r>
+          </w:p>
+        </w:tc>
+        <w:tc>
+          <w:tcPr>
+            <w:tcW w:w="4335" w:type="dxa"/>
+          </w:tcPr>
+          <w:p>
+            <w:r>
+              <w:rPr>
+                <w:rFonts w:ascii="Arial" w:eastAsia="Arial" w:hAnsi="Arial" w:cs="Arial"/>
+              </w:rPr>
+              <w:t>Verificar el precio con el descuento aplicado para asociados.</w:t>
+            </w:r>
+          </w:p>
+        </w:tc>
+        <w:tc>
+          <w:tcPr>
+            <w:tcW w:w="1661" w:type="dxa"/>
+          </w:tcPr>
+          <w:p>
+            <w:r>
+              <w:rPr>
+                <w:rFonts w:ascii="Arial" w:eastAsia="Arial" w:hAnsi="Arial" w:cs="Arial"/>
+              </w:rPr>
+              <w:t>Monto total con los descuentos aplicados.</w:t>
+            </w:r>
+          </w:p>
+        </w:tc>
+      </w:tr>
+      <w:tr>
+        <w:tc>
+          <w:tcPr>
+            <w:tcW w:w="1545" w:type="dxa"/>
+          </w:tcPr>
+          <w:p>
+            <w:pPr>
+              <w:jc w:val="center"/>
+            </w:pPr>
+            <w:r>
+              <w:rPr>
+                <w:rFonts w:ascii="Arial" w:eastAsia="Arial" w:hAnsi="Arial" w:cs="Arial"/>
+              </w:rPr>
+              <w:t>5</w:t>
+            </w:r>
+          </w:p>
+        </w:tc>
+        <w:tc>
+          <w:tcPr>
+            <w:tcW w:w="1920" w:type="dxa"/>
+          </w:tcPr>
+          <w:p>
+            <w:r>
+              <w:rPr>
+                <w:rFonts w:ascii="Arial" w:eastAsia="Arial" w:hAnsi="Arial" w:cs="Arial"/>
+              </w:rPr>
+              <w:t>Comprar boletos</w:t>
+            </w:r>
+          </w:p>
+        </w:tc>
+        <w:tc>
+          <w:tcPr>
+            <w:tcW w:w="4335" w:type="dxa"/>
+          </w:tcPr>
+          <w:p>
+            <w:r>
+              <w:rPr>
+                <w:rFonts w:ascii="Arial" w:eastAsia="Arial" w:hAnsi="Arial" w:cs="Arial"/>
+              </w:rPr>
+              <w:t>Comprar el boleto para la película elegida</w:t>
+            </w:r>
+          </w:p>
+        </w:tc>
+        <w:tc>
+          <w:tcPr>
+            <w:tcW w:w="1661" w:type="dxa"/>
+          </w:tcPr>
+          <w:p>
+            <w:r>
+              <w:rPr>
+                <w:rFonts w:ascii="Arial" w:eastAsia="Arial" w:hAnsi="Arial" w:cs="Arial"/>
+              </w:rPr>
+              <w:t>Boletos para cineskype de la película elegida.</w:t>
+            </w:r>
+          </w:p>
+        </w:tc>
+      </w:tr>
+    </w:tbl>
+    <w:p>
+      <w:pPr>
+        <w:spacing w:before="120" w:after="60"/>
+        <w:ind w:left="720"/>
+        <w:jc w:val="both"/>
+        <w:rPr>
+          <w:rFonts w:ascii="Carlito" w:eastAsia="Carlito" w:hAnsi="Carlito" w:cs="Carlito"/>
+          <w:sz w:val="22"/>
+          <w:szCs w:val="22"/>
+        </w:rPr>
+      </w:pPr>
+    </w:p>
+    <w:p>
+      <w:pPr>
+        <w:numPr>
+          <w:ilvl w:val="1"/>
+          <w:numId w:val="3"/>
+        </w:numPr>
+        <w:ind w:left="720" w:hanging="718"/>
+        <w:contextualSpacing/>
+        <w:jc w:val="both"/>
+        <w:rPr>
+          <w:rFonts w:ascii="Arial" w:eastAsia="Arial" w:hAnsi="Arial" w:cs="Arial"/>
+          <w:sz w:val="22"/>
+          <w:szCs w:val="22"/>
+        </w:rPr>
+      </w:pPr>
+      <w:r>
+        <w:rPr>
+          <w:rFonts w:ascii="Arial" w:eastAsia="Arial" w:hAnsi="Arial" w:cs="Arial"/>
+          <w:b/>
+          <w:sz w:val="22"/>
+          <w:szCs w:val="22"/>
+        </w:rPr>
+        <w:lastRenderedPageBreak/>
+        <w:t>Diagrama del Proceso</w:t>
+      </w:r>
+    </w:p>
+    <w:p>
+      <w:pPr>
+        <w:spacing w:before="120" w:after="60"/>
+        <w:ind w:left="720"/>
+        <w:jc w:val="both"/>
+        <w:rPr>
+          <w:rFonts w:ascii="Arial" w:eastAsia="Arial" w:hAnsi="Arial" w:cs="Arial"/>
+          <w:sz w:val="22"/>
+          <w:szCs w:val="22"/>
+        </w:rPr>
+      </w:pPr>
+    </w:p>
+    <w:p>
+      <w:pPr>
+        <w:spacing w:before="120" w:after="60"/>
+        <w:ind w:left="720"/>
+        <w:jc w:val="both"/>
+        <w:rPr>
+          <w:rFonts w:ascii="Arial" w:eastAsia="Arial" w:hAnsi="Arial" w:cs="Arial"/>
+          <w:sz w:val="22"/>
+          <w:szCs w:val="22"/>
+        </w:rPr>
+      </w:pPr>
+      <w:r>
+        <w:rPr>
+          <w:noProof/>
+          <w:lang w:val="en-US" w:eastAsia="en-US"/>
+        </w:rPr>
+        <w:drawing>
+          <wp:inline distT="0" distB="0" distL="0" distR="0" wp14:anchorId="24977827" wp14:editId="61E92A16">
+            <wp:extent cx="5943600" cy="1727970"/>
+            <wp:effectExtent l="0" t="0" r="0" b="5715"/>
+            <wp:docPr id="5" name="Imagen 5"/>
+            <wp:cNvGraphicFramePr>
+              <a:graphicFrameLocks xmlns:a="http://schemas.openxmlformats.org/drawingml/2006/main" noChangeAspect="1"/>
+            </wp:cNvGraphicFramePr>
+            <a:graphic xmlns:a="http://schemas.openxmlformats.org/drawingml/2006/main">
+              <a:graphicData uri="http://schemas.openxmlformats.org/drawingml/2006/picture">
+                <pic:pic xmlns:pic="http://schemas.openxmlformats.org/drawingml/2006/picture">
+                  <pic:nvPicPr>
+                    <pic:cNvPr id="1" name=""/>
+                    <pic:cNvPicPr/>
+                  </pic:nvPicPr>
+                  <pic:blipFill>
+                    <a:blip r:embed="rId12"/>
+                    <a:stretch>
+                      <a:fillRect/>
+                    </a:stretch>
+                  </pic:blipFill>
+                  <pic:spPr>
+                    <a:xfrm>
+                      <a:off x="0" y="0"/>
+                      <a:ext cx="5943600" cy="1727970"/>
+                    </a:xfrm>
+                    <a:prstGeom prst="rect">
+                      <a:avLst/>
+                    </a:prstGeom>
+                  </pic:spPr>
+                </pic:pic>
+              </a:graphicData>
+            </a:graphic>
+          </wp:inline>
+        </w:drawing>
+      </w:r>
+    </w:p>
+    <w:p>
+      <w:pPr>
+        <w:spacing w:before="120" w:after="60"/>
+        <w:ind w:left="720"/>
+        <w:jc w:val="both"/>
+        <w:rPr>
+          <w:rFonts w:ascii="Arial" w:eastAsia="Arial" w:hAnsi="Arial" w:cs="Arial"/>
+          <w:sz w:val="22"/>
+          <w:szCs w:val="22"/>
+        </w:rPr>
+      </w:pPr>
+    </w:p>
+    <w:p>
+      <w:pPr>
+        <w:spacing w:before="120" w:after="60"/>
+        <w:ind w:left="720"/>
+        <w:jc w:val="both"/>
+        <w:rPr>
+          <w:rFonts w:ascii="Arial" w:eastAsia="Arial" w:hAnsi="Arial" w:cs="Arial"/>
+          <w:sz w:val="22"/>
+          <w:szCs w:val="22"/>
+        </w:rPr>
+      </w:pPr>
+    </w:p>
+    <w:p>
+      <w:pPr>
+        <w:numPr>
+          <w:ilvl w:val="1"/>
+          <w:numId w:val="3"/>
+        </w:numPr>
+        <w:ind w:left="720" w:hanging="718"/>
+        <w:contextualSpacing/>
+        <w:jc w:val="both"/>
+        <w:rPr>
+          <w:rFonts w:ascii="Arial" w:eastAsia="Arial" w:hAnsi="Arial" w:cs="Arial"/>
+          <w:sz w:val="22"/>
+          <w:szCs w:val="22"/>
+        </w:rPr>
+      </w:pPr>
+      <w:r>
+        <w:rPr>
+          <w:rFonts w:ascii="Arial" w:eastAsia="Arial" w:hAnsi="Arial" w:cs="Arial"/>
+          <w:b/>
+          <w:sz w:val="22"/>
+          <w:szCs w:val="22"/>
+        </w:rPr>
+        <w:t>Descripción de Actividades</w:t>
+      </w:r>
+    </w:p>
+    <w:p>
+      <w:pPr>
+        <w:pStyle w:val="Prrafodelista"/>
+        <w:spacing w:before="120" w:after="60"/>
+        <w:ind w:left="0"/>
+        <w:jc w:val="both"/>
+        <w:rPr>
+          <w:rFonts w:ascii="Arial" w:eastAsia="Arial" w:hAnsi="Arial" w:cs="Arial"/>
+        </w:rPr>
+      </w:pPr>
+      <w:r>
+        <w:rPr>
+          <w:rFonts w:ascii="Arial" w:eastAsia="Arial" w:hAnsi="Arial" w:cs="Arial"/>
+        </w:rPr>
+        <w:t>A continuación, se procederá a describir las actividades, el rol que realiza la cada una de ellas y el tipo a la que pertenecen.</w:t>
+      </w:r>
+    </w:p>
+    <w:p>
+      <w:pPr>
+        <w:spacing w:before="120" w:after="60"/>
+        <w:ind w:left="720"/>
+        <w:jc w:val="both"/>
+        <w:rPr>
+          <w:rFonts w:ascii="Carlito" w:eastAsia="Carlito" w:hAnsi="Carlito" w:cs="Carlito"/>
+          <w:sz w:val="22"/>
+          <w:szCs w:val="22"/>
+        </w:rPr>
+      </w:pPr>
+    </w:p>
+    <w:p>
+      <w:pPr>
+        <w:rPr>
+          <w:rFonts w:ascii="Carlito" w:eastAsia="Carlito" w:hAnsi="Carlito" w:cs="Carlito"/>
+          <w:sz w:val="22"/>
+          <w:szCs w:val="22"/>
+        </w:rPr>
+      </w:pPr>
+    </w:p>
+    <w:tbl>
+      <w:tblPr>
+        <w:tblW w:w="9615" w:type="dxa"/>
+        <w:tblInd w:w="-6" w:type="dxa"/>
+        <w:tblBorders>
+          <w:top w:val="single" w:sz="4" w:space="0" w:color="000000"/>
+          <w:left w:val="single" w:sz="4" w:space="0" w:color="000000"/>
+          <w:bottom w:val="single" w:sz="4" w:space="0" w:color="000000"/>
+          <w:right w:val="single" w:sz="4" w:space="0" w:color="000000"/>
+          <w:insideH w:val="single" w:sz="4" w:space="0" w:color="000000"/>
+          <w:insideV w:val="single" w:sz="4" w:space="0" w:color="000000"/>
+        </w:tblBorders>
+        <w:tblLayout w:type="fixed"/>
+        <w:tblLook w:val="0600" w:firstRow="0" w:lastRow="0" w:firstColumn="0" w:lastColumn="0" w:noHBand="1" w:noVBand="1"/>
+      </w:tblPr>
+      <w:tblGrid>
+        <w:gridCol w:w="720"/>
+        <w:gridCol w:w="1410"/>
+        <w:gridCol w:w="5175"/>
+        <w:gridCol w:w="1290"/>
+        <w:gridCol w:w="1020"/>
       </w:tblGrid>
       <w:tr>
         <w:trPr>
@@ -13378,25 +13178,17 @@
         </w:trPr>
         <w:tc>
           <w:tcPr>
-            <w:tcW w:w="525" w:type="dxa"/>
+            <w:tcW w:w="720" w:type="dxa"/>
             <w:shd w:val="clear" w:color="auto" w:fill="FFFFFF"/>
           </w:tcPr>
           <w:p>
             <w:pPr>
-              <w:contextualSpacing w:val="0"/>
               <w:jc w:val="center"/>
-              <w:rPr>
-                <w:rFonts w:ascii="Arial" w:eastAsia="Arial" w:hAnsi="Arial" w:cs="Arial"/>
-                <w:sz w:val="22"/>
-                <w:szCs w:val="22"/>
-              </w:rPr>
             </w:pPr>
             <w:r>
               <w:rPr>
                 <w:rFonts w:ascii="Arial" w:eastAsia="Arial" w:hAnsi="Arial" w:cs="Arial"/>
                 <w:b/>
-                <w:sz w:val="22"/>
-                <w:szCs w:val="22"/>
               </w:rPr>
               <w:t>ID</w:t>
             </w:r>
@@ -13404,25 +13196,17 @@
         </w:tc>
         <w:tc>
           <w:tcPr>
-            <w:tcW w:w="1743" w:type="dxa"/>
+            <w:tcW w:w="1410" w:type="dxa"/>
             <w:shd w:val="clear" w:color="auto" w:fill="FFFFFF"/>
           </w:tcPr>
           <w:p>
             <w:pPr>
-              <w:contextualSpacing w:val="0"/>
               <w:jc w:val="center"/>
-              <w:rPr>
-                <w:rFonts w:ascii="Arial" w:eastAsia="Arial" w:hAnsi="Arial" w:cs="Arial"/>
-                <w:sz w:val="22"/>
-                <w:szCs w:val="22"/>
-              </w:rPr>
             </w:pPr>
             <w:r>
               <w:rPr>
                 <w:rFonts w:ascii="Arial" w:eastAsia="Arial" w:hAnsi="Arial" w:cs="Arial"/>
                 <w:b/>
-                <w:sz w:val="22"/>
-                <w:szCs w:val="22"/>
               </w:rPr>
               <w:t>Actividad</w:t>
             </w:r>
@@ -13430,25 +13214,17 @@
         </w:tc>
         <w:tc>
           <w:tcPr>
-            <w:tcW w:w="5036" w:type="dxa"/>
+            <w:tcW w:w="5175" w:type="dxa"/>
             <w:shd w:val="clear" w:color="auto" w:fill="FFFFFF"/>
           </w:tcPr>
           <w:p>
             <w:pPr>
-              <w:contextualSpacing w:val="0"/>
               <w:jc w:val="center"/>
-              <w:rPr>
-                <w:rFonts w:ascii="Arial" w:eastAsia="Arial" w:hAnsi="Arial" w:cs="Arial"/>
-                <w:sz w:val="22"/>
-                <w:szCs w:val="22"/>
-              </w:rPr>
             </w:pPr>
             <w:r>
               <w:rPr>
                 <w:rFonts w:ascii="Arial" w:eastAsia="Arial" w:hAnsi="Arial" w:cs="Arial"/>
                 <w:b/>
-                <w:sz w:val="22"/>
-                <w:szCs w:val="22"/>
               </w:rPr>
               <w:t xml:space="preserve">Descripción </w:t>
             </w:r>
@@ -13456,25 +13232,17 @@
         </w:tc>
         <w:tc>
           <w:tcPr>
-            <w:tcW w:w="1291" w:type="dxa"/>
+            <w:tcW w:w="1290" w:type="dxa"/>
             <w:shd w:val="clear" w:color="auto" w:fill="FFFFFF"/>
           </w:tcPr>
           <w:p>
             <w:pPr>
-              <w:contextualSpacing w:val="0"/>
               <w:jc w:val="center"/>
-              <w:rPr>
-                <w:rFonts w:ascii="Arial" w:eastAsia="Arial" w:hAnsi="Arial" w:cs="Arial"/>
-                <w:sz w:val="22"/>
-                <w:szCs w:val="22"/>
-              </w:rPr>
             </w:pPr>
             <w:r>
               <w:rPr>
                 <w:rFonts w:ascii="Arial" w:eastAsia="Arial" w:hAnsi="Arial" w:cs="Arial"/>
                 <w:b/>
-                <w:sz w:val="22"/>
-                <w:szCs w:val="22"/>
               </w:rPr>
               <w:t>Rol</w:t>
             </w:r>
@@ -13482,26 +13250,14 @@
         </w:tc>
         <w:tc>
           <w:tcPr>
-            <w:tcW w:w="1470" w:type="dxa"/>
+            <w:tcW w:w="1020" w:type="dxa"/>
             <w:shd w:val="clear" w:color="auto" w:fill="FFFFFF"/>
           </w:tcPr>
           <w:p>
             <w:pPr>
-              <w:contextualSpacing w:val="0"/>
               <w:jc w:val="center"/>
-              <w:rPr>
-                <w:rFonts w:ascii="Arial" w:eastAsia="Arial" w:hAnsi="Arial" w:cs="Arial"/>
-                <w:sz w:val="22"/>
-                <w:szCs w:val="22"/>
-              </w:rPr>
-            </w:pPr>
-            <w:r>
-              <w:rPr>
-                <w:rFonts w:ascii="Arial" w:eastAsia="Arial" w:hAnsi="Arial" w:cs="Arial"/>
-                <w:b/>
-                <w:sz w:val="22"/>
-                <w:szCs w:val="22"/>
-              </w:rPr>
+            </w:pPr>
+            <w:r>
               <w:t>Tipo</w:t>
             </w:r>
           </w:p>
@@ -13513,97 +13269,71 @@
         </w:trPr>
         <w:tc>
           <w:tcPr>
-            <w:tcW w:w="525" w:type="dxa"/>
+            <w:tcW w:w="720" w:type="dxa"/>
             <w:shd w:val="clear" w:color="auto" w:fill="FFFFFF"/>
           </w:tcPr>
           <w:p>
-            <w:pPr>
-              <w:contextualSpacing w:val="0"/>
-              <w:rPr>
-                <w:rFonts w:ascii="Arial" w:eastAsia="Arial" w:hAnsi="Arial" w:cs="Arial"/>
+            <w:r>
+              <w:rPr>
+                <w:rFonts w:ascii="Arial" w:eastAsia="Arial" w:hAnsi="Arial" w:cs="Arial"/>
+              </w:rPr>
+              <w:t>1</w:t>
+            </w:r>
+          </w:p>
+        </w:tc>
+        <w:tc>
+          <w:tcPr>
+            <w:tcW w:w="1410" w:type="dxa"/>
+            <w:shd w:val="clear" w:color="auto" w:fill="FFFFFF"/>
+          </w:tcPr>
+          <w:p>
+            <w:r>
+              <w:rPr>
+                <w:rFonts w:ascii="Arial" w:eastAsia="Arial" w:hAnsi="Arial" w:cs="Arial"/>
+              </w:rPr>
+              <w:t>Afiliarse como socio</w:t>
+            </w:r>
+          </w:p>
+        </w:tc>
+        <w:tc>
+          <w:tcPr>
+            <w:tcW w:w="5175" w:type="dxa"/>
+            <w:shd w:val="clear" w:color="auto" w:fill="FFFFFF"/>
+          </w:tcPr>
+          <w:p>
+            <w:r>
+              <w:rPr>
+                <w:rFonts w:ascii="Arial" w:eastAsia="Arial" w:hAnsi="Arial" w:cs="Arial"/>
+              </w:rPr>
+              <w:t>El cliente ingresa a la página web de cineskype y se afilia como socio para recibir los beneficios de descuentos especiales</w:t>
+            </w:r>
+          </w:p>
+        </w:tc>
+        <w:tc>
+          <w:tcPr>
+            <w:tcW w:w="1290" w:type="dxa"/>
+            <w:shd w:val="clear" w:color="auto" w:fill="FFFFFF"/>
+          </w:tcPr>
+          <w:p>
+            <w:r>
+              <w:rPr>
+                <w:rFonts w:ascii="Carlito" w:eastAsia="Carlito" w:hAnsi="Carlito" w:cs="Carlito"/>
                 <w:sz w:val="22"/>
                 <w:szCs w:val="22"/>
               </w:rPr>
-            </w:pPr>
-            <w:r>
-              <w:rPr>
-                <w:rFonts w:ascii="Arial" w:eastAsia="Arial" w:hAnsi="Arial" w:cs="Arial"/>
-                <w:sz w:val="22"/>
-                <w:szCs w:val="22"/>
-              </w:rPr>
-              <w:t>1</w:t>
-            </w:r>
-          </w:p>
-        </w:tc>
-        <w:tc>
-          <w:tcPr>
-            <w:tcW w:w="1743" w:type="dxa"/>
+              <w:t>Cliente</w:t>
+            </w:r>
+          </w:p>
+        </w:tc>
+        <w:tc>
+          <w:tcPr>
+            <w:tcW w:w="1020" w:type="dxa"/>
             <w:shd w:val="clear" w:color="auto" w:fill="FFFFFF"/>
           </w:tcPr>
           <w:p>
-            <w:pPr>
-              <w:spacing w:before="99" w:line="249" w:lineRule="auto"/>
-              <w:ind w:left="140" w:right="115"/>
-              <w:contextualSpacing w:val="0"/>
-              <w:rPr>
-                <w:rFonts w:ascii="Arial" w:eastAsia="Arial" w:hAnsi="Arial" w:cs="Arial"/>
-                <w:sz w:val="22"/>
-                <w:szCs w:val="22"/>
-              </w:rPr>
-            </w:pPr>
-          </w:p>
-        </w:tc>
-        <w:tc>
-          <w:tcPr>
-            <w:tcW w:w="5036" w:type="dxa"/>
-            <w:shd w:val="clear" w:color="auto" w:fill="FFFFFF"/>
-          </w:tcPr>
-          <w:p>
-            <w:pPr>
-              <w:spacing w:before="1"/>
-              <w:ind w:left="134" w:right="415"/>
-              <w:contextualSpacing w:val="0"/>
-              <w:rPr>
-                <w:rFonts w:ascii="Arial" w:eastAsia="Arial" w:hAnsi="Arial" w:cs="Arial"/>
-                <w:sz w:val="22"/>
-                <w:szCs w:val="22"/>
-              </w:rPr>
-            </w:pPr>
-          </w:p>
-        </w:tc>
-        <w:tc>
-          <w:tcPr>
-            <w:tcW w:w="1291" w:type="dxa"/>
-            <w:shd w:val="clear" w:color="auto" w:fill="FFFFFF"/>
-          </w:tcPr>
-          <w:p>
-            <w:pPr>
-              <w:spacing w:before="99"/>
-              <w:contextualSpacing w:val="0"/>
-              <w:rPr>
-                <w:rFonts w:ascii="Arial" w:eastAsia="Arial" w:hAnsi="Arial" w:cs="Arial"/>
-                <w:sz w:val="22"/>
-                <w:szCs w:val="22"/>
-              </w:rPr>
-            </w:pPr>
-          </w:p>
-        </w:tc>
-        <w:tc>
-          <w:tcPr>
-            <w:tcW w:w="1470" w:type="dxa"/>
-            <w:shd w:val="clear" w:color="auto" w:fill="FFFFFF"/>
-          </w:tcPr>
-          <w:p>
-            <w:pPr>
-              <w:spacing w:before="99"/>
-              <w:ind w:left="276" w:right="15"/>
-              <w:contextualSpacing w:val="0"/>
-              <w:rPr>
-                <w:rFonts w:ascii="Arial" w:eastAsia="Arial" w:hAnsi="Arial" w:cs="Arial"/>
-                <w:sz w:val="22"/>
-                <w:szCs w:val="22"/>
-              </w:rPr>
-            </w:pPr>
+            <w:r>
+              <w:t>Manual</w:t>
+            </w:r>
           </w:p>
         </w:tc>
       </w:tr>
@@ -13613,97 +13343,74 @@
         </w:trPr>
         <w:tc>
           <w:tcPr>
-            <w:tcW w:w="525" w:type="dxa"/>
+            <w:tcW w:w="720" w:type="dxa"/>
             <w:shd w:val="clear" w:color="auto" w:fill="FFFFFF"/>
           </w:tcPr>
           <w:p>
-            <w:pPr>
-              <w:contextualSpacing w:val="0"/>
-              <w:rPr>
-                <w:rFonts w:ascii="Arial" w:eastAsia="Arial" w:hAnsi="Arial" w:cs="Arial"/>
+            <w:r>
+              <w:rPr>
+                <w:rFonts w:ascii="Arial" w:eastAsia="Arial" w:hAnsi="Arial" w:cs="Arial"/>
+              </w:rPr>
+              <w:t>2</w:t>
+            </w:r>
+          </w:p>
+        </w:tc>
+        <w:tc>
+          <w:tcPr>
+            <w:tcW w:w="1410" w:type="dxa"/>
+            <w:shd w:val="clear" w:color="auto" w:fill="FFFFFF"/>
+          </w:tcPr>
+          <w:p>
+            <w:r>
+              <w:rPr>
+                <w:rFonts w:ascii="Arial" w:eastAsia="Arial" w:hAnsi="Arial" w:cs="Arial"/>
+              </w:rPr>
+              <w:t>Visualizar cartelera</w:t>
+            </w:r>
+          </w:p>
+        </w:tc>
+        <w:tc>
+          <w:tcPr>
+            <w:tcW w:w="5175" w:type="dxa"/>
+            <w:shd w:val="clear" w:color="auto" w:fill="FFFFFF"/>
+          </w:tcPr>
+          <w:p>
+            <w:r>
+              <w:rPr>
+                <w:rFonts w:ascii="Arial" w:eastAsia="Arial" w:hAnsi="Arial" w:cs="Arial"/>
+              </w:rPr>
+              <w:t>El cliente visualiza la cartelera publicada por cineskype, para elegir ver una película especifica.</w:t>
+            </w:r>
+          </w:p>
+        </w:tc>
+        <w:tc>
+          <w:tcPr>
+            <w:tcW w:w="1290" w:type="dxa"/>
+            <w:shd w:val="clear" w:color="auto" w:fill="FFFFFF"/>
+          </w:tcPr>
+          <w:p>
+            <w:r>
+              <w:rPr>
+                <w:rFonts w:ascii="Carlito" w:eastAsia="Carlito" w:hAnsi="Carlito" w:cs="Carlito"/>
                 <w:sz w:val="22"/>
                 <w:szCs w:val="22"/>
               </w:rPr>
-            </w:pPr>
-            <w:r>
-              <w:rPr>
-                <w:rFonts w:ascii="Arial" w:eastAsia="Arial" w:hAnsi="Arial" w:cs="Arial"/>
-                <w:sz w:val="22"/>
-                <w:szCs w:val="22"/>
-              </w:rPr>
-              <w:t>2</w:t>
-            </w:r>
-          </w:p>
-        </w:tc>
-        <w:tc>
-          <w:tcPr>
-            <w:tcW w:w="1743" w:type="dxa"/>
+              <w:t>Cliente</w:t>
+            </w:r>
+            <w:r>
+              <w:t xml:space="preserve"> </w:t>
+            </w:r>
+          </w:p>
+        </w:tc>
+        <w:tc>
+          <w:tcPr>
+            <w:tcW w:w="1020" w:type="dxa"/>
             <w:shd w:val="clear" w:color="auto" w:fill="FFFFFF"/>
           </w:tcPr>
           <w:p>
-            <w:pPr>
-              <w:spacing w:before="167" w:line="249" w:lineRule="auto"/>
-              <w:ind w:left="140" w:right="249"/>
-              <w:contextualSpacing w:val="0"/>
-              <w:rPr>
-                <w:rFonts w:ascii="Arial" w:eastAsia="Arial" w:hAnsi="Arial" w:cs="Arial"/>
-                <w:sz w:val="22"/>
-                <w:szCs w:val="22"/>
-              </w:rPr>
-            </w:pPr>
-          </w:p>
-        </w:tc>
-        <w:tc>
-          <w:tcPr>
-            <w:tcW w:w="5036" w:type="dxa"/>
-            <w:shd w:val="clear" w:color="auto" w:fill="FFFFFF"/>
-          </w:tcPr>
-          <w:p>
-            <w:pPr>
-              <w:spacing w:before="167" w:line="249" w:lineRule="auto"/>
-              <w:ind w:left="134" w:right="93"/>
-              <w:contextualSpacing w:val="0"/>
-              <w:rPr>
-                <w:rFonts w:ascii="Arial" w:eastAsia="Arial" w:hAnsi="Arial" w:cs="Arial"/>
-                <w:sz w:val="22"/>
-                <w:szCs w:val="22"/>
-              </w:rPr>
-            </w:pPr>
-          </w:p>
-        </w:tc>
-        <w:tc>
-          <w:tcPr>
-            <w:tcW w:w="1291" w:type="dxa"/>
-            <w:shd w:val="clear" w:color="auto" w:fill="FFFFFF"/>
-          </w:tcPr>
-          <w:p>
-            <w:pPr>
-              <w:spacing w:before="167"/>
-              <w:contextualSpacing w:val="0"/>
-              <w:rPr>
-                <w:rFonts w:ascii="Arial" w:eastAsia="Arial" w:hAnsi="Arial" w:cs="Arial"/>
-                <w:sz w:val="22"/>
-                <w:szCs w:val="22"/>
-              </w:rPr>
-            </w:pPr>
-          </w:p>
-        </w:tc>
-        <w:tc>
-          <w:tcPr>
-            <w:tcW w:w="1470" w:type="dxa"/>
-            <w:shd w:val="clear" w:color="auto" w:fill="FFFFFF"/>
-          </w:tcPr>
-          <w:p>
-            <w:pPr>
-              <w:spacing w:before="167"/>
-              <w:ind w:left="276" w:right="15"/>
-              <w:contextualSpacing w:val="0"/>
-              <w:rPr>
-                <w:rFonts w:ascii="Arial" w:eastAsia="Arial" w:hAnsi="Arial" w:cs="Arial"/>
-                <w:sz w:val="22"/>
-                <w:szCs w:val="22"/>
-              </w:rPr>
-            </w:pPr>
+            <w:r>
+              <w:t>Manual</w:t>
+            </w:r>
           </w:p>
         </w:tc>
       </w:tr>
@@ -13713,288 +13420,148 @@
         </w:trPr>
         <w:tc>
           <w:tcPr>
-            <w:tcW w:w="525" w:type="dxa"/>
+            <w:tcW w:w="720" w:type="dxa"/>
             <w:shd w:val="clear" w:color="auto" w:fill="FFFFFF"/>
           </w:tcPr>
           <w:p>
-            <w:pPr>
-              <w:contextualSpacing w:val="0"/>
-              <w:rPr>
-                <w:rFonts w:ascii="Arial" w:eastAsia="Arial" w:hAnsi="Arial" w:cs="Arial"/>
+            <w:r>
+              <w:rPr>
+                <w:rFonts w:ascii="Arial" w:eastAsia="Arial" w:hAnsi="Arial" w:cs="Arial"/>
+              </w:rPr>
+              <w:t>3</w:t>
+            </w:r>
+          </w:p>
+        </w:tc>
+        <w:tc>
+          <w:tcPr>
+            <w:tcW w:w="1410" w:type="dxa"/>
+            <w:shd w:val="clear" w:color="auto" w:fill="FFFFFF"/>
+          </w:tcPr>
+          <w:p>
+            <w:r>
+              <w:rPr>
+                <w:rFonts w:ascii="Arial" w:eastAsia="Arial" w:hAnsi="Arial" w:cs="Arial"/>
+              </w:rPr>
+              <w:t>Verificar descuentos</w:t>
+            </w:r>
+          </w:p>
+        </w:tc>
+        <w:tc>
+          <w:tcPr>
+            <w:tcW w:w="5175" w:type="dxa"/>
+            <w:shd w:val="clear" w:color="auto" w:fill="FFFFFF"/>
+          </w:tcPr>
+          <w:p>
+            <w:r>
+              <w:rPr>
+                <w:rFonts w:ascii="Arial" w:eastAsia="Arial" w:hAnsi="Arial" w:cs="Arial"/>
+              </w:rPr>
+              <w:t>El cliente verifica si la película elegida, tiene descuentos para afiliados como socio, y cuanto es el monto a pagar con todo y descuento</w:t>
+            </w:r>
+          </w:p>
+        </w:tc>
+        <w:tc>
+          <w:tcPr>
+            <w:tcW w:w="1290" w:type="dxa"/>
+            <w:shd w:val="clear" w:color="auto" w:fill="FFFFFF"/>
+          </w:tcPr>
+          <w:p>
+            <w:r>
+              <w:rPr>
+                <w:rFonts w:ascii="Carlito" w:eastAsia="Carlito" w:hAnsi="Carlito" w:cs="Carlito"/>
                 <w:sz w:val="22"/>
                 <w:szCs w:val="22"/>
               </w:rPr>
-            </w:pPr>
-            <w:r>
-              <w:rPr>
-                <w:rFonts w:ascii="Arial" w:eastAsia="Arial" w:hAnsi="Arial" w:cs="Arial"/>
-                <w:sz w:val="22"/>
-                <w:szCs w:val="22"/>
-              </w:rPr>
-              <w:t>3</w:t>
-            </w:r>
-          </w:p>
-        </w:tc>
-        <w:tc>
-          <w:tcPr>
-            <w:tcW w:w="1743" w:type="dxa"/>
-          </w:tcPr>
-          <w:p>
-            <w:pPr>
-              <w:spacing w:before="99" w:line="249" w:lineRule="auto"/>
-              <w:ind w:left="140" w:right="282"/>
-              <w:contextualSpacing w:val="0"/>
-              <w:rPr>
-                <w:rFonts w:ascii="Arial" w:eastAsia="Arial" w:hAnsi="Arial" w:cs="Arial"/>
-                <w:sz w:val="22"/>
-                <w:szCs w:val="22"/>
-              </w:rPr>
-            </w:pPr>
-          </w:p>
-        </w:tc>
-        <w:tc>
-          <w:tcPr>
-            <w:tcW w:w="5036" w:type="dxa"/>
+              <w:t>Cliente</w:t>
+            </w:r>
+          </w:p>
+        </w:tc>
+        <w:tc>
+          <w:tcPr>
+            <w:tcW w:w="1020" w:type="dxa"/>
             <w:shd w:val="clear" w:color="auto" w:fill="FFFFFF"/>
           </w:tcPr>
           <w:p>
-            <w:pPr>
-              <w:spacing w:before="99" w:line="249" w:lineRule="auto"/>
-              <w:ind w:left="134" w:right="125"/>
-              <w:contextualSpacing w:val="0"/>
-              <w:rPr>
-                <w:rFonts w:ascii="Arial" w:eastAsia="Arial" w:hAnsi="Arial" w:cs="Arial"/>
-                <w:sz w:val="22"/>
-                <w:szCs w:val="22"/>
-              </w:rPr>
-            </w:pPr>
-          </w:p>
-        </w:tc>
-        <w:tc>
-          <w:tcPr>
-            <w:tcW w:w="1291" w:type="dxa"/>
-            <w:shd w:val="clear" w:color="auto" w:fill="FFFFFF"/>
-          </w:tcPr>
-          <w:p>
-            <w:pPr>
-              <w:spacing w:before="99"/>
-              <w:contextualSpacing w:val="0"/>
-              <w:rPr>
-                <w:rFonts w:ascii="Arial" w:eastAsia="Arial" w:hAnsi="Arial" w:cs="Arial"/>
-                <w:sz w:val="22"/>
-                <w:szCs w:val="22"/>
-              </w:rPr>
-            </w:pPr>
-          </w:p>
-        </w:tc>
-        <w:tc>
-          <w:tcPr>
-            <w:tcW w:w="1470" w:type="dxa"/>
-            <w:shd w:val="clear" w:color="auto" w:fill="FFFFFF"/>
-          </w:tcPr>
-          <w:p>
-            <w:pPr>
-              <w:spacing w:before="99"/>
-              <w:ind w:left="90" w:right="15"/>
-              <w:contextualSpacing w:val="0"/>
-              <w:rPr>
-                <w:rFonts w:ascii="Arial" w:eastAsia="Arial" w:hAnsi="Arial" w:cs="Arial"/>
-                <w:sz w:val="22"/>
-                <w:szCs w:val="22"/>
-              </w:rPr>
-            </w:pPr>
+            <w:r>
+              <w:t>Automático</w:t>
+            </w:r>
           </w:p>
         </w:tc>
       </w:tr>
       <w:tr>
         <w:trPr>
-          <w:trHeight w:val="860"/>
+          <w:trHeight w:val="1060"/>
         </w:trPr>
         <w:tc>
           <w:tcPr>
-            <w:tcW w:w="525" w:type="dxa"/>
+            <w:tcW w:w="720" w:type="dxa"/>
             <w:shd w:val="clear" w:color="auto" w:fill="FFFFFF"/>
           </w:tcPr>
           <w:p>
-            <w:pPr>
-              <w:contextualSpacing w:val="0"/>
-              <w:rPr>
-                <w:rFonts w:ascii="Arial" w:eastAsia="Arial" w:hAnsi="Arial" w:cs="Arial"/>
+            <w:r>
+              <w:rPr>
+                <w:rFonts w:ascii="Arial" w:eastAsia="Arial" w:hAnsi="Arial" w:cs="Arial"/>
+              </w:rPr>
+              <w:t>4</w:t>
+            </w:r>
+          </w:p>
+        </w:tc>
+        <w:tc>
+          <w:tcPr>
+            <w:tcW w:w="1410" w:type="dxa"/>
+            <w:shd w:val="clear" w:color="auto" w:fill="FFFFFF"/>
+          </w:tcPr>
+          <w:p>
+            <w:r>
+              <w:rPr>
+                <w:rFonts w:ascii="Arial" w:eastAsia="Arial" w:hAnsi="Arial" w:cs="Arial"/>
+              </w:rPr>
+              <w:t>Comprar boletos</w:t>
+            </w:r>
+          </w:p>
+        </w:tc>
+        <w:tc>
+          <w:tcPr>
+            <w:tcW w:w="5175" w:type="dxa"/>
+            <w:shd w:val="clear" w:color="auto" w:fill="FFFFFF"/>
+          </w:tcPr>
+          <w:p>
+            <w:r>
+              <w:rPr>
+                <w:rFonts w:ascii="Arial" w:eastAsia="Arial" w:hAnsi="Arial" w:cs="Arial"/>
+              </w:rPr>
+              <w:t xml:space="preserve">El cliente compra las entradas para la película elegida </w:t>
+            </w:r>
+          </w:p>
+        </w:tc>
+        <w:tc>
+          <w:tcPr>
+            <w:tcW w:w="1290" w:type="dxa"/>
+            <w:shd w:val="clear" w:color="auto" w:fill="FFFFFF"/>
+          </w:tcPr>
+          <w:p>
+            <w:r>
+              <w:rPr>
+                <w:rFonts w:ascii="Carlito" w:eastAsia="Carlito" w:hAnsi="Carlito" w:cs="Carlito"/>
                 <w:sz w:val="22"/>
                 <w:szCs w:val="22"/>
               </w:rPr>
-            </w:pPr>
-            <w:r>
-              <w:rPr>
-                <w:rFonts w:ascii="Arial" w:eastAsia="Arial" w:hAnsi="Arial" w:cs="Arial"/>
-                <w:sz w:val="22"/>
-                <w:szCs w:val="22"/>
-              </w:rPr>
-              <w:t>4</w:t>
-            </w:r>
-          </w:p>
-        </w:tc>
-        <w:tc>
-          <w:tcPr>
-            <w:tcW w:w="1743" w:type="dxa"/>
-          </w:tcPr>
-          <w:p>
-            <w:pPr>
-              <w:spacing w:before="99" w:line="249" w:lineRule="auto"/>
-              <w:ind w:left="140" w:right="538"/>
-              <w:contextualSpacing w:val="0"/>
-              <w:rPr>
-                <w:rFonts w:ascii="Arial" w:eastAsia="Arial" w:hAnsi="Arial" w:cs="Arial"/>
-                <w:sz w:val="22"/>
-                <w:szCs w:val="22"/>
-              </w:rPr>
-            </w:pPr>
-          </w:p>
-        </w:tc>
-        <w:tc>
-          <w:tcPr>
-            <w:tcW w:w="5036" w:type="dxa"/>
+              <w:t>Cliente</w:t>
+            </w:r>
+          </w:p>
+        </w:tc>
+        <w:tc>
+          <w:tcPr>
+            <w:tcW w:w="1020" w:type="dxa"/>
             <w:shd w:val="clear" w:color="auto" w:fill="FFFFFF"/>
           </w:tcPr>
           <w:p>
             <w:pPr>
-              <w:spacing w:before="100"/>
-              <w:ind w:left="134" w:right="415"/>
-              <w:contextualSpacing w:val="0"/>
-              <w:rPr>
-                <w:rFonts w:ascii="Arial" w:eastAsia="Arial" w:hAnsi="Arial" w:cs="Arial"/>
-                <w:sz w:val="22"/>
-                <w:szCs w:val="22"/>
-              </w:rPr>
-            </w:pPr>
-          </w:p>
-        </w:tc>
-        <w:tc>
-          <w:tcPr>
-            <w:tcW w:w="1291" w:type="dxa"/>
-            <w:shd w:val="clear" w:color="auto" w:fill="FFFFFF"/>
-          </w:tcPr>
-          <w:p>
-            <w:pPr>
-              <w:spacing w:before="99"/>
-              <w:contextualSpacing w:val="0"/>
-              <w:rPr>
-                <w:rFonts w:ascii="Arial" w:eastAsia="Arial" w:hAnsi="Arial" w:cs="Arial"/>
-                <w:sz w:val="22"/>
-                <w:szCs w:val="22"/>
-              </w:rPr>
-            </w:pPr>
-          </w:p>
-        </w:tc>
-        <w:tc>
-          <w:tcPr>
-            <w:tcW w:w="1470" w:type="dxa"/>
-            <w:shd w:val="clear" w:color="auto" w:fill="FFFFFF"/>
-          </w:tcPr>
-          <w:p>
-            <w:pPr>
-              <w:spacing w:before="99"/>
-              <w:ind w:left="276" w:right="15"/>
-              <w:contextualSpacing w:val="0"/>
-              <w:rPr>
-                <w:rFonts w:ascii="Arial" w:eastAsia="Arial" w:hAnsi="Arial" w:cs="Arial"/>
-                <w:sz w:val="22"/>
-                <w:szCs w:val="22"/>
-              </w:rPr>
-            </w:pPr>
-          </w:p>
-        </w:tc>
-      </w:tr>
-      <w:tr>
-        <w:trPr>
-          <w:trHeight w:val="1520"/>
-        </w:trPr>
-        <w:tc>
-          <w:tcPr>
-            <w:tcW w:w="525" w:type="dxa"/>
-            <w:shd w:val="clear" w:color="auto" w:fill="FFFFFF"/>
-          </w:tcPr>
-          <w:p>
-            <w:pPr>
-              <w:contextualSpacing w:val="0"/>
-              <w:rPr>
-                <w:rFonts w:ascii="Arial" w:eastAsia="Arial" w:hAnsi="Arial" w:cs="Arial"/>
-                <w:sz w:val="22"/>
-                <w:szCs w:val="22"/>
-              </w:rPr>
-            </w:pPr>
-            <w:r>
-              <w:rPr>
-                <w:rFonts w:ascii="Arial" w:eastAsia="Arial" w:hAnsi="Arial" w:cs="Arial"/>
-                <w:sz w:val="22"/>
-                <w:szCs w:val="22"/>
-              </w:rPr>
-              <w:t>5</w:t>
-            </w:r>
-          </w:p>
-        </w:tc>
-        <w:tc>
-          <w:tcPr>
-            <w:tcW w:w="1743" w:type="dxa"/>
-            <w:shd w:val="clear" w:color="auto" w:fill="FFFFFF"/>
-          </w:tcPr>
-          <w:p>
-            <w:pPr>
-              <w:contextualSpacing w:val="0"/>
-              <w:rPr>
-                <w:rFonts w:ascii="Arial" w:eastAsia="Arial" w:hAnsi="Arial" w:cs="Arial"/>
-                <w:sz w:val="22"/>
-                <w:szCs w:val="22"/>
-              </w:rPr>
-            </w:pPr>
-          </w:p>
-        </w:tc>
-        <w:tc>
-          <w:tcPr>
-            <w:tcW w:w="5036" w:type="dxa"/>
-            <w:shd w:val="clear" w:color="auto" w:fill="FFFFFF"/>
-          </w:tcPr>
-          <w:p>
-            <w:pPr>
-              <w:contextualSpacing w:val="0"/>
-              <w:rPr>
-                <w:rFonts w:ascii="Arial" w:eastAsia="Arial" w:hAnsi="Arial" w:cs="Arial"/>
-                <w:sz w:val="22"/>
-                <w:szCs w:val="22"/>
-              </w:rPr>
-            </w:pPr>
-          </w:p>
-        </w:tc>
-        <w:tc>
-          <w:tcPr>
-            <w:tcW w:w="1291" w:type="dxa"/>
-            <w:shd w:val="clear" w:color="auto" w:fill="FFFFFF"/>
-          </w:tcPr>
-          <w:p>
-            <w:pPr>
-              <w:contextualSpacing w:val="0"/>
-              <w:rPr>
-                <w:rFonts w:ascii="Arial" w:eastAsia="Arial" w:hAnsi="Arial" w:cs="Arial"/>
-                <w:sz w:val="22"/>
-                <w:szCs w:val="22"/>
-              </w:rPr>
-            </w:pPr>
-          </w:p>
-        </w:tc>
-        <w:tc>
-          <w:tcPr>
-            <w:tcW w:w="1470" w:type="dxa"/>
-            <w:shd w:val="clear" w:color="auto" w:fill="FFFFFF"/>
-          </w:tcPr>
-          <w:p>
-            <w:pPr>
-              <w:contextualSpacing w:val="0"/>
-              <w:rPr>
-                <w:rFonts w:ascii="Arial" w:eastAsia="Arial" w:hAnsi="Arial" w:cs="Arial"/>
-                <w:sz w:val="22"/>
-                <w:szCs w:val="22"/>
-              </w:rPr>
-            </w:pPr>
+              <w:ind w:left="-57"/>
+            </w:pPr>
+            <w:r>
+              <w:t>Manual</w:t>
+            </w:r>
           </w:p>
         </w:tc>
       </w:tr>
@@ -14015,8 +13582,8 @@
       </w:pPr>
     </w:p>
     <w:sectPr>
-      <w:headerReference w:type="default" r:id="rId11"/>
-      <w:footerReference w:type="default" r:id="rId12"/>
+      <w:headerReference w:type="default" r:id="rId13"/>
+      <w:footerReference w:type="default" r:id="rId14"/>
       <w:pgSz w:w="12240" w:h="15840"/>
       <w:pgMar w:top="1440" w:right="1440" w:bottom="1440" w:left="1440" w:header="0" w:footer="720" w:gutter="0"/>
       <w:pgNumType w:start="1"/>
@@ -14027,7 +13594,7 @@
 </file>
 
 <file path=word/endnotes.xml><?xml version="1.0" encoding="utf-8"?>
-<w:endnotes xmlns:wpc="http://schemas.microsoft.com/office/word/2010/wordprocessingCanvas" xmlns:mc="http://schemas.openxmlformats.org/markup-compatibility/2006" xmlns:o="urn:schemas-microsoft-com:office:office" xmlns:r="http://schemas.openxmlformats.org/officeDocument/2006/relationships" xmlns:m="http://schemas.openxmlformats.org/officeDocument/2006/math" xmlns:v="urn:schemas-microsoft-com:vml" xmlns:wp14="http://schemas.microsoft.com/office/word/2010/wordprocessingDrawing" xmlns:wp="http://schemas.openxmlformats.org/drawingml/2006/wordprocessingDrawing" xmlns:w10="urn:schemas-microsoft-com:office:word" xmlns:w="http://schemas.openxmlformats.org/wordprocessingml/2006/main" xmlns:w14="http://schemas.microsoft.com/office/word/2010/wordml" xmlns:w15="http://schemas.microsoft.com/office/word/2012/wordml" xmlns:wpg="http://schemas.microsoft.com/office/word/2010/wordprocessingGroup" xmlns:wpi="http://schemas.microsoft.com/office/word/2010/wordprocessingInk" xmlns:wne="http://schemas.microsoft.com/office/word/2006/wordml" xmlns:wps="http://schemas.microsoft.com/office/word/2010/wordprocessingShape" mc:Ignorable="w14 w15 wp14">
+<w:endnotes xmlns:wpc="http://schemas.microsoft.com/office/word/2010/wordprocessingCanvas" xmlns:cx="http://schemas.microsoft.com/office/drawing/2014/chartex" xmlns:mc="http://schemas.openxmlformats.org/markup-compatibility/2006" xmlns:o="urn:schemas-microsoft-com:office:office" xmlns:r="http://schemas.openxmlformats.org/officeDocument/2006/relationships" xmlns:m="http://schemas.openxmlformats.org/officeDocument/2006/math" xmlns:v="urn:schemas-microsoft-com:vml" xmlns:wp14="http://schemas.microsoft.com/office/word/2010/wordprocessingDrawing" xmlns:wp="http://schemas.openxmlformats.org/drawingml/2006/wordprocessingDrawing" xmlns:w10="urn:schemas-microsoft-com:office:word" xmlns:w="http://schemas.openxmlformats.org/wordprocessingml/2006/main" xmlns:w14="http://schemas.microsoft.com/office/word/2010/wordml" xmlns:w15="http://schemas.microsoft.com/office/word/2012/wordml" xmlns:w16se="http://schemas.microsoft.com/office/word/2015/wordml/symex" xmlns:wpg="http://schemas.microsoft.com/office/word/2010/wordprocessingGroup" xmlns:wpi="http://schemas.microsoft.com/office/word/2010/wordprocessingInk" xmlns:wne="http://schemas.microsoft.com/office/word/2006/wordml" xmlns:wps="http://schemas.microsoft.com/office/word/2010/wordprocessingShape" mc:Ignorable="w14 w15 w16se wp14">
   <w:endnote w:type="separator" w:id="-1">
     <w:p>
       <w:r>
@@ -14046,7 +13613,7 @@
 </file>
 
 <file path=word/footer1.xml><?xml version="1.0" encoding="utf-8"?>
-<w:ftr xmlns:wpc="http://schemas.microsoft.com/office/word/2010/wordprocessingCanvas" xmlns:mc="http://schemas.openxmlformats.org/markup-compatibility/2006" xmlns:o="urn:schemas-microsoft-com:office:office" xmlns:r="http://schemas.openxmlformats.org/officeDocument/2006/relationships" xmlns:m="http://schemas.openxmlformats.org/officeDocument/2006/math" xmlns:v="urn:schemas-microsoft-com:vml" xmlns:wp14="http://schemas.microsoft.com/office/word/2010/wordprocessingDrawing" xmlns:wp="http://schemas.openxmlformats.org/drawingml/2006/wordprocessingDrawing" xmlns:w10="urn:schemas-microsoft-com:office:word" xmlns:w="http://schemas.openxmlformats.org/wordprocessingml/2006/main" xmlns:w14="http://schemas.microsoft.com/office/word/2010/wordml" xmlns:w15="http://schemas.microsoft.com/office/word/2012/wordml" xmlns:wpg="http://schemas.microsoft.com/office/word/2010/wordprocessingGroup" xmlns:wpi="http://schemas.microsoft.com/office/word/2010/wordprocessingInk" xmlns:wne="http://schemas.microsoft.com/office/word/2006/wordml" xmlns:wps="http://schemas.microsoft.com/office/word/2010/wordprocessingShape" mc:Ignorable="w14 w15 wp14">
+<w:ftr xmlns:wpc="http://schemas.microsoft.com/office/word/2010/wordprocessingCanvas" xmlns:cx="http://schemas.microsoft.com/office/drawing/2014/chartex" xmlns:mc="http://schemas.openxmlformats.org/markup-compatibility/2006" xmlns:o="urn:schemas-microsoft-com:office:office" xmlns:r="http://schemas.openxmlformats.org/officeDocument/2006/relationships" xmlns:m="http://schemas.openxmlformats.org/officeDocument/2006/math" xmlns:v="urn:schemas-microsoft-com:vml" xmlns:wp14="http://schemas.microsoft.com/office/word/2010/wordprocessingDrawing" xmlns:wp="http://schemas.openxmlformats.org/drawingml/2006/wordprocessingDrawing" xmlns:w10="urn:schemas-microsoft-com:office:word" xmlns:w="http://schemas.openxmlformats.org/wordprocessingml/2006/main" xmlns:w14="http://schemas.microsoft.com/office/word/2010/wordml" xmlns:w15="http://schemas.microsoft.com/office/word/2012/wordml" xmlns:w16se="http://schemas.microsoft.com/office/word/2015/wordml/symex" xmlns:wpg="http://schemas.microsoft.com/office/word/2010/wordprocessingGroup" xmlns:wpi="http://schemas.microsoft.com/office/word/2010/wordprocessingInk" xmlns:wne="http://schemas.microsoft.com/office/word/2006/wordml" xmlns:wps="http://schemas.microsoft.com/office/word/2010/wordprocessingShape" mc:Ignorable="w14 w15 w16se wp14">
   <w:p>
     <w:pPr>
       <w:spacing w:after="200" w:line="276" w:lineRule="auto"/>
@@ -14065,7 +13632,7 @@
 </file>
 
 <file path=word/footnotes.xml><?xml version="1.0" encoding="utf-8"?>
-<w:footnotes xmlns:wpc="http://schemas.microsoft.com/office/word/2010/wordprocessingCanvas" xmlns:mc="http://schemas.openxmlformats.org/markup-compatibility/2006" xmlns:o="urn:schemas-microsoft-com:office:office" xmlns:r="http://schemas.openxmlformats.org/officeDocument/2006/relationships" xmlns:m="http://schemas.openxmlformats.org/officeDocument/2006/math" xmlns:v="urn:schemas-microsoft-com:vml" xmlns:wp14="http://schemas.microsoft.com/office/word/2010/wordprocessingDrawing" xmlns:wp="http://schemas.openxmlformats.org/drawingml/2006/wordprocessingDrawing" xmlns:w10="urn:schemas-microsoft-com:office:word" xmlns:w="http://schemas.openxmlformats.org/wordprocessingml/2006/main" xmlns:w14="http://schemas.microsoft.com/office/word/2010/wordml" xmlns:w15="http://schemas.microsoft.com/office/word/2012/wordml" xmlns:wpg="http://schemas.microsoft.com/office/word/2010/wordprocessingGroup" xmlns:wpi="http://schemas.microsoft.com/office/word/2010/wordprocessingInk" xmlns:wne="http://schemas.microsoft.com/office/word/2006/wordml" xmlns:wps="http://schemas.microsoft.com/office/word/2010/wordprocessingShape" mc:Ignorable="w14 w15 wp14">
+<w:footnotes xmlns:wpc="http://schemas.microsoft.com/office/word/2010/wordprocessingCanvas" xmlns:cx="http://schemas.microsoft.com/office/drawing/2014/chartex" xmlns:mc="http://schemas.openxmlformats.org/markup-compatibility/2006" xmlns:o="urn:schemas-microsoft-com:office:office" xmlns:r="http://schemas.openxmlformats.org/officeDocument/2006/relationships" xmlns:m="http://schemas.openxmlformats.org/officeDocument/2006/math" xmlns:v="urn:schemas-microsoft-com:vml" xmlns:wp14="http://schemas.microsoft.com/office/word/2010/wordprocessingDrawing" xmlns:wp="http://schemas.openxmlformats.org/drawingml/2006/wordprocessingDrawing" xmlns:w10="urn:schemas-microsoft-com:office:word" xmlns:w="http://schemas.openxmlformats.org/wordprocessingml/2006/main" xmlns:w14="http://schemas.microsoft.com/office/word/2010/wordml" xmlns:w15="http://schemas.microsoft.com/office/word/2012/wordml" xmlns:w16se="http://schemas.microsoft.com/office/word/2015/wordml/symex" xmlns:wpg="http://schemas.microsoft.com/office/word/2010/wordprocessingGroup" xmlns:wpi="http://schemas.microsoft.com/office/word/2010/wordprocessingInk" xmlns:wne="http://schemas.microsoft.com/office/word/2006/wordml" xmlns:wps="http://schemas.microsoft.com/office/word/2010/wordprocessingShape" mc:Ignorable="w14 w15 w16se wp14">
   <w:footnote w:type="separator" w:id="-1">
     <w:p>
       <w:r>
@@ -14084,7 +13651,7 @@
 </file>
 
 <file path=word/header1.xml><?xml version="1.0" encoding="utf-8"?>
-<w:hdr xmlns:wpc="http://schemas.microsoft.com/office/word/2010/wordprocessingCanvas" xmlns:mc="http://schemas.openxmlformats.org/markup-compatibility/2006" xmlns:o="urn:schemas-microsoft-com:office:office" xmlns:r="http://schemas.openxmlformats.org/officeDocument/2006/relationships" xmlns:m="http://schemas.openxmlformats.org/officeDocument/2006/math" xmlns:v="urn:schemas-microsoft-com:vml" xmlns:wp14="http://schemas.microsoft.com/office/word/2010/wordprocessingDrawing" xmlns:wp="http://schemas.openxmlformats.org/drawingml/2006/wordprocessingDrawing" xmlns:w10="urn:schemas-microsoft-com:office:word" xmlns:w="http://schemas.openxmlformats.org/wordprocessingml/2006/main" xmlns:w14="http://schemas.microsoft.com/office/word/2010/wordml" xmlns:w15="http://schemas.microsoft.com/office/word/2012/wordml" xmlns:wpg="http://schemas.microsoft.com/office/word/2010/wordprocessingGroup" xmlns:wpi="http://schemas.microsoft.com/office/word/2010/wordprocessingInk" xmlns:wne="http://schemas.microsoft.com/office/word/2006/wordml" xmlns:wps="http://schemas.microsoft.com/office/word/2010/wordprocessingShape" mc:Ignorable="w14 w15 wp14">
+<w:hdr xmlns:wpc="http://schemas.microsoft.com/office/word/2010/wordprocessingCanvas" xmlns:cx="http://schemas.microsoft.com/office/drawing/2014/chartex" xmlns:mc="http://schemas.openxmlformats.org/markup-compatibility/2006" xmlns:o="urn:schemas-microsoft-com:office:office" xmlns:r="http://schemas.openxmlformats.org/officeDocument/2006/relationships" xmlns:m="http://schemas.openxmlformats.org/officeDocument/2006/math" xmlns:v="urn:schemas-microsoft-com:vml" xmlns:wp14="http://schemas.microsoft.com/office/word/2010/wordprocessingDrawing" xmlns:wp="http://schemas.openxmlformats.org/drawingml/2006/wordprocessingDrawing" xmlns:w10="urn:schemas-microsoft-com:office:word" xmlns:w="http://schemas.openxmlformats.org/wordprocessingml/2006/main" xmlns:w14="http://schemas.microsoft.com/office/word/2010/wordml" xmlns:w15="http://schemas.microsoft.com/office/word/2012/wordml" xmlns:w16se="http://schemas.microsoft.com/office/word/2015/wordml/symex" xmlns:wpg="http://schemas.microsoft.com/office/word/2010/wordprocessingGroup" xmlns:wpi="http://schemas.microsoft.com/office/word/2010/wordprocessingInk" xmlns:wne="http://schemas.microsoft.com/office/word/2006/wordml" xmlns:wps="http://schemas.microsoft.com/office/word/2010/wordprocessingShape" mc:Ignorable="w14 w15 w16se wp14">
   <w:p>
     <w:pPr>
       <w:tabs>
@@ -14098,14 +13665,15 @@
 </file>
 
 <file path=word/numbering.xml><?xml version="1.0" encoding="utf-8"?>
-<w:numbering xmlns:wpc="http://schemas.microsoft.com/office/word/2010/wordprocessingCanvas" xmlns:mc="http://schemas.openxmlformats.org/markup-compatibility/2006" xmlns:o="urn:schemas-microsoft-com:office:office" xmlns:r="http://schemas.openxmlformats.org/officeDocument/2006/relationships" xmlns:m="http://schemas.openxmlformats.org/officeDocument/2006/math" xmlns:v="urn:schemas-microsoft-com:vml" xmlns:wp14="http://schemas.microsoft.com/office/word/2010/wordprocessingDrawing" xmlns:wp="http://schemas.openxmlformats.org/drawingml/2006/wordprocessingDrawing" xmlns:w10="urn:schemas-microsoft-com:office:word" xmlns:w="http://schemas.openxmlformats.org/wordprocessingml/2006/main" xmlns:w14="http://schemas.microsoft.com/office/word/2010/wordml" xmlns:w15="http://schemas.microsoft.com/office/word/2012/wordml" xmlns:wpg="http://schemas.microsoft.com/office/word/2010/wordprocessingGroup" xmlns:wpi="http://schemas.microsoft.com/office/word/2010/wordprocessingInk" xmlns:wne="http://schemas.microsoft.com/office/word/2006/wordml" xmlns:wps="http://schemas.microsoft.com/office/word/2010/wordprocessingShape" mc:Ignorable="w14 w15 wp14">
+<w:numbering xmlns:wpc="http://schemas.microsoft.com/office/word/2010/wordprocessingCanvas" xmlns:cx="http://schemas.microsoft.com/office/drawing/2014/chartex" xmlns:mc="http://schemas.openxmlformats.org/markup-compatibility/2006" xmlns:o="urn:schemas-microsoft-com:office:office" xmlns:r="http://schemas.openxmlformats.org/officeDocument/2006/relationships" xmlns:m="http://schemas.openxmlformats.org/officeDocument/2006/math" xmlns:v="urn:schemas-microsoft-com:vml" xmlns:wp14="http://schemas.microsoft.com/office/word/2010/wordprocessingDrawing" xmlns:wp="http://schemas.openxmlformats.org/drawingml/2006/wordprocessingDrawing" xmlns:w10="urn:schemas-microsoft-com:office:word" xmlns:w="http://schemas.openxmlformats.org/wordprocessingml/2006/main" xmlns:w14="http://schemas.microsoft.com/office/word/2010/wordml" xmlns:w15="http://schemas.microsoft.com/office/word/2012/wordml" xmlns:w16se="http://schemas.microsoft.com/office/word/2015/wordml/symex" xmlns:wpg="http://schemas.microsoft.com/office/word/2010/wordprocessingGroup" xmlns:wpi="http://schemas.microsoft.com/office/word/2010/wordprocessingInk" xmlns:wne="http://schemas.microsoft.com/office/word/2006/wordml" xmlns:wps="http://schemas.microsoft.com/office/word/2010/wordprocessingShape" mc:Ignorable="w14 w15 w16se wp14">
   <w:abstractNum w:abstractNumId="0" w15:restartNumberingAfterBreak="0">
     <w:nsid w:val="0F0C7260"/>
     <w:multiLevelType w:val="multilevel"/>
-    <w:tmpl w:val="24C4F3D2"/>
+    <w:tmpl w:val="3596293A"/>
     <w:lvl w:ilvl="0">
       <w:start w:val="1"/>
       <w:numFmt w:val="decimal"/>
+      <w:pStyle w:val="titulo2"/>
       <w:lvlText w:val="%1."/>
       <w:lvlJc w:val="left"/>
       <w:pPr>
@@ -14466,7 +14034,7 @@
 </file>
 
 <file path=word/styles.xml><?xml version="1.0" encoding="utf-8"?>
-<w:styles xmlns:mc="http://schemas.openxmlformats.org/markup-compatibility/2006" xmlns:r="http://schemas.openxmlformats.org/officeDocument/2006/relationships" xmlns:w="http://schemas.openxmlformats.org/wordprocessingml/2006/main" xmlns:w14="http://schemas.microsoft.com/office/word/2010/wordml" xmlns:w15="http://schemas.microsoft.com/office/word/2012/wordml" mc:Ignorable="w14 w15">
+<w:styles xmlns:mc="http://schemas.openxmlformats.org/markup-compatibility/2006" xmlns:r="http://schemas.openxmlformats.org/officeDocument/2006/relationships" xmlns:w="http://schemas.openxmlformats.org/wordprocessingml/2006/main" xmlns:w14="http://schemas.microsoft.com/office/word/2010/wordml" xmlns:w15="http://schemas.microsoft.com/office/word/2012/wordml" xmlns:w16se="http://schemas.microsoft.com/office/word/2015/wordml/symex" mc:Ignorable="w14 w15 w16se">
   <w:docDefaults>
     <w:rPrDefault>
       <w:rPr>
@@ -14860,6 +14428,7 @@
     <w:name w:val="heading 1"/>
     <w:basedOn w:val="Normal"/>
     <w:next w:val="Normal"/>
+    <w:link w:val="Ttulo1Car"/>
     <w:pPr>
       <w:keepNext/>
       <w:keepLines/>
@@ -14988,7 +14557,7 @@
       </w:tblCellMar>
     </w:tblPr>
   </w:style>
-  <w:style w:type="paragraph" w:styleId="Puesto">
+  <w:style w:type="paragraph" w:styleId="Ttulo">
     <w:name w:val="Title"/>
     <w:basedOn w:val="Normal"/>
     <w:next w:val="Normal"/>
@@ -15277,6 +14846,112 @@
       <w:color w:val="605E5C"/>
       <w:shd w:val="clear" w:color="auto" w:fill="E1DFDD"/>
     </w:rPr>
+  </w:style>
+  <w:style w:type="paragraph" w:customStyle="1" w:styleId="titulo1">
+    <w:name w:val="titulo 1"/>
+    <w:basedOn w:val="Ttulo1"/>
+    <w:link w:val="titulo1Car"/>
+    <w:qFormat/>
+    <w:rsid w:val="001F5B25"/>
+    <w:pPr>
+      <w:jc w:val="right"/>
+    </w:pPr>
+    <w:rPr>
+      <w:rFonts w:ascii="Arial" w:eastAsia="Arial" w:hAnsi="Arial" w:cs="Arial"/>
+      <w:b w:val="0"/>
+      <w:sz w:val="36"/>
+      <w:szCs w:val="36"/>
+    </w:rPr>
+  </w:style>
+  <w:style w:type="paragraph" w:customStyle="1" w:styleId="titulo2">
+    <w:name w:val="titulo2"/>
+    <w:basedOn w:val="Ttulo1"/>
+    <w:link w:val="titulo2Car"/>
+    <w:qFormat/>
+    <w:rsid w:val="001F5B25"/>
+    <w:pPr>
+      <w:numPr>
+        <w:numId w:val="1"/>
+      </w:numPr>
+      <w:spacing w:before="120" w:after="60"/>
+      <w:ind w:left="720" w:hanging="718"/>
+      <w:jc w:val="both"/>
+    </w:pPr>
+    <w:rPr>
+      <w:rFonts w:ascii="Arial" w:eastAsia="Arial" w:hAnsi="Arial" w:cs="Arial"/>
+      <w:b w:val="0"/>
+      <w:sz w:val="24"/>
+      <w:szCs w:val="24"/>
+    </w:rPr>
+  </w:style>
+  <w:style w:type="character" w:customStyle="1" w:styleId="Ttulo1Car">
+    <w:name w:val="Título 1 Car"/>
+    <w:basedOn w:val="Fuentedeprrafopredeter"/>
+    <w:link w:val="Ttulo1"/>
+    <w:rsid w:val="001F5B25"/>
+    <w:rPr>
+      <w:b/>
+      <w:sz w:val="48"/>
+      <w:szCs w:val="48"/>
+    </w:rPr>
+  </w:style>
+  <w:style w:type="character" w:customStyle="1" w:styleId="titulo1Car">
+    <w:name w:val="titulo 1 Car"/>
+    <w:basedOn w:val="Ttulo1Car"/>
+    <w:link w:val="titulo1"/>
+    <w:rsid w:val="001F5B25"/>
+    <w:rPr>
+      <w:rFonts w:ascii="Arial" w:eastAsia="Arial" w:hAnsi="Arial" w:cs="Arial"/>
+      <w:b w:val="0"/>
+      <w:sz w:val="36"/>
+      <w:szCs w:val="36"/>
+    </w:rPr>
+  </w:style>
+  <w:style w:type="paragraph" w:styleId="TtuloTDC">
+    <w:name w:val="TOC Heading"/>
+    <w:basedOn w:val="Ttulo1"/>
+    <w:next w:val="Normal"/>
+    <w:uiPriority w:val="39"/>
+    <w:unhideWhenUsed/>
+    <w:qFormat/>
+    <w:rsid w:val="001F5B25"/>
+    <w:pPr>
+      <w:widowControl/>
+      <w:spacing w:before="240" w:after="0" w:line="259" w:lineRule="auto"/>
+      <w:outlineLvl w:val="9"/>
+    </w:pPr>
+    <w:rPr>
+      <w:rFonts w:asciiTheme="majorHAnsi" w:eastAsiaTheme="majorEastAsia" w:hAnsiTheme="majorHAnsi" w:cstheme="majorBidi"/>
+      <w:b w:val="0"/>
+      <w:color w:val="365F91" w:themeColor="accent1" w:themeShade="BF"/>
+      <w:sz w:val="32"/>
+      <w:szCs w:val="32"/>
+      <w:lang w:val="en-US" w:eastAsia="en-US"/>
+    </w:rPr>
+  </w:style>
+  <w:style w:type="character" w:customStyle="1" w:styleId="titulo2Car">
+    <w:name w:val="titulo2 Car"/>
+    <w:basedOn w:val="Ttulo1Car"/>
+    <w:link w:val="titulo2"/>
+    <w:rsid w:val="001F5B25"/>
+    <w:rPr>
+      <w:rFonts w:ascii="Arial" w:eastAsia="Arial" w:hAnsi="Arial" w:cs="Arial"/>
+      <w:b w:val="0"/>
+      <w:sz w:val="24"/>
+      <w:szCs w:val="24"/>
+    </w:rPr>
+  </w:style>
+  <w:style w:type="paragraph" w:styleId="TDC1">
+    <w:name w:val="toc 1"/>
+    <w:basedOn w:val="Normal"/>
+    <w:next w:val="Normal"/>
+    <w:autoRedefine/>
+    <w:uiPriority w:val="39"/>
+    <w:unhideWhenUsed/>
+    <w:rsid w:val="001F5B25"/>
+    <w:pPr>
+      <w:spacing w:after="100"/>
+    </w:pPr>
   </w:style>
 </w:styles>
 </file>
@@ -15599,4 +15274,16 @@
   </a:objectDefaults>
   <a:extraClrSchemeLst/>
 </a:theme>
+</file>
+
+<file path=customXml/item1.xml><?xml version="1.0" encoding="utf-8"?>
+<b:Sources xmlns:b="http://schemas.openxmlformats.org/officeDocument/2006/bibliography" xmlns="http://schemas.openxmlformats.org/officeDocument/2006/bibliography" SelectedStyle="\APASixthEditionOfficeOnline.xsl" StyleName="APA" Version="6"/>
+</file>
+
+<file path=customXml/itemProps1.xml><?xml version="1.0" encoding="utf-8"?>
+<ds:datastoreItem xmlns:ds="http://schemas.openxmlformats.org/officeDocument/2006/customXml" ds:itemID="{8BB3F977-C613-4CFD-96B0-FA8B002D1DE3}">
+  <ds:schemaRefs>
+    <ds:schemaRef ds:uri="http://schemas.openxmlformats.org/officeDocument/2006/bibliography"/>
+  </ds:schemaRefs>
+</ds:datastoreItem>
 </file>
</xml_diff>